<commit_message>
Zmiana projektu modułu DRIVER
</commit_message>
<xml_diff>
--- a/Projekt/Moduł DRIVERS.docx
+++ b/Projekt/Moduł DRIVERS.docx
@@ -27,6 +27,12 @@
         </w:rPr>
         <w:t xml:space="preserve"> Każdy driver steruje osią za pomocą zegara sprzętowego. Parametry ruchu osi pochodzą z listy Job, które pobierane są funkcjami w module WORK.</w:t>
       </w:r>
+      <w:r>
+        <w:rPr>
+          <w:rFonts w:ascii="Consolas" w:hAnsi="Consolas"/>
+        </w:rPr>
+        <w:t xml:space="preserve"> Uruchomienie osi następuje jeśli pozycja zadana różni się od pozycji aktualnej.</w:t>
+      </w:r>
     </w:p>
     <w:p>
       <w:pPr>
@@ -34,6 +40,36 @@
           <w:rFonts w:ascii="Consolas" w:hAnsi="Consolas"/>
         </w:rPr>
       </w:pPr>
+      <w:r>
+        <w:rPr>
+          <w:rFonts w:ascii="Consolas" w:hAnsi="Consolas"/>
+        </w:rPr>
+        <w:t xml:space="preserve">Parametry pozycji wyrażone są </w:t>
+      </w:r>
+      <w:r>
+        <w:rPr>
+          <w:rFonts w:ascii="Consolas" w:hAnsi="Consolas"/>
+        </w:rPr>
+        <w:t xml:space="preserve">liczbie impulsów, i obliczane za pomocą funkcji </w:t>
+      </w:r>
+      <w:r>
+        <w:rPr>
+          <w:rFonts w:ascii="Consolas" w:hAnsi="Consolas"/>
+        </w:rPr>
+        <w:t>ConvertAngleToStep</w:t>
+      </w:r>
+      <w:r>
+        <w:rPr>
+          <w:rFonts w:ascii="Consolas" w:hAnsi="Consolas"/>
+        </w:rPr>
+        <w:t xml:space="preserve"> ponieważ z telefonu otrzymywane są jako wartość kąta. Podczas inicjalizacji ustawiane są domyślne wartości minimalne i m</w:t>
+      </w:r>
+      <w:r>
+        <w:rPr>
+          <w:rFonts w:ascii="Consolas" w:hAnsi="Consolas"/>
+        </w:rPr>
+        <w:t>aksymalne oraz pozycja aktualna. Kiedy oś obraca się w prawo pozycja aktualna jest inkrementowana a podczas obrotów w lewo dekrementowana aż do osiągnięcia pozycji zadanej, maksymalnej lub minimalnej. Wstępnie zakres ruchu przewidziany jest na 180 stopni, nie każda oś na początku znajduje się w środku zakresu co należy uwzględnić podczas inicjalizacji.</w:t>
+      </w:r>
     </w:p>
     <w:p>
       <w:pPr>
@@ -83,7 +119,6 @@
         </w:rPr>
         <w:t xml:space="preserve"> (</w:t>
       </w:r>
-      <w:proofErr w:type="spellStart"/>
       <w:r>
         <w:rPr>
           <w:rFonts w:ascii="Consolas" w:hAnsi="Consolas"/>
@@ -114,16 +149,7 @@
           <w:b/>
           <w:bCs/>
         </w:rPr>
-        <w:t>river_t</w:t>
-      </w:r>
-      <w:proofErr w:type="spellEnd"/>
-      <w:r>
-        <w:rPr>
-          <w:rFonts w:ascii="Consolas" w:hAnsi="Consolas"/>
-          <w:b/>
-          <w:bCs/>
-        </w:rPr>
-        <w:t>)</w:t>
+        <w:t>river_t)</w:t>
       </w:r>
       <w:r>
         <w:rPr>
@@ -154,6 +180,16 @@
           <w:color w:val="0000FF"/>
           <w:highlight w:val="white"/>
         </w:rPr>
+        <w:t>u</w:t>
+      </w:r>
+      <w:r>
+        <w:rPr>
+          <w:rFonts w:ascii="Consolas" w:hAnsi="Consolas" w:cs="Consolas"/>
+          <w:i/>
+          <w:iCs/>
+          <w:color w:val="0000FF"/>
+          <w:highlight w:val="white"/>
+        </w:rPr>
         <w:t>int16_t</w:t>
       </w:r>
       <w:r>
@@ -164,7 +200,6 @@
         </w:rPr>
         <w:t xml:space="preserve"> </w:t>
       </w:r>
-      <w:proofErr w:type="spellStart"/>
       <w:r>
         <w:rPr>
           <w:rFonts w:ascii="Consolas" w:hAnsi="Consolas" w:cs="Consolas"/>
@@ -173,7 +208,6 @@
         </w:rPr>
         <w:t>SetpointPosition</w:t>
       </w:r>
-      <w:proofErr w:type="spellEnd"/>
       <w:r>
         <w:rPr>
           <w:rFonts w:ascii="Consolas" w:hAnsi="Consolas" w:cs="Consolas"/>
@@ -267,6 +301,16 @@
           <w:color w:val="0000FF"/>
           <w:highlight w:val="white"/>
         </w:rPr>
+        <w:t>u</w:t>
+      </w:r>
+      <w:r>
+        <w:rPr>
+          <w:rFonts w:ascii="Consolas" w:hAnsi="Consolas" w:cs="Consolas"/>
+          <w:i/>
+          <w:iCs/>
+          <w:color w:val="0000FF"/>
+          <w:highlight w:val="white"/>
+        </w:rPr>
         <w:t>int16_t</w:t>
       </w:r>
       <w:r>
@@ -277,7 +321,6 @@
         </w:rPr>
         <w:t xml:space="preserve"> </w:t>
       </w:r>
-      <w:proofErr w:type="spellStart"/>
       <w:r>
         <w:rPr>
           <w:rFonts w:ascii="Consolas" w:hAnsi="Consolas" w:cs="Consolas"/>
@@ -286,7 +329,6 @@
         </w:rPr>
         <w:t>CurrentPosition</w:t>
       </w:r>
-      <w:proofErr w:type="spellEnd"/>
       <w:r>
         <w:rPr>
           <w:rFonts w:ascii="Consolas" w:hAnsi="Consolas" w:cs="Consolas"/>
@@ -375,7 +417,6 @@
         </w:rPr>
         <w:t xml:space="preserve"> </w:t>
       </w:r>
-      <w:proofErr w:type="spellStart"/>
       <w:r>
         <w:rPr>
           <w:rFonts w:ascii="Consolas" w:hAnsi="Consolas" w:cs="Consolas"/>
@@ -384,7 +425,6 @@
         </w:rPr>
         <w:t>MaximumPosition</w:t>
       </w:r>
-      <w:proofErr w:type="spellEnd"/>
       <w:r>
         <w:rPr>
           <w:rFonts w:ascii="Consolas" w:hAnsi="Consolas" w:cs="Consolas"/>
@@ -462,6 +502,16 @@
           <w:color w:val="0000FF"/>
           <w:highlight w:val="white"/>
         </w:rPr>
+        <w:t>u</w:t>
+      </w:r>
+      <w:r>
+        <w:rPr>
+          <w:rFonts w:ascii="Consolas" w:hAnsi="Consolas" w:cs="Consolas"/>
+          <w:i/>
+          <w:iCs/>
+          <w:color w:val="0000FF"/>
+          <w:highlight w:val="white"/>
+        </w:rPr>
         <w:t>int16_t</w:t>
       </w:r>
       <w:r>
@@ -472,7 +522,6 @@
         </w:rPr>
         <w:t xml:space="preserve"> </w:t>
       </w:r>
-      <w:proofErr w:type="spellStart"/>
       <w:r>
         <w:rPr>
           <w:rFonts w:ascii="Consolas" w:hAnsi="Consolas" w:cs="Consolas"/>
@@ -481,7 +530,6 @@
         </w:rPr>
         <w:t>MinimumPosition</w:t>
       </w:r>
-      <w:proofErr w:type="spellEnd"/>
       <w:r>
         <w:rPr>
           <w:rFonts w:ascii="Consolas" w:hAnsi="Consolas" w:cs="Consolas"/>
@@ -617,39 +665,8 @@
           <w:highlight w:val="white"/>
           <w:lang w:val="en-US"/>
         </w:rPr>
-        <w:t xml:space="preserve">/* </w:t>
-      </w:r>
-      <w:proofErr w:type="spellStart"/>
-      <w:r>
-        <w:rPr>
-          <w:rFonts w:ascii="Consolas" w:hAnsi="Consolas" w:cs="Consolas"/>
-          <w:color w:val="008000"/>
-          <w:highlight w:val="white"/>
-          <w:lang w:val="en-US"/>
-        </w:rPr>
-        <w:t>kierunek</w:t>
-      </w:r>
-      <w:proofErr w:type="spellEnd"/>
-      <w:r>
-        <w:rPr>
-          <w:rFonts w:ascii="Consolas" w:hAnsi="Consolas" w:cs="Consolas"/>
-          <w:color w:val="008000"/>
-          <w:highlight w:val="white"/>
-          <w:lang w:val="en-US"/>
-        </w:rPr>
-        <w:t xml:space="preserve"> </w:t>
-      </w:r>
-      <w:proofErr w:type="spellStart"/>
-      <w:r>
-        <w:rPr>
-          <w:rFonts w:ascii="Consolas" w:hAnsi="Consolas" w:cs="Consolas"/>
-          <w:color w:val="008000"/>
-          <w:highlight w:val="white"/>
-          <w:lang w:val="en-US"/>
-        </w:rPr>
-        <w:t>ruchu</w:t>
-      </w:r>
-      <w:proofErr w:type="spellEnd"/>
+        <w:t>/* kierunek ruchu</w:t>
+      </w:r>
       <w:r>
         <w:rPr>
           <w:rFonts w:ascii="Consolas" w:hAnsi="Consolas" w:cs="Consolas"/>
@@ -728,7 +745,6 @@
         </w:rPr>
         <w:t>*</w:t>
       </w:r>
-      <w:proofErr w:type="spellStart"/>
       <w:r>
         <w:rPr>
           <w:rFonts w:ascii="Consolas" w:hAnsi="Consolas" w:cs="Consolas"/>
@@ -738,7 +754,6 @@
         </w:rPr>
         <w:t>DriverTimer</w:t>
       </w:r>
-      <w:proofErr w:type="spellEnd"/>
       <w:r>
         <w:rPr>
           <w:rFonts w:ascii="Consolas" w:hAnsi="Consolas" w:cs="Consolas"/>
@@ -826,7 +841,6 @@
           <w:lang w:val="en-US"/>
         </w:rPr>
       </w:pPr>
-      <w:proofErr w:type="spellStart"/>
       <w:r>
         <w:rPr>
           <w:rFonts w:ascii="Consolas" w:hAnsi="Consolas" w:cs="Consolas"/>
@@ -836,7 +850,6 @@
         </w:rPr>
         <w:t>PORT_t</w:t>
       </w:r>
-      <w:proofErr w:type="spellEnd"/>
       <w:r>
         <w:rPr>
           <w:rFonts w:ascii="Consolas" w:hAnsi="Consolas" w:cs="Consolas"/>
@@ -855,7 +868,6 @@
         </w:rPr>
         <w:t>*</w:t>
       </w:r>
-      <w:proofErr w:type="spellStart"/>
       <w:r>
         <w:rPr>
           <w:rFonts w:ascii="Consolas" w:hAnsi="Consolas" w:cs="Consolas"/>
@@ -865,7 +877,6 @@
         </w:rPr>
         <w:t>DriverPort</w:t>
       </w:r>
-      <w:proofErr w:type="spellEnd"/>
       <w:r>
         <w:rPr>
           <w:rFonts w:ascii="Consolas" w:hAnsi="Consolas" w:cs="Consolas"/>
@@ -964,7 +975,6 @@
         </w:rPr>
         <w:t xml:space="preserve"> </w:t>
       </w:r>
-      <w:proofErr w:type="spellStart"/>
       <w:r>
         <w:rPr>
           <w:rFonts w:ascii="Consolas" w:hAnsi="Consolas" w:cs="Consolas"/>
@@ -974,7 +984,6 @@
         </w:rPr>
         <w:t>EnablePin</w:t>
       </w:r>
-      <w:proofErr w:type="spellEnd"/>
       <w:r>
         <w:rPr>
           <w:rFonts w:ascii="Consolas" w:hAnsi="Consolas" w:cs="Consolas"/>
@@ -1018,87 +1027,7 @@
           <w:highlight w:val="white"/>
           <w:lang w:val="en-US"/>
         </w:rPr>
-        <w:t xml:space="preserve">/* </w:t>
-      </w:r>
-      <w:proofErr w:type="spellStart"/>
-      <w:r>
-        <w:rPr>
-          <w:rFonts w:ascii="Consolas" w:hAnsi="Consolas" w:cs="Consolas"/>
-          <w:color w:val="008000"/>
-          <w:highlight w:val="white"/>
-          <w:lang w:val="en-US"/>
-        </w:rPr>
-        <w:t>numer</w:t>
-      </w:r>
-      <w:proofErr w:type="spellEnd"/>
-      <w:r>
-        <w:rPr>
-          <w:rFonts w:ascii="Consolas" w:hAnsi="Consolas" w:cs="Consolas"/>
-          <w:color w:val="008000"/>
-          <w:highlight w:val="white"/>
-          <w:lang w:val="en-US"/>
-        </w:rPr>
-        <w:t xml:space="preserve"> </w:t>
-      </w:r>
-      <w:proofErr w:type="spellStart"/>
-      <w:r>
-        <w:rPr>
-          <w:rFonts w:ascii="Consolas" w:hAnsi="Consolas" w:cs="Consolas"/>
-          <w:color w:val="008000"/>
-          <w:highlight w:val="white"/>
-          <w:lang w:val="en-US"/>
-        </w:rPr>
-        <w:t>pinu</w:t>
-      </w:r>
-      <w:proofErr w:type="spellEnd"/>
-      <w:r>
-        <w:rPr>
-          <w:rFonts w:ascii="Consolas" w:hAnsi="Consolas" w:cs="Consolas"/>
-          <w:color w:val="008000"/>
-          <w:highlight w:val="white"/>
-          <w:lang w:val="en-US"/>
-        </w:rPr>
-        <w:t xml:space="preserve"> </w:t>
-      </w:r>
-      <w:proofErr w:type="spellStart"/>
-      <w:r>
-        <w:rPr>
-          <w:rFonts w:ascii="Consolas" w:hAnsi="Consolas" w:cs="Consolas"/>
-          <w:color w:val="008000"/>
-          <w:highlight w:val="white"/>
-          <w:lang w:val="en-US"/>
-        </w:rPr>
-        <w:t>dla</w:t>
-      </w:r>
-      <w:proofErr w:type="spellEnd"/>
-      <w:r>
-        <w:rPr>
-          <w:rFonts w:ascii="Consolas" w:hAnsi="Consolas" w:cs="Consolas"/>
-          <w:color w:val="008000"/>
-          <w:highlight w:val="white"/>
-          <w:lang w:val="en-US"/>
-        </w:rPr>
-        <w:t xml:space="preserve"> </w:t>
-      </w:r>
-      <w:proofErr w:type="spellStart"/>
-      <w:r>
-        <w:rPr>
-          <w:rFonts w:ascii="Consolas" w:hAnsi="Consolas" w:cs="Consolas"/>
-          <w:color w:val="008000"/>
-          <w:highlight w:val="white"/>
-          <w:lang w:val="en-US"/>
-        </w:rPr>
-        <w:t>sygnału</w:t>
-      </w:r>
-      <w:proofErr w:type="spellEnd"/>
-      <w:r>
-        <w:rPr>
-          <w:rFonts w:ascii="Consolas" w:hAnsi="Consolas" w:cs="Consolas"/>
-          <w:color w:val="008000"/>
-          <w:highlight w:val="white"/>
-          <w:lang w:val="en-US"/>
-        </w:rPr>
-        <w:t xml:space="preserve"> enable</w:t>
+        <w:t>/* numer pinu dla sygnału enable</w:t>
       </w:r>
       <w:r>
         <w:rPr>
@@ -1144,7 +1073,6 @@
         </w:rPr>
         <w:t xml:space="preserve"> </w:t>
       </w:r>
-      <w:proofErr w:type="spellStart"/>
       <w:r>
         <w:rPr>
           <w:rFonts w:ascii="Consolas" w:hAnsi="Consolas" w:cs="Consolas"/>
@@ -1154,7 +1082,6 @@
         </w:rPr>
         <w:t>DirectionPin</w:t>
       </w:r>
-      <w:proofErr w:type="spellEnd"/>
       <w:r>
         <w:rPr>
           <w:rFonts w:ascii="Consolas" w:hAnsi="Consolas" w:cs="Consolas"/>
@@ -1198,99 +1125,8 @@
           <w:highlight w:val="white"/>
           <w:lang w:val="en-US"/>
         </w:rPr>
-        <w:t xml:space="preserve">/* </w:t>
-      </w:r>
-      <w:proofErr w:type="spellStart"/>
-      <w:r>
-        <w:rPr>
-          <w:rFonts w:ascii="Consolas" w:hAnsi="Consolas" w:cs="Consolas"/>
-          <w:color w:val="008000"/>
-          <w:highlight w:val="white"/>
-          <w:lang w:val="en-US"/>
-        </w:rPr>
-        <w:t>numer</w:t>
-      </w:r>
-      <w:proofErr w:type="spellEnd"/>
-      <w:r>
-        <w:rPr>
-          <w:rFonts w:ascii="Consolas" w:hAnsi="Consolas" w:cs="Consolas"/>
-          <w:color w:val="008000"/>
-          <w:highlight w:val="white"/>
-          <w:lang w:val="en-US"/>
-        </w:rPr>
-        <w:t xml:space="preserve"> </w:t>
-      </w:r>
-      <w:proofErr w:type="spellStart"/>
-      <w:r>
-        <w:rPr>
-          <w:rFonts w:ascii="Consolas" w:hAnsi="Consolas" w:cs="Consolas"/>
-          <w:color w:val="008000"/>
-          <w:highlight w:val="white"/>
-          <w:lang w:val="en-US"/>
-        </w:rPr>
-        <w:t>pinu</w:t>
-      </w:r>
-      <w:proofErr w:type="spellEnd"/>
-      <w:r>
-        <w:rPr>
-          <w:rFonts w:ascii="Consolas" w:hAnsi="Consolas" w:cs="Consolas"/>
-          <w:color w:val="008000"/>
-          <w:highlight w:val="white"/>
-          <w:lang w:val="en-US"/>
-        </w:rPr>
-        <w:t xml:space="preserve"> </w:t>
-      </w:r>
-      <w:proofErr w:type="spellStart"/>
-      <w:r>
-        <w:rPr>
-          <w:rFonts w:ascii="Consolas" w:hAnsi="Consolas" w:cs="Consolas"/>
-          <w:color w:val="008000"/>
-          <w:highlight w:val="white"/>
-          <w:lang w:val="en-US"/>
-        </w:rPr>
-        <w:t>dla</w:t>
-      </w:r>
-      <w:proofErr w:type="spellEnd"/>
-      <w:r>
-        <w:rPr>
-          <w:rFonts w:ascii="Consolas" w:hAnsi="Consolas" w:cs="Consolas"/>
-          <w:color w:val="008000"/>
-          <w:highlight w:val="white"/>
-          <w:lang w:val="en-US"/>
-        </w:rPr>
-        <w:t xml:space="preserve"> </w:t>
-      </w:r>
-      <w:proofErr w:type="spellStart"/>
-      <w:r>
-        <w:rPr>
-          <w:rFonts w:ascii="Consolas" w:hAnsi="Consolas" w:cs="Consolas"/>
-          <w:color w:val="008000"/>
-          <w:highlight w:val="white"/>
-          <w:lang w:val="en-US"/>
-        </w:rPr>
-        <w:t>sygnału</w:t>
-      </w:r>
-      <w:proofErr w:type="spellEnd"/>
-      <w:r>
-        <w:rPr>
-          <w:rFonts w:ascii="Consolas" w:hAnsi="Consolas" w:cs="Consolas"/>
-          <w:color w:val="008000"/>
-          <w:highlight w:val="white"/>
-          <w:lang w:val="en-US"/>
-        </w:rPr>
-        <w:t xml:space="preserve"> </w:t>
-      </w:r>
-      <w:proofErr w:type="spellStart"/>
-      <w:r>
-        <w:rPr>
-          <w:rFonts w:ascii="Consolas" w:hAnsi="Consolas" w:cs="Consolas"/>
-          <w:color w:val="008000"/>
-          <w:highlight w:val="white"/>
-          <w:lang w:val="en-US"/>
-        </w:rPr>
-        <w:t>dir</w:t>
-      </w:r>
-      <w:proofErr w:type="spellEnd"/>
+        <w:t>/* numer pinu dla sygnału dir</w:t>
+      </w:r>
       <w:r>
         <w:rPr>
           <w:rFonts w:ascii="Consolas" w:hAnsi="Consolas" w:cs="Consolas"/>
@@ -1321,6 +1157,7 @@
           <w:rFonts w:ascii="Consolas" w:hAnsi="Consolas" w:cs="Consolas"/>
           <w:color w:val="000000"/>
           <w:highlight w:val="white"/>
+          <w:lang w:val="en-US"/>
         </w:rPr>
       </w:pPr>
       <w:r>
@@ -1330,6 +1167,7 @@
           <w:iCs/>
           <w:color w:val="0000FF"/>
           <w:highlight w:val="white"/>
+          <w:lang w:val="en-US"/>
         </w:rPr>
         <w:t>uint8_t</w:t>
       </w:r>
@@ -1338,24 +1176,25 @@
           <w:rFonts w:ascii="Consolas" w:hAnsi="Consolas" w:cs="Consolas"/>
           <w:color w:val="A31515"/>
           <w:highlight w:val="white"/>
+          <w:lang w:val="en-US"/>
         </w:rPr>
         <w:t xml:space="preserve"> </w:t>
       </w:r>
-      <w:proofErr w:type="spellStart"/>
       <w:r>
         <w:rPr>
           <w:rFonts w:ascii="Consolas" w:hAnsi="Consolas" w:cs="Consolas"/>
           <w:color w:val="000080"/>
           <w:highlight w:val="white"/>
+          <w:lang w:val="en-US"/>
         </w:rPr>
         <w:t>PulsePin</w:t>
       </w:r>
-      <w:proofErr w:type="spellEnd"/>
       <w:r>
         <w:rPr>
           <w:rFonts w:ascii="Consolas" w:hAnsi="Consolas" w:cs="Consolas"/>
           <w:color w:val="000000"/>
           <w:highlight w:val="white"/>
+          <w:lang w:val="en-US"/>
         </w:rPr>
         <w:t>;</w:t>
       </w:r>
@@ -1364,72 +1203,61 @@
           <w:rFonts w:ascii="Consolas" w:hAnsi="Consolas" w:cs="Consolas"/>
           <w:color w:val="A31515"/>
           <w:highlight w:val="white"/>
-        </w:rPr>
-        <w:tab/>
-      </w:r>
-      <w:r>
-        <w:rPr>
-          <w:rFonts w:ascii="Consolas" w:hAnsi="Consolas" w:cs="Consolas"/>
-          <w:color w:val="A31515"/>
-          <w:highlight w:val="white"/>
-        </w:rPr>
-        <w:tab/>
-      </w:r>
-      <w:r>
-        <w:rPr>
-          <w:rFonts w:ascii="Consolas" w:hAnsi="Consolas" w:cs="Consolas"/>
-          <w:color w:val="A31515"/>
-          <w:highlight w:val="white"/>
-        </w:rPr>
-        <w:tab/>
-      </w:r>
-      <w:r>
-        <w:rPr>
-          <w:rFonts w:ascii="Consolas" w:hAnsi="Consolas" w:cs="Consolas"/>
-          <w:color w:val="A31515"/>
-          <w:highlight w:val="white"/>
-        </w:rPr>
-        <w:tab/>
-      </w:r>
-      <w:r>
-        <w:rPr>
-          <w:rFonts w:ascii="Consolas" w:hAnsi="Consolas" w:cs="Consolas"/>
-          <w:color w:val="008000"/>
-          <w:highlight w:val="white"/>
-        </w:rPr>
-        <w:t xml:space="preserve">/* numer </w:t>
-      </w:r>
-      <w:proofErr w:type="spellStart"/>
-      <w:r>
-        <w:rPr>
-          <w:rFonts w:ascii="Consolas" w:hAnsi="Consolas" w:cs="Consolas"/>
-          <w:color w:val="008000"/>
-          <w:highlight w:val="white"/>
-        </w:rPr>
-        <w:t>pinu</w:t>
-      </w:r>
-      <w:proofErr w:type="spellEnd"/>
-      <w:r>
-        <w:rPr>
-          <w:rFonts w:ascii="Consolas" w:hAnsi="Consolas" w:cs="Consolas"/>
-          <w:color w:val="008000"/>
-          <w:highlight w:val="white"/>
-        </w:rPr>
-        <w:t xml:space="preserve"> dla sygnału pul</w:t>
-      </w:r>
-      <w:r>
-        <w:rPr>
-          <w:rFonts w:ascii="Consolas" w:hAnsi="Consolas" w:cs="Consolas"/>
-          <w:color w:val="008000"/>
-          <w:highlight w:val="white"/>
-        </w:rPr>
-        <w:tab/>
-      </w:r>
-      <w:r>
-        <w:rPr>
-          <w:rFonts w:ascii="Consolas" w:hAnsi="Consolas" w:cs="Consolas"/>
-          <w:color w:val="008000"/>
-          <w:highlight w:val="white"/>
+          <w:lang w:val="en-US"/>
+        </w:rPr>
+        <w:tab/>
+      </w:r>
+      <w:r>
+        <w:rPr>
+          <w:rFonts w:ascii="Consolas" w:hAnsi="Consolas" w:cs="Consolas"/>
+          <w:color w:val="A31515"/>
+          <w:highlight w:val="white"/>
+          <w:lang w:val="en-US"/>
+        </w:rPr>
+        <w:tab/>
+      </w:r>
+      <w:r>
+        <w:rPr>
+          <w:rFonts w:ascii="Consolas" w:hAnsi="Consolas" w:cs="Consolas"/>
+          <w:color w:val="A31515"/>
+          <w:highlight w:val="white"/>
+          <w:lang w:val="en-US"/>
+        </w:rPr>
+        <w:tab/>
+      </w:r>
+      <w:r>
+        <w:rPr>
+          <w:rFonts w:ascii="Consolas" w:hAnsi="Consolas" w:cs="Consolas"/>
+          <w:color w:val="A31515"/>
+          <w:highlight w:val="white"/>
+          <w:lang w:val="en-US"/>
+        </w:rPr>
+        <w:tab/>
+      </w:r>
+      <w:r>
+        <w:rPr>
+          <w:rFonts w:ascii="Consolas" w:hAnsi="Consolas" w:cs="Consolas"/>
+          <w:color w:val="008000"/>
+          <w:highlight w:val="white"/>
+          <w:lang w:val="en-US"/>
+        </w:rPr>
+        <w:t>/* numer pinu dla sygnału pul</w:t>
+      </w:r>
+      <w:r>
+        <w:rPr>
+          <w:rFonts w:ascii="Consolas" w:hAnsi="Consolas" w:cs="Consolas"/>
+          <w:color w:val="008000"/>
+          <w:highlight w:val="white"/>
+          <w:lang w:val="en-US"/>
+        </w:rPr>
+        <w:tab/>
+      </w:r>
+      <w:r>
+        <w:rPr>
+          <w:rFonts w:ascii="Consolas" w:hAnsi="Consolas" w:cs="Consolas"/>
+          <w:color w:val="008000"/>
+          <w:highlight w:val="white"/>
+          <w:lang w:val="en-US"/>
         </w:rPr>
         <w:tab/>
         <w:t>*/</w:t>
@@ -1553,7 +1381,6 @@
         </w:rPr>
         <w:t xml:space="preserve"> </w:t>
       </w:r>
-      <w:proofErr w:type="spellStart"/>
       <w:r>
         <w:rPr>
           <w:rFonts w:ascii="Consolas" w:hAnsi="Consolas" w:cs="Consolas"/>
@@ -1562,7 +1389,6 @@
         </w:rPr>
         <w:t>MotorSteps</w:t>
       </w:r>
-      <w:proofErr w:type="spellEnd"/>
       <w:r>
         <w:rPr>
           <w:rFonts w:ascii="Consolas" w:hAnsi="Consolas" w:cs="Consolas"/>
@@ -1755,7 +1581,6 @@
         </w:rPr>
         <w:t xml:space="preserve"> </w:t>
       </w:r>
-      <w:proofErr w:type="spellStart"/>
       <w:r>
         <w:rPr>
           <w:rFonts w:ascii="Consolas" w:hAnsi="Consolas" w:cs="Consolas"/>
@@ -1764,7 +1589,6 @@
         </w:rPr>
         <w:t>ElectricalRatio</w:t>
       </w:r>
-      <w:proofErr w:type="spellEnd"/>
       <w:r>
         <w:rPr>
           <w:rFonts w:ascii="Consolas" w:hAnsi="Consolas" w:cs="Consolas"/>
@@ -1860,7 +1684,6 @@
           <w:highlight w:val="white"/>
         </w:rPr>
       </w:pPr>
-      <w:proofErr w:type="spellStart"/>
       <w:r>
         <w:rPr>
           <w:rFonts w:ascii="Consolas" w:hAnsi="Consolas" w:cs="Consolas"/>
@@ -1869,7 +1692,6 @@
         </w:rPr>
         <w:t>float</w:t>
       </w:r>
-      <w:proofErr w:type="spellEnd"/>
       <w:r>
         <w:rPr>
           <w:rFonts w:ascii="Consolas" w:hAnsi="Consolas" w:cs="Consolas"/>
@@ -1878,7 +1700,6 @@
         </w:rPr>
         <w:t xml:space="preserve"> </w:t>
       </w:r>
-      <w:proofErr w:type="spellStart"/>
       <w:r>
         <w:rPr>
           <w:rFonts w:ascii="Consolas" w:hAnsi="Consolas" w:cs="Consolas"/>
@@ -1887,7 +1708,6 @@
         </w:rPr>
         <w:t>MechanicalRatio</w:t>
       </w:r>
-      <w:proofErr w:type="spellEnd"/>
       <w:r>
         <w:rPr>
           <w:rFonts w:ascii="Consolas" w:hAnsi="Consolas" w:cs="Consolas"/>
@@ -1947,6 +1767,7 @@
     </w:p>
     <w:p>
       <w:pPr>
+        <w:spacing w:after="0"/>
         <w:rPr>
           <w:rFonts w:ascii="Consolas" w:hAnsi="Consolas" w:cs="Consolas"/>
           <w:color w:val="008000"/>
@@ -1972,7 +1793,6 @@
         </w:rPr>
         <w:t xml:space="preserve"> </w:t>
       </w:r>
-      <w:proofErr w:type="spellStart"/>
       <w:r>
         <w:rPr>
           <w:rFonts w:ascii="Consolas" w:hAnsi="Consolas" w:cs="Consolas"/>
@@ -1981,7 +1801,6 @@
         </w:rPr>
         <w:t>Speed</w:t>
       </w:r>
-      <w:proofErr w:type="spellEnd"/>
       <w:r>
         <w:rPr>
           <w:rFonts w:ascii="Consolas" w:hAnsi="Consolas" w:cs="Consolas"/>
@@ -2028,25 +1847,7 @@
           <w:color w:val="008000"/>
           <w:highlight w:val="white"/>
         </w:rPr>
-        <w:t>/* prędkość zadana [</w:t>
-      </w:r>
-      <w:proofErr w:type="spellStart"/>
-      <w:r>
-        <w:rPr>
-          <w:rFonts w:ascii="Consolas" w:hAnsi="Consolas" w:cs="Consolas"/>
-          <w:color w:val="008000"/>
-          <w:highlight w:val="white"/>
-        </w:rPr>
-        <w:t>obr</w:t>
-      </w:r>
-      <w:proofErr w:type="spellEnd"/>
-      <w:r>
-        <w:rPr>
-          <w:rFonts w:ascii="Consolas" w:hAnsi="Consolas" w:cs="Consolas"/>
-          <w:color w:val="008000"/>
-          <w:highlight w:val="white"/>
-        </w:rPr>
-        <w:t>/min]</w:t>
+        <w:t>/* prędkość zadana [obr/min]</w:t>
       </w:r>
       <w:r>
         <w:rPr>
@@ -2072,6 +1873,7 @@
     </w:p>
     <w:p>
       <w:pPr>
+        <w:spacing w:after="0"/>
         <w:rPr>
           <w:rFonts w:ascii="Consolas" w:hAnsi="Consolas" w:cs="Consolas"/>
           <w:color w:val="008000"/>
@@ -2079,9 +1881,305 @@
           <w:szCs w:val="19"/>
         </w:rPr>
       </w:pPr>
+      <w:r>
+        <w:rPr>
+          <w:rFonts w:ascii="Consolas" w:hAnsi="Consolas" w:cs="Consolas"/>
+          <w:i/>
+          <w:iCs/>
+          <w:color w:val="0000FF"/>
+          <w:highlight w:val="white"/>
+        </w:rPr>
+        <w:t>(void*)</w:t>
+      </w:r>
+      <w:r>
+        <w:rPr>
+          <w:rFonts w:ascii="Consolas" w:hAnsi="Consolas" w:cs="Consolas"/>
+          <w:color w:val="A31515"/>
+          <w:highlight w:val="white"/>
+        </w:rPr>
+        <w:t xml:space="preserve"> </w:t>
+      </w:r>
+      <w:r>
+        <w:rPr>
+          <w:rFonts w:ascii="Consolas" w:hAnsi="Consolas" w:cs="Consolas"/>
+          <w:color w:val="A31515"/>
+          <w:highlight w:val="white"/>
+        </w:rPr>
+        <w:t>(</w:t>
+      </w:r>
+      <w:r>
+        <w:rPr>
+          <w:rFonts w:ascii="Consolas" w:hAnsi="Consolas" w:cs="Consolas"/>
+          <w:color w:val="000080"/>
+          <w:highlight w:val="white"/>
+        </w:rPr>
+        <w:t>S</w:t>
+      </w:r>
+      <w:r>
+        <w:rPr>
+          <w:rFonts w:ascii="Consolas" w:hAnsi="Consolas" w:cs="Consolas"/>
+          <w:color w:val="000080"/>
+        </w:rPr>
+        <w:t>tart)</w:t>
+      </w:r>
+      <w:r>
+        <w:rPr>
+          <w:rFonts w:ascii="Consolas" w:hAnsi="Consolas" w:cs="Consolas"/>
+          <w:i/>
+          <w:iCs/>
+          <w:color w:val="0000FF"/>
+          <w:highlight w:val="white"/>
+        </w:rPr>
+        <w:t xml:space="preserve"> </w:t>
+      </w:r>
+      <w:r>
+        <w:rPr>
+          <w:rFonts w:ascii="Consolas" w:hAnsi="Consolas" w:cs="Consolas"/>
+          <w:i/>
+          <w:iCs/>
+          <w:color w:val="0000FF"/>
+          <w:highlight w:val="white"/>
+        </w:rPr>
+        <w:t>(void)</w:t>
+      </w:r>
+      <w:r>
+        <w:rPr>
+          <w:rFonts w:ascii="Consolas" w:hAnsi="Consolas" w:cs="Consolas"/>
+          <w:i/>
+          <w:iCs/>
+          <w:color w:val="0000FF"/>
+        </w:rPr>
+        <w:tab/>
+      </w:r>
+      <w:r>
+        <w:rPr>
+          <w:rFonts w:ascii="Consolas" w:hAnsi="Consolas" w:cs="Consolas"/>
+          <w:i/>
+          <w:iCs/>
+          <w:color w:val="0000FF"/>
+        </w:rPr>
+        <w:tab/>
+      </w:r>
+      <w:r>
+        <w:rPr>
+          <w:rFonts w:ascii="Consolas" w:hAnsi="Consolas" w:cs="Consolas"/>
+          <w:i/>
+          <w:iCs/>
+          <w:color w:val="0000FF"/>
+        </w:rPr>
+        <w:tab/>
+      </w:r>
+      <w:r>
+        <w:rPr>
+          <w:rFonts w:ascii="Consolas" w:hAnsi="Consolas" w:cs="Consolas"/>
+          <w:color w:val="008000"/>
+          <w:highlight w:val="white"/>
+        </w:rPr>
+        <w:t xml:space="preserve">/* </w:t>
+      </w:r>
+      <w:r>
+        <w:rPr>
+          <w:rFonts w:ascii="Consolas" w:hAnsi="Consolas" w:cs="Consolas"/>
+          <w:color w:val="008000"/>
+          <w:highlight w:val="white"/>
+        </w:rPr>
+        <w:t>wskaźnik na funkcję start</w:t>
+      </w:r>
+      <w:r>
+        <w:rPr>
+          <w:rFonts w:ascii="Consolas" w:hAnsi="Consolas" w:cs="Consolas"/>
+          <w:color w:val="008000"/>
+          <w:sz w:val="19"/>
+          <w:szCs w:val="19"/>
+          <w:highlight w:val="white"/>
+        </w:rPr>
+        <w:tab/>
+      </w:r>
+      <w:r>
+        <w:rPr>
+          <w:rFonts w:ascii="Consolas" w:hAnsi="Consolas" w:cs="Consolas"/>
+          <w:color w:val="008000"/>
+          <w:sz w:val="19"/>
+          <w:szCs w:val="19"/>
+          <w:highlight w:val="white"/>
+        </w:rPr>
+        <w:tab/>
+        <w:t>*/</w:t>
+      </w:r>
     </w:p>
     <w:p>
       <w:pPr>
+        <w:spacing w:after="0"/>
+        <w:rPr>
+          <w:rFonts w:ascii="Consolas" w:hAnsi="Consolas" w:cs="Consolas"/>
+          <w:color w:val="008000"/>
+          <w:sz w:val="19"/>
+          <w:szCs w:val="19"/>
+        </w:rPr>
+      </w:pPr>
+      <w:r>
+        <w:rPr>
+          <w:rFonts w:ascii="Consolas" w:hAnsi="Consolas" w:cs="Consolas"/>
+          <w:i/>
+          <w:iCs/>
+          <w:color w:val="0000FF"/>
+          <w:highlight w:val="white"/>
+        </w:rPr>
+        <w:t>(void*)</w:t>
+      </w:r>
+      <w:r>
+        <w:rPr>
+          <w:rFonts w:ascii="Consolas" w:hAnsi="Consolas" w:cs="Consolas"/>
+          <w:color w:val="A31515"/>
+          <w:highlight w:val="white"/>
+        </w:rPr>
+        <w:t xml:space="preserve"> </w:t>
+      </w:r>
+      <w:r>
+        <w:rPr>
+          <w:rFonts w:ascii="Consolas" w:hAnsi="Consolas" w:cs="Consolas"/>
+          <w:color w:val="A31515"/>
+          <w:highlight w:val="white"/>
+        </w:rPr>
+        <w:t>(</w:t>
+      </w:r>
+      <w:r>
+        <w:rPr>
+          <w:rFonts w:ascii="Consolas" w:hAnsi="Consolas" w:cs="Consolas"/>
+          <w:color w:val="000080"/>
+          <w:highlight w:val="white"/>
+        </w:rPr>
+        <w:t>S</w:t>
+      </w:r>
+      <w:r>
+        <w:rPr>
+          <w:rFonts w:ascii="Consolas" w:hAnsi="Consolas" w:cs="Consolas"/>
+          <w:color w:val="000080"/>
+        </w:rPr>
+        <w:t>top</w:t>
+      </w:r>
+      <w:r>
+        <w:rPr>
+          <w:rFonts w:ascii="Consolas" w:hAnsi="Consolas" w:cs="Consolas"/>
+          <w:color w:val="000080"/>
+        </w:rPr>
+        <w:t>)</w:t>
+      </w:r>
+      <w:r>
+        <w:rPr>
+          <w:rFonts w:ascii="Consolas" w:hAnsi="Consolas" w:cs="Consolas"/>
+          <w:i/>
+          <w:iCs/>
+          <w:color w:val="0000FF"/>
+          <w:highlight w:val="white"/>
+        </w:rPr>
+        <w:t xml:space="preserve"> </w:t>
+      </w:r>
+      <w:r>
+        <w:rPr>
+          <w:rFonts w:ascii="Consolas" w:hAnsi="Consolas" w:cs="Consolas"/>
+          <w:i/>
+          <w:iCs/>
+          <w:color w:val="0000FF"/>
+          <w:highlight w:val="white"/>
+        </w:rPr>
+        <w:t>(void)</w:t>
+      </w:r>
+      <w:r>
+        <w:rPr>
+          <w:rFonts w:ascii="Consolas" w:hAnsi="Consolas" w:cs="Consolas"/>
+          <w:i/>
+          <w:iCs/>
+          <w:color w:val="0000FF"/>
+        </w:rPr>
+        <w:tab/>
+      </w:r>
+      <w:r>
+        <w:rPr>
+          <w:rFonts w:ascii="Consolas" w:hAnsi="Consolas" w:cs="Consolas"/>
+          <w:i/>
+          <w:iCs/>
+          <w:color w:val="0000FF"/>
+        </w:rPr>
+        <w:tab/>
+      </w:r>
+      <w:r>
+        <w:rPr>
+          <w:rFonts w:ascii="Consolas" w:hAnsi="Consolas" w:cs="Consolas"/>
+          <w:i/>
+          <w:iCs/>
+          <w:color w:val="0000FF"/>
+        </w:rPr>
+        <w:tab/>
+      </w:r>
+      <w:r>
+        <w:rPr>
+          <w:rFonts w:ascii="Consolas" w:hAnsi="Consolas" w:cs="Consolas"/>
+          <w:color w:val="008000"/>
+          <w:highlight w:val="white"/>
+        </w:rPr>
+        <w:t xml:space="preserve">/* </w:t>
+      </w:r>
+      <w:r>
+        <w:rPr>
+          <w:rFonts w:ascii="Consolas" w:hAnsi="Consolas" w:cs="Consolas"/>
+          <w:color w:val="008000"/>
+          <w:highlight w:val="white"/>
+        </w:rPr>
+        <w:t xml:space="preserve">wskaźnik na funkcję </w:t>
+      </w:r>
+      <w:r>
+        <w:rPr>
+          <w:rFonts w:ascii="Consolas" w:hAnsi="Consolas" w:cs="Consolas"/>
+          <w:color w:val="008000"/>
+          <w:highlight w:val="white"/>
+        </w:rPr>
+        <w:t>stop</w:t>
+      </w:r>
+      <w:r>
+        <w:rPr>
+          <w:rFonts w:ascii="Consolas" w:hAnsi="Consolas" w:cs="Consolas"/>
+          <w:color w:val="008000"/>
+          <w:sz w:val="19"/>
+          <w:szCs w:val="19"/>
+          <w:highlight w:val="white"/>
+        </w:rPr>
+        <w:tab/>
+      </w:r>
+      <w:r>
+        <w:rPr>
+          <w:rFonts w:ascii="Consolas" w:hAnsi="Consolas" w:cs="Consolas"/>
+          <w:color w:val="008000"/>
+          <w:sz w:val="19"/>
+          <w:szCs w:val="19"/>
+          <w:highlight w:val="white"/>
+        </w:rPr>
+        <w:tab/>
+        <w:t>*/</w:t>
+      </w:r>
+    </w:p>
+    <w:p>
+      <w:pPr>
+        <w:rPr>
+          <w:rFonts w:ascii="Consolas" w:hAnsi="Consolas" w:cs="Consolas"/>
+          <w:color w:val="008000"/>
+          <w:sz w:val="19"/>
+          <w:szCs w:val="19"/>
+        </w:rPr>
+      </w:pPr>
+    </w:p>
+    <w:p>
+      <w:pPr>
+        <w:rPr>
+          <w:rFonts w:ascii="Consolas" w:hAnsi="Consolas" w:cs="Consolas"/>
+          <w:color w:val="008000"/>
+          <w:sz w:val="19"/>
+          <w:szCs w:val="19"/>
+        </w:rPr>
+      </w:pPr>
+    </w:p>
+    <w:p>
+      <w:pPr>
         <w:rPr>
           <w:rFonts w:ascii="Consolas" w:hAnsi="Consolas"/>
         </w:rPr>
@@ -2090,41 +2188,7 @@
         <w:rPr>
           <w:rFonts w:ascii="Consolas" w:hAnsi="Consolas"/>
         </w:rPr>
-        <w:t xml:space="preserve">Struktura programowego sterownika </w:t>
-      </w:r>
-      <w:proofErr w:type="spellStart"/>
-      <w:r>
-        <w:rPr>
-          <w:rFonts w:ascii="Consolas" w:hAnsi="Consolas"/>
-        </w:rPr>
-        <w:t>servosilnika</w:t>
-      </w:r>
-      <w:proofErr w:type="spellEnd"/>
-      <w:r>
-        <w:rPr>
-          <w:rFonts w:ascii="Consolas" w:hAnsi="Consolas"/>
-        </w:rPr>
-        <w:t xml:space="preserve"> (</w:t>
-      </w:r>
-      <w:proofErr w:type="spellStart"/>
-      <w:r>
-        <w:rPr>
-          <w:rFonts w:ascii="Consolas" w:hAnsi="Consolas"/>
-        </w:rPr>
-        <w:t>servo_d</w:t>
-      </w:r>
-      <w:r>
-        <w:rPr>
-          <w:rFonts w:ascii="Consolas" w:hAnsi="Consolas"/>
-        </w:rPr>
-        <w:t>river_t</w:t>
-      </w:r>
-      <w:proofErr w:type="spellEnd"/>
-      <w:r>
-        <w:rPr>
-          <w:rFonts w:ascii="Consolas" w:hAnsi="Consolas"/>
-        </w:rPr>
-        <w:t>):</w:t>
+        <w:t>Struktura programowego sterownika servosilnika (servo_driver_t):</w:t>
       </w:r>
     </w:p>
     <w:p>
@@ -2157,7 +2221,6 @@
         </w:rPr>
         <w:t xml:space="preserve"> </w:t>
       </w:r>
-      <w:proofErr w:type="spellStart"/>
       <w:r>
         <w:rPr>
           <w:rFonts w:ascii="Consolas" w:hAnsi="Consolas" w:cs="Consolas"/>
@@ -2166,7 +2229,6 @@
         </w:rPr>
         <w:t>SetpointPosition</w:t>
       </w:r>
-      <w:proofErr w:type="spellEnd"/>
       <w:r>
         <w:rPr>
           <w:rFonts w:ascii="Consolas" w:hAnsi="Consolas" w:cs="Consolas"/>
@@ -2270,7 +2332,6 @@
         </w:rPr>
         <w:t xml:space="preserve"> </w:t>
       </w:r>
-      <w:proofErr w:type="spellStart"/>
       <w:r>
         <w:rPr>
           <w:rFonts w:ascii="Consolas" w:hAnsi="Consolas" w:cs="Consolas"/>
@@ -2279,7 +2340,6 @@
         </w:rPr>
         <w:t>MaximumPosition</w:t>
       </w:r>
-      <w:proofErr w:type="spellEnd"/>
       <w:r>
         <w:rPr>
           <w:rFonts w:ascii="Consolas" w:hAnsi="Consolas" w:cs="Consolas"/>
@@ -2347,7 +2407,6 @@
           <w:rFonts w:ascii="Consolas" w:hAnsi="Consolas" w:cs="Consolas"/>
           <w:color w:val="000000"/>
           <w:highlight w:val="white"/>
-          <w:lang w:val="en-US"/>
         </w:rPr>
       </w:pPr>
       <w:r>
@@ -2368,7 +2427,6 @@
         </w:rPr>
         <w:t xml:space="preserve"> </w:t>
       </w:r>
-      <w:proofErr w:type="spellStart"/>
       <w:r>
         <w:rPr>
           <w:rFonts w:ascii="Consolas" w:hAnsi="Consolas" w:cs="Consolas"/>
@@ -2377,7 +2435,6 @@
         </w:rPr>
         <w:t>MinimumPosition</w:t>
       </w:r>
-      <w:proofErr w:type="spellEnd"/>
       <w:r>
         <w:rPr>
           <w:rFonts w:ascii="Consolas" w:hAnsi="Consolas" w:cs="Consolas"/>
@@ -2486,7 +2543,6 @@
         </w:rPr>
         <w:t>*</w:t>
       </w:r>
-      <w:proofErr w:type="spellStart"/>
       <w:r>
         <w:rPr>
           <w:rFonts w:ascii="Consolas" w:hAnsi="Consolas" w:cs="Consolas"/>
@@ -2496,7 +2552,6 @@
         </w:rPr>
         <w:t>DriverTimer</w:t>
       </w:r>
-      <w:proofErr w:type="spellEnd"/>
       <w:r>
         <w:rPr>
           <w:rFonts w:ascii="Consolas" w:hAnsi="Consolas" w:cs="Consolas"/>
@@ -2584,7 +2639,6 @@
           <w:lang w:val="en-US"/>
         </w:rPr>
       </w:pPr>
-      <w:proofErr w:type="spellStart"/>
       <w:r>
         <w:rPr>
           <w:rFonts w:ascii="Consolas" w:hAnsi="Consolas" w:cs="Consolas"/>
@@ -2594,7 +2648,6 @@
         </w:rPr>
         <w:t>PORT_t</w:t>
       </w:r>
-      <w:proofErr w:type="spellEnd"/>
       <w:r>
         <w:rPr>
           <w:rFonts w:ascii="Consolas" w:hAnsi="Consolas" w:cs="Consolas"/>
@@ -2613,7 +2666,6 @@
         </w:rPr>
         <w:t>*</w:t>
       </w:r>
-      <w:proofErr w:type="spellStart"/>
       <w:r>
         <w:rPr>
           <w:rFonts w:ascii="Consolas" w:hAnsi="Consolas" w:cs="Consolas"/>
@@ -2623,7 +2675,6 @@
         </w:rPr>
         <w:t>DriverPort</w:t>
       </w:r>
-      <w:proofErr w:type="spellEnd"/>
       <w:r>
         <w:rPr>
           <w:rFonts w:ascii="Consolas" w:hAnsi="Consolas" w:cs="Consolas"/>
@@ -2698,7 +2749,7 @@
         <w:ind w:left="4248" w:hanging="4248"/>
         <w:rPr>
           <w:rFonts w:ascii="Consolas" w:hAnsi="Consolas" w:cs="Consolas"/>
-          <w:color w:val="000000"/>
+          <w:color w:val="008000"/>
           <w:highlight w:val="white"/>
         </w:rPr>
       </w:pPr>
@@ -2776,6 +2827,293 @@
         </w:rPr>
         <w:t>*/</w:t>
       </w:r>
+    </w:p>
+    <w:p>
+      <w:pPr>
+        <w:spacing w:after="0"/>
+        <w:rPr>
+          <w:rFonts w:ascii="Consolas" w:hAnsi="Consolas" w:cs="Consolas"/>
+          <w:color w:val="008000"/>
+          <w:sz w:val="19"/>
+          <w:szCs w:val="19"/>
+        </w:rPr>
+      </w:pPr>
+      <w:r>
+        <w:rPr>
+          <w:rFonts w:ascii="Consolas" w:hAnsi="Consolas" w:cs="Consolas"/>
+          <w:i/>
+          <w:iCs/>
+          <w:color w:val="0000FF"/>
+          <w:highlight w:val="white"/>
+        </w:rPr>
+        <w:t>(void*)</w:t>
+      </w:r>
+      <w:r>
+        <w:rPr>
+          <w:rFonts w:ascii="Consolas" w:hAnsi="Consolas" w:cs="Consolas"/>
+          <w:color w:val="A31515"/>
+          <w:highlight w:val="white"/>
+        </w:rPr>
+        <w:t xml:space="preserve"> </w:t>
+      </w:r>
+      <w:r>
+        <w:rPr>
+          <w:rFonts w:ascii="Consolas" w:hAnsi="Consolas" w:cs="Consolas"/>
+          <w:color w:val="A31515"/>
+          <w:highlight w:val="white"/>
+        </w:rPr>
+        <w:t>(</w:t>
+      </w:r>
+      <w:r>
+        <w:rPr>
+          <w:rFonts w:ascii="Consolas" w:hAnsi="Consolas" w:cs="Consolas"/>
+          <w:color w:val="000080"/>
+          <w:highlight w:val="white"/>
+        </w:rPr>
+        <w:t>S</w:t>
+      </w:r>
+      <w:r>
+        <w:rPr>
+          <w:rFonts w:ascii="Consolas" w:hAnsi="Consolas" w:cs="Consolas"/>
+          <w:color w:val="000080"/>
+        </w:rPr>
+        <w:t>tart)</w:t>
+      </w:r>
+      <w:r>
+        <w:rPr>
+          <w:rFonts w:ascii="Consolas" w:hAnsi="Consolas" w:cs="Consolas"/>
+          <w:i/>
+          <w:iCs/>
+          <w:color w:val="0000FF"/>
+          <w:highlight w:val="white"/>
+        </w:rPr>
+        <w:t xml:space="preserve"> </w:t>
+      </w:r>
+      <w:r>
+        <w:rPr>
+          <w:rFonts w:ascii="Consolas" w:hAnsi="Consolas" w:cs="Consolas"/>
+          <w:i/>
+          <w:iCs/>
+          <w:color w:val="0000FF"/>
+          <w:highlight w:val="white"/>
+        </w:rPr>
+        <w:t>(void)</w:t>
+      </w:r>
+      <w:r>
+        <w:rPr>
+          <w:rFonts w:ascii="Consolas" w:hAnsi="Consolas" w:cs="Consolas"/>
+          <w:i/>
+          <w:iCs/>
+          <w:color w:val="0000FF"/>
+        </w:rPr>
+        <w:tab/>
+      </w:r>
+      <w:r>
+        <w:rPr>
+          <w:rFonts w:ascii="Consolas" w:hAnsi="Consolas" w:cs="Consolas"/>
+          <w:i/>
+          <w:iCs/>
+          <w:color w:val="0000FF"/>
+        </w:rPr>
+        <w:tab/>
+      </w:r>
+      <w:r>
+        <w:rPr>
+          <w:rFonts w:ascii="Consolas" w:hAnsi="Consolas" w:cs="Consolas"/>
+          <w:i/>
+          <w:iCs/>
+          <w:color w:val="0000FF"/>
+        </w:rPr>
+        <w:tab/>
+      </w:r>
+      <w:r>
+        <w:rPr>
+          <w:rFonts w:ascii="Consolas" w:hAnsi="Consolas" w:cs="Consolas"/>
+          <w:color w:val="008000"/>
+          <w:highlight w:val="white"/>
+        </w:rPr>
+        <w:t xml:space="preserve">/* </w:t>
+      </w:r>
+      <w:r>
+        <w:rPr>
+          <w:rFonts w:ascii="Consolas" w:hAnsi="Consolas" w:cs="Consolas"/>
+          <w:color w:val="008000"/>
+          <w:highlight w:val="white"/>
+        </w:rPr>
+        <w:t>wskaźnik na funkcję start</w:t>
+      </w:r>
+      <w:r>
+        <w:rPr>
+          <w:rFonts w:ascii="Consolas" w:hAnsi="Consolas" w:cs="Consolas"/>
+          <w:color w:val="008000"/>
+          <w:sz w:val="19"/>
+          <w:szCs w:val="19"/>
+          <w:highlight w:val="white"/>
+        </w:rPr>
+        <w:tab/>
+      </w:r>
+      <w:r>
+        <w:rPr>
+          <w:rFonts w:ascii="Consolas" w:hAnsi="Consolas" w:cs="Consolas"/>
+          <w:color w:val="008000"/>
+          <w:sz w:val="19"/>
+          <w:szCs w:val="19"/>
+          <w:highlight w:val="white"/>
+        </w:rPr>
+        <w:tab/>
+        <w:t>*/</w:t>
+      </w:r>
+    </w:p>
+    <w:p>
+      <w:pPr>
+        <w:spacing w:after="0"/>
+        <w:rPr>
+          <w:rFonts w:ascii="Consolas" w:hAnsi="Consolas" w:cs="Consolas"/>
+          <w:color w:val="008000"/>
+          <w:sz w:val="19"/>
+          <w:szCs w:val="19"/>
+        </w:rPr>
+      </w:pPr>
+      <w:r>
+        <w:rPr>
+          <w:rFonts w:ascii="Consolas" w:hAnsi="Consolas" w:cs="Consolas"/>
+          <w:i/>
+          <w:iCs/>
+          <w:color w:val="0000FF"/>
+          <w:highlight w:val="white"/>
+        </w:rPr>
+        <w:lastRenderedPageBreak/>
+        <w:t>(void*)</w:t>
+      </w:r>
+      <w:r>
+        <w:rPr>
+          <w:rFonts w:ascii="Consolas" w:hAnsi="Consolas" w:cs="Consolas"/>
+          <w:color w:val="A31515"/>
+          <w:highlight w:val="white"/>
+        </w:rPr>
+        <w:t xml:space="preserve"> </w:t>
+      </w:r>
+      <w:r>
+        <w:rPr>
+          <w:rFonts w:ascii="Consolas" w:hAnsi="Consolas" w:cs="Consolas"/>
+          <w:color w:val="A31515"/>
+          <w:highlight w:val="white"/>
+        </w:rPr>
+        <w:t>(</w:t>
+      </w:r>
+      <w:r>
+        <w:rPr>
+          <w:rFonts w:ascii="Consolas" w:hAnsi="Consolas" w:cs="Consolas"/>
+          <w:color w:val="000080"/>
+          <w:highlight w:val="white"/>
+        </w:rPr>
+        <w:t>S</w:t>
+      </w:r>
+      <w:r>
+        <w:rPr>
+          <w:rFonts w:ascii="Consolas" w:hAnsi="Consolas" w:cs="Consolas"/>
+          <w:color w:val="000080"/>
+        </w:rPr>
+        <w:t>top)</w:t>
+      </w:r>
+      <w:r>
+        <w:rPr>
+          <w:rFonts w:ascii="Consolas" w:hAnsi="Consolas" w:cs="Consolas"/>
+          <w:i/>
+          <w:iCs/>
+          <w:color w:val="0000FF"/>
+          <w:highlight w:val="white"/>
+        </w:rPr>
+        <w:t xml:space="preserve"> </w:t>
+      </w:r>
+      <w:r>
+        <w:rPr>
+          <w:rFonts w:ascii="Consolas" w:hAnsi="Consolas" w:cs="Consolas"/>
+          <w:i/>
+          <w:iCs/>
+          <w:color w:val="0000FF"/>
+          <w:highlight w:val="white"/>
+        </w:rPr>
+        <w:t>(void)</w:t>
+      </w:r>
+      <w:r>
+        <w:rPr>
+          <w:rFonts w:ascii="Consolas" w:hAnsi="Consolas" w:cs="Consolas"/>
+          <w:i/>
+          <w:iCs/>
+          <w:color w:val="0000FF"/>
+        </w:rPr>
+        <w:tab/>
+      </w:r>
+      <w:r>
+        <w:rPr>
+          <w:rFonts w:ascii="Consolas" w:hAnsi="Consolas" w:cs="Consolas"/>
+          <w:i/>
+          <w:iCs/>
+          <w:color w:val="0000FF"/>
+        </w:rPr>
+        <w:tab/>
+      </w:r>
+      <w:r>
+        <w:rPr>
+          <w:rFonts w:ascii="Consolas" w:hAnsi="Consolas" w:cs="Consolas"/>
+          <w:i/>
+          <w:iCs/>
+          <w:color w:val="0000FF"/>
+        </w:rPr>
+        <w:tab/>
+      </w:r>
+      <w:r>
+        <w:rPr>
+          <w:rFonts w:ascii="Consolas" w:hAnsi="Consolas" w:cs="Consolas"/>
+          <w:color w:val="008000"/>
+          <w:highlight w:val="white"/>
+        </w:rPr>
+        <w:t xml:space="preserve">/* </w:t>
+      </w:r>
+      <w:r>
+        <w:rPr>
+          <w:rFonts w:ascii="Consolas" w:hAnsi="Consolas" w:cs="Consolas"/>
+          <w:color w:val="008000"/>
+          <w:highlight w:val="white"/>
+        </w:rPr>
+        <w:t>wskaźnik na funkcję stop</w:t>
+      </w:r>
+      <w:r>
+        <w:rPr>
+          <w:rFonts w:ascii="Consolas" w:hAnsi="Consolas" w:cs="Consolas"/>
+          <w:color w:val="008000"/>
+          <w:sz w:val="19"/>
+          <w:szCs w:val="19"/>
+          <w:highlight w:val="white"/>
+        </w:rPr>
+        <w:tab/>
+      </w:r>
+      <w:r>
+        <w:rPr>
+          <w:rFonts w:ascii="Consolas" w:hAnsi="Consolas" w:cs="Consolas"/>
+          <w:color w:val="008000"/>
+          <w:sz w:val="19"/>
+          <w:szCs w:val="19"/>
+          <w:highlight w:val="white"/>
+        </w:rPr>
+        <w:tab/>
+        <w:t>*/</w:t>
+      </w:r>
+    </w:p>
+    <w:p>
+      <w:pPr>
+        <w:autoSpaceDE w:val="0"/>
+        <w:autoSpaceDN w:val="0"/>
+        <w:adjustRightInd w:val="0"/>
+        <w:spacing w:after="0" w:line="240" w:lineRule="auto"/>
+        <w:ind w:left="4248" w:hanging="4248"/>
+        <w:rPr>
+          <w:rFonts w:ascii="Consolas" w:hAnsi="Consolas" w:cs="Consolas"/>
+          <w:color w:val="000000"/>
+          <w:highlight w:val="white"/>
+        </w:rPr>
+      </w:pPr>
     </w:p>
     <w:p>
       <w:pPr>
@@ -2812,33 +3150,11 @@
           <w:rFonts w:ascii="Consolas" w:hAnsi="Consolas"/>
         </w:rPr>
       </w:pPr>
-      <w:proofErr w:type="spellStart"/>
       <w:r>
         <w:rPr>
           <w:rFonts w:ascii="Consolas" w:hAnsi="Consolas"/>
         </w:rPr>
-        <w:t>AxesInit</w:t>
-      </w:r>
-      <w:proofErr w:type="spellEnd"/>
-      <w:r>
-        <w:rPr>
-          <w:rFonts w:ascii="Consolas" w:hAnsi="Consolas"/>
-        </w:rPr>
-        <w:t xml:space="preserve"> – </w:t>
-      </w:r>
-      <w:proofErr w:type="spellStart"/>
-      <w:r>
-        <w:rPr>
-          <w:rFonts w:ascii="Consolas" w:hAnsi="Consolas"/>
-        </w:rPr>
-        <w:t>incjalizacja</w:t>
-      </w:r>
-      <w:proofErr w:type="spellEnd"/>
-      <w:r>
-        <w:rPr>
-          <w:rFonts w:ascii="Consolas" w:hAnsi="Consolas"/>
-        </w:rPr>
-        <w:t xml:space="preserve"> sterowników wszystkich osi.</w:t>
+        <w:t>AxesInit – incjalizacja sterowników wszystkich osi.</w:t>
       </w:r>
     </w:p>
     <w:p>
@@ -2852,7 +3168,6 @@
           <w:rFonts w:ascii="Consolas" w:hAnsi="Consolas"/>
         </w:rPr>
       </w:pPr>
-      <w:proofErr w:type="spellStart"/>
       <w:r>
         <w:rPr>
           <w:rFonts w:ascii="Consolas" w:hAnsi="Consolas"/>
@@ -2863,14 +3178,7 @@
         <w:rPr>
           <w:rFonts w:ascii="Consolas" w:hAnsi="Consolas"/>
         </w:rPr>
-        <w:t>DriverInit</w:t>
-      </w:r>
-      <w:proofErr w:type="spellEnd"/>
-      <w:r>
-        <w:rPr>
-          <w:rFonts w:ascii="Consolas" w:hAnsi="Consolas"/>
-        </w:rPr>
-        <w:t xml:space="preserve"> – inicjalizacja</w:t>
+        <w:t>DriverInit – inicjalizacja</w:t>
       </w:r>
       <w:r>
         <w:rPr>
@@ -2908,33 +3216,11 @@
           <w:rFonts w:ascii="Consolas" w:hAnsi="Consolas"/>
         </w:rPr>
       </w:pPr>
-      <w:proofErr w:type="spellStart"/>
       <w:r>
         <w:rPr>
           <w:rFonts w:ascii="Consolas" w:hAnsi="Consolas"/>
         </w:rPr>
-        <w:t>ServoDriverInit</w:t>
-      </w:r>
-      <w:proofErr w:type="spellEnd"/>
-      <w:r>
-        <w:rPr>
-          <w:rFonts w:ascii="Consolas" w:hAnsi="Consolas"/>
-        </w:rPr>
-        <w:t xml:space="preserve"> – inicjalizacja programowego sterownika </w:t>
-      </w:r>
-      <w:proofErr w:type="spellStart"/>
-      <w:r>
-        <w:rPr>
-          <w:rFonts w:ascii="Consolas" w:hAnsi="Consolas"/>
-        </w:rPr>
-        <w:t>servosilnika</w:t>
-      </w:r>
-      <w:proofErr w:type="spellEnd"/>
-      <w:r>
-        <w:rPr>
-          <w:rFonts w:ascii="Consolas" w:hAnsi="Consolas"/>
-        </w:rPr>
-        <w:t>.</w:t>
+        <w:t>ServoDriverInit – inicjalizacja programowego sterownika servosilnika.</w:t>
       </w:r>
     </w:p>
     <w:p>
@@ -2948,19 +3234,11 @@
           <w:rFonts w:ascii="Consolas" w:hAnsi="Consolas"/>
         </w:rPr>
       </w:pPr>
-      <w:proofErr w:type="spellStart"/>
       <w:r>
         <w:rPr>
           <w:rFonts w:ascii="Consolas" w:hAnsi="Consolas"/>
         </w:rPr>
-        <w:t>RunDriver</w:t>
-      </w:r>
-      <w:proofErr w:type="spellEnd"/>
-      <w:r>
-        <w:rPr>
-          <w:rFonts w:ascii="Consolas" w:hAnsi="Consolas"/>
-        </w:rPr>
-        <w:t xml:space="preserve"> – uruchomienie sterownika.</w:t>
+        <w:t>RunDriver – uruchomienie sterownika.</w:t>
       </w:r>
     </w:p>
     <w:p>
@@ -2974,19 +3252,11 @@
           <w:rFonts w:ascii="Consolas" w:hAnsi="Consolas"/>
         </w:rPr>
       </w:pPr>
-      <w:proofErr w:type="spellStart"/>
       <w:r>
         <w:rPr>
           <w:rFonts w:ascii="Consolas" w:hAnsi="Consolas"/>
         </w:rPr>
-        <w:t>StopDriver</w:t>
-      </w:r>
-      <w:proofErr w:type="spellEnd"/>
-      <w:r>
-        <w:rPr>
-          <w:rFonts w:ascii="Consolas" w:hAnsi="Consolas"/>
-        </w:rPr>
-        <w:t xml:space="preserve"> – zatrzymanie sterownika.</w:t>
+        <w:t>StopDriver – zatrzymanie sterownika.</w:t>
       </w:r>
     </w:p>
     <w:p>
@@ -3000,19 +3270,11 @@
           <w:rFonts w:ascii="Consolas" w:hAnsi="Consolas"/>
         </w:rPr>
       </w:pPr>
-      <w:proofErr w:type="spellStart"/>
       <w:r>
         <w:rPr>
           <w:rFonts w:ascii="Consolas" w:hAnsi="Consolas"/>
         </w:rPr>
-        <w:t>SetParameters</w:t>
-      </w:r>
-      <w:proofErr w:type="spellEnd"/>
-      <w:r>
-        <w:rPr>
-          <w:rFonts w:ascii="Consolas" w:hAnsi="Consolas"/>
-        </w:rPr>
-        <w:t xml:space="preserve"> – ustawienie parametrów ruchu.</w:t>
+        <w:t>SetParameters – ustawienie parametrów ruchu.</w:t>
       </w:r>
     </w:p>
     <w:p>
@@ -3026,19 +3288,11 @@
           <w:rFonts w:ascii="Consolas" w:hAnsi="Consolas"/>
         </w:rPr>
       </w:pPr>
-      <w:proofErr w:type="spellStart"/>
       <w:r>
         <w:rPr>
           <w:rFonts w:ascii="Consolas" w:hAnsi="Consolas"/>
         </w:rPr>
-        <w:t>ConvertAngleToStep</w:t>
-      </w:r>
-      <w:proofErr w:type="spellEnd"/>
-      <w:r>
-        <w:rPr>
-          <w:rFonts w:ascii="Consolas" w:hAnsi="Consolas"/>
-        </w:rPr>
-        <w:t xml:space="preserve"> – konwersja kąta na kroki silnika.</w:t>
+        <w:t>ConvertAngleToStep – konwersja kąta na kroki silnika.</w:t>
       </w:r>
     </w:p>
     <w:sectPr>

</xml_diff>

<commit_message>
Zmiany w projekcie modułów DRIVER i WORK
</commit_message>
<xml_diff>
--- a/Projekt/Moduł DRIVERS.docx
+++ b/Projekt/Moduł DRIVERS.docx
@@ -52,11 +52,33 @@
         </w:rPr>
         <w:t xml:space="preserve">liczbie impulsów, i obliczane za pomocą funkcji </w:t>
       </w:r>
+      <w:proofErr w:type="spellStart"/>
       <w:r>
         <w:rPr>
           <w:rFonts w:ascii="Consolas" w:hAnsi="Consolas"/>
         </w:rPr>
         <w:t>ConvertAngleToStep</w:t>
+      </w:r>
+      <w:proofErr w:type="spellEnd"/>
+      <w:r>
+        <w:rPr>
+          <w:rFonts w:ascii="Consolas" w:hAnsi="Consolas"/>
+        </w:rPr>
+        <w:t xml:space="preserve"> lub </w:t>
+      </w:r>
+      <w:proofErr w:type="spellStart"/>
+      <w:r>
+        <w:rPr>
+          <w:rFonts w:ascii="Consolas" w:hAnsi="Consolas"/>
+        </w:rPr>
+        <w:t>ConvertAngleToPwm</w:t>
+      </w:r>
+      <w:proofErr w:type="spellEnd"/>
+      <w:r>
+        <w:rPr>
+          <w:rFonts w:ascii="Consolas" w:hAnsi="Consolas"/>
+        </w:rPr>
+        <w:t>,</w:t>
       </w:r>
       <w:r>
         <w:rPr>
@@ -119,6 +141,7 @@
         </w:rPr>
         <w:t xml:space="preserve"> (</w:t>
       </w:r>
+      <w:proofErr w:type="spellStart"/>
       <w:r>
         <w:rPr>
           <w:rFonts w:ascii="Consolas" w:hAnsi="Consolas"/>
@@ -149,7 +172,16 @@
           <w:b/>
           <w:bCs/>
         </w:rPr>
-        <w:t>river_t)</w:t>
+        <w:t>river_t</w:t>
+      </w:r>
+      <w:proofErr w:type="spellEnd"/>
+      <w:r>
+        <w:rPr>
+          <w:rFonts w:ascii="Consolas" w:hAnsi="Consolas"/>
+          <w:b/>
+          <w:bCs/>
+        </w:rPr>
+        <w:t>)</w:t>
       </w:r>
       <w:r>
         <w:rPr>
@@ -200,6 +232,7 @@
         </w:rPr>
         <w:t xml:space="preserve"> </w:t>
       </w:r>
+      <w:proofErr w:type="spellStart"/>
       <w:r>
         <w:rPr>
           <w:rFonts w:ascii="Consolas" w:hAnsi="Consolas" w:cs="Consolas"/>
@@ -208,6 +241,7 @@
         </w:rPr>
         <w:t>SetpointPosition</w:t>
       </w:r>
+      <w:proofErr w:type="spellEnd"/>
       <w:r>
         <w:rPr>
           <w:rFonts w:ascii="Consolas" w:hAnsi="Consolas" w:cs="Consolas"/>
@@ -321,6 +355,7 @@
         </w:rPr>
         <w:t xml:space="preserve"> </w:t>
       </w:r>
+      <w:proofErr w:type="spellStart"/>
       <w:r>
         <w:rPr>
           <w:rFonts w:ascii="Consolas" w:hAnsi="Consolas" w:cs="Consolas"/>
@@ -329,6 +364,7 @@
         </w:rPr>
         <w:t>CurrentPosition</w:t>
       </w:r>
+      <w:proofErr w:type="spellEnd"/>
       <w:r>
         <w:rPr>
           <w:rFonts w:ascii="Consolas" w:hAnsi="Consolas" w:cs="Consolas"/>
@@ -417,6 +453,7 @@
         </w:rPr>
         <w:t xml:space="preserve"> </w:t>
       </w:r>
+      <w:proofErr w:type="spellStart"/>
       <w:r>
         <w:rPr>
           <w:rFonts w:ascii="Consolas" w:hAnsi="Consolas" w:cs="Consolas"/>
@@ -425,6 +462,7 @@
         </w:rPr>
         <w:t>MaximumPosition</w:t>
       </w:r>
+      <w:proofErr w:type="spellEnd"/>
       <w:r>
         <w:rPr>
           <w:rFonts w:ascii="Consolas" w:hAnsi="Consolas" w:cs="Consolas"/>
@@ -522,6 +560,7 @@
         </w:rPr>
         <w:t xml:space="preserve"> </w:t>
       </w:r>
+      <w:proofErr w:type="spellStart"/>
       <w:r>
         <w:rPr>
           <w:rFonts w:ascii="Consolas" w:hAnsi="Consolas" w:cs="Consolas"/>
@@ -530,6 +569,7 @@
         </w:rPr>
         <w:t>MinimumPosition</w:t>
       </w:r>
+      <w:proofErr w:type="spellEnd"/>
       <w:r>
         <w:rPr>
           <w:rFonts w:ascii="Consolas" w:hAnsi="Consolas" w:cs="Consolas"/>
@@ -665,8 +705,39 @@
           <w:highlight w:val="white"/>
           <w:lang w:val="en-US"/>
         </w:rPr>
-        <w:t>/* kierunek ruchu</w:t>
-      </w:r>
+        <w:t xml:space="preserve">/* </w:t>
+      </w:r>
+      <w:proofErr w:type="spellStart"/>
+      <w:r>
+        <w:rPr>
+          <w:rFonts w:ascii="Consolas" w:hAnsi="Consolas" w:cs="Consolas"/>
+          <w:color w:val="008000"/>
+          <w:highlight w:val="white"/>
+          <w:lang w:val="en-US"/>
+        </w:rPr>
+        <w:t>kierunek</w:t>
+      </w:r>
+      <w:proofErr w:type="spellEnd"/>
+      <w:r>
+        <w:rPr>
+          <w:rFonts w:ascii="Consolas" w:hAnsi="Consolas" w:cs="Consolas"/>
+          <w:color w:val="008000"/>
+          <w:highlight w:val="white"/>
+          <w:lang w:val="en-US"/>
+        </w:rPr>
+        <w:t xml:space="preserve"> </w:t>
+      </w:r>
+      <w:proofErr w:type="spellStart"/>
+      <w:r>
+        <w:rPr>
+          <w:rFonts w:ascii="Consolas" w:hAnsi="Consolas" w:cs="Consolas"/>
+          <w:color w:val="008000"/>
+          <w:highlight w:val="white"/>
+          <w:lang w:val="en-US"/>
+        </w:rPr>
+        <w:t>ruchu</w:t>
+      </w:r>
+      <w:proofErr w:type="spellEnd"/>
       <w:r>
         <w:rPr>
           <w:rFonts w:ascii="Consolas" w:hAnsi="Consolas" w:cs="Consolas"/>
@@ -745,6 +816,7 @@
         </w:rPr>
         <w:t>*</w:t>
       </w:r>
+      <w:proofErr w:type="spellStart"/>
       <w:r>
         <w:rPr>
           <w:rFonts w:ascii="Consolas" w:hAnsi="Consolas" w:cs="Consolas"/>
@@ -754,6 +826,7 @@
         </w:rPr>
         <w:t>DriverTimer</w:t>
       </w:r>
+      <w:proofErr w:type="spellEnd"/>
       <w:r>
         <w:rPr>
           <w:rFonts w:ascii="Consolas" w:hAnsi="Consolas" w:cs="Consolas"/>
@@ -841,6 +914,7 @@
           <w:lang w:val="en-US"/>
         </w:rPr>
       </w:pPr>
+      <w:proofErr w:type="spellStart"/>
       <w:r>
         <w:rPr>
           <w:rFonts w:ascii="Consolas" w:hAnsi="Consolas" w:cs="Consolas"/>
@@ -850,6 +924,7 @@
         </w:rPr>
         <w:t>PORT_t</w:t>
       </w:r>
+      <w:proofErr w:type="spellEnd"/>
       <w:r>
         <w:rPr>
           <w:rFonts w:ascii="Consolas" w:hAnsi="Consolas" w:cs="Consolas"/>
@@ -868,6 +943,7 @@
         </w:rPr>
         <w:t>*</w:t>
       </w:r>
+      <w:proofErr w:type="spellStart"/>
       <w:r>
         <w:rPr>
           <w:rFonts w:ascii="Consolas" w:hAnsi="Consolas" w:cs="Consolas"/>
@@ -877,6 +953,7 @@
         </w:rPr>
         <w:t>DriverPort</w:t>
       </w:r>
+      <w:proofErr w:type="spellEnd"/>
       <w:r>
         <w:rPr>
           <w:rFonts w:ascii="Consolas" w:hAnsi="Consolas" w:cs="Consolas"/>
@@ -975,6 +1052,7 @@
         </w:rPr>
         <w:t xml:space="preserve"> </w:t>
       </w:r>
+      <w:proofErr w:type="spellStart"/>
       <w:r>
         <w:rPr>
           <w:rFonts w:ascii="Consolas" w:hAnsi="Consolas" w:cs="Consolas"/>
@@ -984,6 +1062,7 @@
         </w:rPr>
         <w:t>EnablePin</w:t>
       </w:r>
+      <w:proofErr w:type="spellEnd"/>
       <w:r>
         <w:rPr>
           <w:rFonts w:ascii="Consolas" w:hAnsi="Consolas" w:cs="Consolas"/>
@@ -1027,7 +1106,87 @@
           <w:highlight w:val="white"/>
           <w:lang w:val="en-US"/>
         </w:rPr>
-        <w:t>/* numer pinu dla sygnału enable</w:t>
+        <w:t xml:space="preserve">/* </w:t>
+      </w:r>
+      <w:proofErr w:type="spellStart"/>
+      <w:r>
+        <w:rPr>
+          <w:rFonts w:ascii="Consolas" w:hAnsi="Consolas" w:cs="Consolas"/>
+          <w:color w:val="008000"/>
+          <w:highlight w:val="white"/>
+          <w:lang w:val="en-US"/>
+        </w:rPr>
+        <w:t>numer</w:t>
+      </w:r>
+      <w:proofErr w:type="spellEnd"/>
+      <w:r>
+        <w:rPr>
+          <w:rFonts w:ascii="Consolas" w:hAnsi="Consolas" w:cs="Consolas"/>
+          <w:color w:val="008000"/>
+          <w:highlight w:val="white"/>
+          <w:lang w:val="en-US"/>
+        </w:rPr>
+        <w:t xml:space="preserve"> </w:t>
+      </w:r>
+      <w:proofErr w:type="spellStart"/>
+      <w:r>
+        <w:rPr>
+          <w:rFonts w:ascii="Consolas" w:hAnsi="Consolas" w:cs="Consolas"/>
+          <w:color w:val="008000"/>
+          <w:highlight w:val="white"/>
+          <w:lang w:val="en-US"/>
+        </w:rPr>
+        <w:t>pinu</w:t>
+      </w:r>
+      <w:proofErr w:type="spellEnd"/>
+      <w:r>
+        <w:rPr>
+          <w:rFonts w:ascii="Consolas" w:hAnsi="Consolas" w:cs="Consolas"/>
+          <w:color w:val="008000"/>
+          <w:highlight w:val="white"/>
+          <w:lang w:val="en-US"/>
+        </w:rPr>
+        <w:t xml:space="preserve"> </w:t>
+      </w:r>
+      <w:proofErr w:type="spellStart"/>
+      <w:r>
+        <w:rPr>
+          <w:rFonts w:ascii="Consolas" w:hAnsi="Consolas" w:cs="Consolas"/>
+          <w:color w:val="008000"/>
+          <w:highlight w:val="white"/>
+          <w:lang w:val="en-US"/>
+        </w:rPr>
+        <w:t>dla</w:t>
+      </w:r>
+      <w:proofErr w:type="spellEnd"/>
+      <w:r>
+        <w:rPr>
+          <w:rFonts w:ascii="Consolas" w:hAnsi="Consolas" w:cs="Consolas"/>
+          <w:color w:val="008000"/>
+          <w:highlight w:val="white"/>
+          <w:lang w:val="en-US"/>
+        </w:rPr>
+        <w:t xml:space="preserve"> </w:t>
+      </w:r>
+      <w:proofErr w:type="spellStart"/>
+      <w:r>
+        <w:rPr>
+          <w:rFonts w:ascii="Consolas" w:hAnsi="Consolas" w:cs="Consolas"/>
+          <w:color w:val="008000"/>
+          <w:highlight w:val="white"/>
+          <w:lang w:val="en-US"/>
+        </w:rPr>
+        <w:t>sygnału</w:t>
+      </w:r>
+      <w:proofErr w:type="spellEnd"/>
+      <w:r>
+        <w:rPr>
+          <w:rFonts w:ascii="Consolas" w:hAnsi="Consolas" w:cs="Consolas"/>
+          <w:color w:val="008000"/>
+          <w:highlight w:val="white"/>
+          <w:lang w:val="en-US"/>
+        </w:rPr>
+        <w:t xml:space="preserve"> enable</w:t>
       </w:r>
       <w:r>
         <w:rPr>
@@ -1073,6 +1232,7 @@
         </w:rPr>
         <w:t xml:space="preserve"> </w:t>
       </w:r>
+      <w:proofErr w:type="spellStart"/>
       <w:r>
         <w:rPr>
           <w:rFonts w:ascii="Consolas" w:hAnsi="Consolas" w:cs="Consolas"/>
@@ -1082,6 +1242,7 @@
         </w:rPr>
         <w:t>DirectionPin</w:t>
       </w:r>
+      <w:proofErr w:type="spellEnd"/>
       <w:r>
         <w:rPr>
           <w:rFonts w:ascii="Consolas" w:hAnsi="Consolas" w:cs="Consolas"/>
@@ -1125,8 +1286,99 @@
           <w:highlight w:val="white"/>
           <w:lang w:val="en-US"/>
         </w:rPr>
-        <w:t>/* numer pinu dla sygnału dir</w:t>
-      </w:r>
+        <w:t xml:space="preserve">/* </w:t>
+      </w:r>
+      <w:proofErr w:type="spellStart"/>
+      <w:r>
+        <w:rPr>
+          <w:rFonts w:ascii="Consolas" w:hAnsi="Consolas" w:cs="Consolas"/>
+          <w:color w:val="008000"/>
+          <w:highlight w:val="white"/>
+          <w:lang w:val="en-US"/>
+        </w:rPr>
+        <w:t>numer</w:t>
+      </w:r>
+      <w:proofErr w:type="spellEnd"/>
+      <w:r>
+        <w:rPr>
+          <w:rFonts w:ascii="Consolas" w:hAnsi="Consolas" w:cs="Consolas"/>
+          <w:color w:val="008000"/>
+          <w:highlight w:val="white"/>
+          <w:lang w:val="en-US"/>
+        </w:rPr>
+        <w:t xml:space="preserve"> </w:t>
+      </w:r>
+      <w:proofErr w:type="spellStart"/>
+      <w:r>
+        <w:rPr>
+          <w:rFonts w:ascii="Consolas" w:hAnsi="Consolas" w:cs="Consolas"/>
+          <w:color w:val="008000"/>
+          <w:highlight w:val="white"/>
+          <w:lang w:val="en-US"/>
+        </w:rPr>
+        <w:t>pinu</w:t>
+      </w:r>
+      <w:proofErr w:type="spellEnd"/>
+      <w:r>
+        <w:rPr>
+          <w:rFonts w:ascii="Consolas" w:hAnsi="Consolas" w:cs="Consolas"/>
+          <w:color w:val="008000"/>
+          <w:highlight w:val="white"/>
+          <w:lang w:val="en-US"/>
+        </w:rPr>
+        <w:t xml:space="preserve"> </w:t>
+      </w:r>
+      <w:proofErr w:type="spellStart"/>
+      <w:r>
+        <w:rPr>
+          <w:rFonts w:ascii="Consolas" w:hAnsi="Consolas" w:cs="Consolas"/>
+          <w:color w:val="008000"/>
+          <w:highlight w:val="white"/>
+          <w:lang w:val="en-US"/>
+        </w:rPr>
+        <w:t>dla</w:t>
+      </w:r>
+      <w:proofErr w:type="spellEnd"/>
+      <w:r>
+        <w:rPr>
+          <w:rFonts w:ascii="Consolas" w:hAnsi="Consolas" w:cs="Consolas"/>
+          <w:color w:val="008000"/>
+          <w:highlight w:val="white"/>
+          <w:lang w:val="en-US"/>
+        </w:rPr>
+        <w:t xml:space="preserve"> </w:t>
+      </w:r>
+      <w:proofErr w:type="spellStart"/>
+      <w:r>
+        <w:rPr>
+          <w:rFonts w:ascii="Consolas" w:hAnsi="Consolas" w:cs="Consolas"/>
+          <w:color w:val="008000"/>
+          <w:highlight w:val="white"/>
+          <w:lang w:val="en-US"/>
+        </w:rPr>
+        <w:t>sygnału</w:t>
+      </w:r>
+      <w:proofErr w:type="spellEnd"/>
+      <w:r>
+        <w:rPr>
+          <w:rFonts w:ascii="Consolas" w:hAnsi="Consolas" w:cs="Consolas"/>
+          <w:color w:val="008000"/>
+          <w:highlight w:val="white"/>
+          <w:lang w:val="en-US"/>
+        </w:rPr>
+        <w:t xml:space="preserve"> </w:t>
+      </w:r>
+      <w:proofErr w:type="spellStart"/>
+      <w:r>
+        <w:rPr>
+          <w:rFonts w:ascii="Consolas" w:hAnsi="Consolas" w:cs="Consolas"/>
+          <w:color w:val="008000"/>
+          <w:highlight w:val="white"/>
+          <w:lang w:val="en-US"/>
+        </w:rPr>
+        <w:t>dir</w:t>
+      </w:r>
+      <w:proofErr w:type="spellEnd"/>
       <w:r>
         <w:rPr>
           <w:rFonts w:ascii="Consolas" w:hAnsi="Consolas" w:cs="Consolas"/>
@@ -1180,6 +1432,7 @@
         </w:rPr>
         <w:t xml:space="preserve"> </w:t>
       </w:r>
+      <w:proofErr w:type="spellStart"/>
       <w:r>
         <w:rPr>
           <w:rFonts w:ascii="Consolas" w:hAnsi="Consolas" w:cs="Consolas"/>
@@ -1189,6 +1442,7 @@
         </w:rPr>
         <w:t>PulsePin</w:t>
       </w:r>
+      <w:proofErr w:type="spellEnd"/>
       <w:r>
         <w:rPr>
           <w:rFonts w:ascii="Consolas" w:hAnsi="Consolas" w:cs="Consolas"/>
@@ -1241,8 +1495,99 @@
           <w:highlight w:val="white"/>
           <w:lang w:val="en-US"/>
         </w:rPr>
-        <w:t>/* numer pinu dla sygnału pul</w:t>
-      </w:r>
+        <w:t xml:space="preserve">/* </w:t>
+      </w:r>
+      <w:proofErr w:type="spellStart"/>
+      <w:r>
+        <w:rPr>
+          <w:rFonts w:ascii="Consolas" w:hAnsi="Consolas" w:cs="Consolas"/>
+          <w:color w:val="008000"/>
+          <w:highlight w:val="white"/>
+          <w:lang w:val="en-US"/>
+        </w:rPr>
+        <w:t>numer</w:t>
+      </w:r>
+      <w:proofErr w:type="spellEnd"/>
+      <w:r>
+        <w:rPr>
+          <w:rFonts w:ascii="Consolas" w:hAnsi="Consolas" w:cs="Consolas"/>
+          <w:color w:val="008000"/>
+          <w:highlight w:val="white"/>
+          <w:lang w:val="en-US"/>
+        </w:rPr>
+        <w:t xml:space="preserve"> </w:t>
+      </w:r>
+      <w:proofErr w:type="spellStart"/>
+      <w:r>
+        <w:rPr>
+          <w:rFonts w:ascii="Consolas" w:hAnsi="Consolas" w:cs="Consolas"/>
+          <w:color w:val="008000"/>
+          <w:highlight w:val="white"/>
+          <w:lang w:val="en-US"/>
+        </w:rPr>
+        <w:t>pinu</w:t>
+      </w:r>
+      <w:proofErr w:type="spellEnd"/>
+      <w:r>
+        <w:rPr>
+          <w:rFonts w:ascii="Consolas" w:hAnsi="Consolas" w:cs="Consolas"/>
+          <w:color w:val="008000"/>
+          <w:highlight w:val="white"/>
+          <w:lang w:val="en-US"/>
+        </w:rPr>
+        <w:t xml:space="preserve"> </w:t>
+      </w:r>
+      <w:proofErr w:type="spellStart"/>
+      <w:r>
+        <w:rPr>
+          <w:rFonts w:ascii="Consolas" w:hAnsi="Consolas" w:cs="Consolas"/>
+          <w:color w:val="008000"/>
+          <w:highlight w:val="white"/>
+          <w:lang w:val="en-US"/>
+        </w:rPr>
+        <w:t>dla</w:t>
+      </w:r>
+      <w:proofErr w:type="spellEnd"/>
+      <w:r>
+        <w:rPr>
+          <w:rFonts w:ascii="Consolas" w:hAnsi="Consolas" w:cs="Consolas"/>
+          <w:color w:val="008000"/>
+          <w:highlight w:val="white"/>
+          <w:lang w:val="en-US"/>
+        </w:rPr>
+        <w:t xml:space="preserve"> </w:t>
+      </w:r>
+      <w:proofErr w:type="spellStart"/>
+      <w:r>
+        <w:rPr>
+          <w:rFonts w:ascii="Consolas" w:hAnsi="Consolas" w:cs="Consolas"/>
+          <w:color w:val="008000"/>
+          <w:highlight w:val="white"/>
+          <w:lang w:val="en-US"/>
+        </w:rPr>
+        <w:t>sygnału</w:t>
+      </w:r>
+      <w:proofErr w:type="spellEnd"/>
+      <w:r>
+        <w:rPr>
+          <w:rFonts w:ascii="Consolas" w:hAnsi="Consolas" w:cs="Consolas"/>
+          <w:color w:val="008000"/>
+          <w:highlight w:val="white"/>
+          <w:lang w:val="en-US"/>
+        </w:rPr>
+        <w:t xml:space="preserve"> </w:t>
+      </w:r>
+      <w:proofErr w:type="spellStart"/>
+      <w:r>
+        <w:rPr>
+          <w:rFonts w:ascii="Consolas" w:hAnsi="Consolas" w:cs="Consolas"/>
+          <w:color w:val="008000"/>
+          <w:highlight w:val="white"/>
+          <w:lang w:val="en-US"/>
+        </w:rPr>
+        <w:t>pul</w:t>
+      </w:r>
+      <w:proofErr w:type="spellEnd"/>
       <w:r>
         <w:rPr>
           <w:rFonts w:ascii="Consolas" w:hAnsi="Consolas" w:cs="Consolas"/>
@@ -1381,6 +1726,7 @@
         </w:rPr>
         <w:t xml:space="preserve"> </w:t>
       </w:r>
+      <w:proofErr w:type="spellStart"/>
       <w:r>
         <w:rPr>
           <w:rFonts w:ascii="Consolas" w:hAnsi="Consolas" w:cs="Consolas"/>
@@ -1389,6 +1735,7 @@
         </w:rPr>
         <w:t>MotorSteps</w:t>
       </w:r>
+      <w:proofErr w:type="spellEnd"/>
       <w:r>
         <w:rPr>
           <w:rFonts w:ascii="Consolas" w:hAnsi="Consolas" w:cs="Consolas"/>
@@ -1581,6 +1928,7 @@
         </w:rPr>
         <w:t xml:space="preserve"> </w:t>
       </w:r>
+      <w:proofErr w:type="spellStart"/>
       <w:r>
         <w:rPr>
           <w:rFonts w:ascii="Consolas" w:hAnsi="Consolas" w:cs="Consolas"/>
@@ -1589,6 +1937,7 @@
         </w:rPr>
         <w:t>ElectricalRatio</w:t>
       </w:r>
+      <w:proofErr w:type="spellEnd"/>
       <w:r>
         <w:rPr>
           <w:rFonts w:ascii="Consolas" w:hAnsi="Consolas" w:cs="Consolas"/>
@@ -1684,6 +2033,7 @@
           <w:highlight w:val="white"/>
         </w:rPr>
       </w:pPr>
+      <w:proofErr w:type="spellStart"/>
       <w:r>
         <w:rPr>
           <w:rFonts w:ascii="Consolas" w:hAnsi="Consolas" w:cs="Consolas"/>
@@ -1692,6 +2042,7 @@
         </w:rPr>
         <w:t>float</w:t>
       </w:r>
+      <w:proofErr w:type="spellEnd"/>
       <w:r>
         <w:rPr>
           <w:rFonts w:ascii="Consolas" w:hAnsi="Consolas" w:cs="Consolas"/>
@@ -1700,6 +2051,7 @@
         </w:rPr>
         <w:t xml:space="preserve"> </w:t>
       </w:r>
+      <w:proofErr w:type="spellStart"/>
       <w:r>
         <w:rPr>
           <w:rFonts w:ascii="Consolas" w:hAnsi="Consolas" w:cs="Consolas"/>
@@ -1708,6 +2060,7 @@
         </w:rPr>
         <w:t>MechanicalRatio</w:t>
       </w:r>
+      <w:proofErr w:type="spellEnd"/>
       <w:r>
         <w:rPr>
           <w:rFonts w:ascii="Consolas" w:hAnsi="Consolas" w:cs="Consolas"/>
@@ -1793,6 +2146,7 @@
         </w:rPr>
         <w:t xml:space="preserve"> </w:t>
       </w:r>
+      <w:proofErr w:type="spellStart"/>
       <w:r>
         <w:rPr>
           <w:rFonts w:ascii="Consolas" w:hAnsi="Consolas" w:cs="Consolas"/>
@@ -1801,6 +2155,7 @@
         </w:rPr>
         <w:t>Speed</w:t>
       </w:r>
+      <w:proofErr w:type="spellEnd"/>
       <w:r>
         <w:rPr>
           <w:rFonts w:ascii="Consolas" w:hAnsi="Consolas" w:cs="Consolas"/>
@@ -1847,7 +2202,25 @@
           <w:color w:val="008000"/>
           <w:highlight w:val="white"/>
         </w:rPr>
-        <w:t>/* prędkość zadana [obr/min]</w:t>
+        <w:t>/* prędkość zadana [</w:t>
+      </w:r>
+      <w:proofErr w:type="spellStart"/>
+      <w:r>
+        <w:rPr>
+          <w:rFonts w:ascii="Consolas" w:hAnsi="Consolas" w:cs="Consolas"/>
+          <w:color w:val="008000"/>
+          <w:highlight w:val="white"/>
+        </w:rPr>
+        <w:t>obr</w:t>
+      </w:r>
+      <w:proofErr w:type="spellEnd"/>
+      <w:r>
+        <w:rPr>
+          <w:rFonts w:ascii="Consolas" w:hAnsi="Consolas" w:cs="Consolas"/>
+          <w:color w:val="008000"/>
+          <w:highlight w:val="white"/>
+        </w:rPr>
+        <w:t>/min]</w:t>
       </w:r>
       <w:r>
         <w:rPr>
@@ -1889,7 +2262,29 @@
           <w:color w:val="0000FF"/>
           <w:highlight w:val="white"/>
         </w:rPr>
-        <w:t>(void*)</w:t>
+        <w:t>(</w:t>
+      </w:r>
+      <w:proofErr w:type="spellStart"/>
+      <w:r>
+        <w:rPr>
+          <w:rFonts w:ascii="Consolas" w:hAnsi="Consolas" w:cs="Consolas"/>
+          <w:i/>
+          <w:iCs/>
+          <w:color w:val="0000FF"/>
+          <w:highlight w:val="white"/>
+        </w:rPr>
+        <w:t>void</w:t>
+      </w:r>
+      <w:proofErr w:type="spellEnd"/>
+      <w:r>
+        <w:rPr>
+          <w:rFonts w:ascii="Consolas" w:hAnsi="Consolas" w:cs="Consolas"/>
+          <w:i/>
+          <w:iCs/>
+          <w:color w:val="0000FF"/>
+          <w:highlight w:val="white"/>
+        </w:rPr>
+        <w:t>*)</w:t>
       </w:r>
       <w:r>
         <w:rPr>
@@ -1940,7 +2335,29 @@
           <w:color w:val="0000FF"/>
           <w:highlight w:val="white"/>
         </w:rPr>
-        <w:t>(void)</w:t>
+        <w:t>(</w:t>
+      </w:r>
+      <w:proofErr w:type="spellStart"/>
+      <w:r>
+        <w:rPr>
+          <w:rFonts w:ascii="Consolas" w:hAnsi="Consolas" w:cs="Consolas"/>
+          <w:i/>
+          <w:iCs/>
+          <w:color w:val="0000FF"/>
+          <w:highlight w:val="white"/>
+        </w:rPr>
+        <w:t>void</w:t>
+      </w:r>
+      <w:proofErr w:type="spellEnd"/>
+      <w:r>
+        <w:rPr>
+          <w:rFonts w:ascii="Consolas" w:hAnsi="Consolas" w:cs="Consolas"/>
+          <w:i/>
+          <w:iCs/>
+          <w:color w:val="0000FF"/>
+          <w:highlight w:val="white"/>
+        </w:rPr>
+        <w:t>)</w:t>
       </w:r>
       <w:r>
         <w:rPr>
@@ -2025,7 +2442,29 @@
           <w:color w:val="0000FF"/>
           <w:highlight w:val="white"/>
         </w:rPr>
-        <w:t>(void*)</w:t>
+        <w:t>(</w:t>
+      </w:r>
+      <w:proofErr w:type="spellStart"/>
+      <w:r>
+        <w:rPr>
+          <w:rFonts w:ascii="Consolas" w:hAnsi="Consolas" w:cs="Consolas"/>
+          <w:i/>
+          <w:iCs/>
+          <w:color w:val="0000FF"/>
+          <w:highlight w:val="white"/>
+        </w:rPr>
+        <w:t>void</w:t>
+      </w:r>
+      <w:proofErr w:type="spellEnd"/>
+      <w:r>
+        <w:rPr>
+          <w:rFonts w:ascii="Consolas" w:hAnsi="Consolas" w:cs="Consolas"/>
+          <w:i/>
+          <w:iCs/>
+          <w:color w:val="0000FF"/>
+          <w:highlight w:val="white"/>
+        </w:rPr>
+        <w:t>*)</w:t>
       </w:r>
       <w:r>
         <w:rPr>
@@ -2056,12 +2495,47 @@
           <w:rFonts w:ascii="Consolas" w:hAnsi="Consolas" w:cs="Consolas"/>
           <w:color w:val="000080"/>
         </w:rPr>
-        <w:t>top</w:t>
-      </w:r>
-      <w:r>
-        <w:rPr>
-          <w:rFonts w:ascii="Consolas" w:hAnsi="Consolas" w:cs="Consolas"/>
-          <w:color w:val="000080"/>
+        <w:t>top)</w:t>
+      </w:r>
+      <w:r>
+        <w:rPr>
+          <w:rFonts w:ascii="Consolas" w:hAnsi="Consolas" w:cs="Consolas"/>
+          <w:i/>
+          <w:iCs/>
+          <w:color w:val="0000FF"/>
+          <w:highlight w:val="white"/>
+        </w:rPr>
+        <w:t xml:space="preserve"> </w:t>
+      </w:r>
+      <w:r>
+        <w:rPr>
+          <w:rFonts w:ascii="Consolas" w:hAnsi="Consolas" w:cs="Consolas"/>
+          <w:i/>
+          <w:iCs/>
+          <w:color w:val="0000FF"/>
+          <w:highlight w:val="white"/>
+        </w:rPr>
+        <w:t>(</w:t>
+      </w:r>
+      <w:proofErr w:type="spellStart"/>
+      <w:r>
+        <w:rPr>
+          <w:rFonts w:ascii="Consolas" w:hAnsi="Consolas" w:cs="Consolas"/>
+          <w:i/>
+          <w:iCs/>
+          <w:color w:val="0000FF"/>
+          <w:highlight w:val="white"/>
+        </w:rPr>
+        <w:t>void</w:t>
+      </w:r>
+      <w:proofErr w:type="spellEnd"/>
+      <w:r>
+        <w:rPr>
+          <w:rFonts w:ascii="Consolas" w:hAnsi="Consolas" w:cs="Consolas"/>
+          <w:i/>
+          <w:iCs/>
+          <w:color w:val="0000FF"/>
+          <w:highlight w:val="white"/>
         </w:rPr>
         <w:t>)</w:t>
       </w:r>
@@ -2071,26 +2545,6 @@
           <w:i/>
           <w:iCs/>
           <w:color w:val="0000FF"/>
-          <w:highlight w:val="white"/>
-        </w:rPr>
-        <w:t xml:space="preserve"> </w:t>
-      </w:r>
-      <w:r>
-        <w:rPr>
-          <w:rFonts w:ascii="Consolas" w:hAnsi="Consolas" w:cs="Consolas"/>
-          <w:i/>
-          <w:iCs/>
-          <w:color w:val="0000FF"/>
-          <w:highlight w:val="white"/>
-        </w:rPr>
-        <w:t>(void)</w:t>
-      </w:r>
-      <w:r>
-        <w:rPr>
-          <w:rFonts w:ascii="Consolas" w:hAnsi="Consolas" w:cs="Consolas"/>
-          <w:i/>
-          <w:iCs/>
-          <w:color w:val="0000FF"/>
         </w:rPr>
         <w:tab/>
       </w:r>
@@ -2126,15 +2580,7 @@
           <w:color w:val="008000"/>
           <w:highlight w:val="white"/>
         </w:rPr>
-        <w:t xml:space="preserve">wskaźnik na funkcję </w:t>
-      </w:r>
-      <w:r>
-        <w:rPr>
-          <w:rFonts w:ascii="Consolas" w:hAnsi="Consolas" w:cs="Consolas"/>
-          <w:color w:val="008000"/>
-          <w:highlight w:val="white"/>
-        </w:rPr>
-        <w:t>stop</w:t>
+        <w:t>wskaźnik na funkcję stop</w:t>
       </w:r>
       <w:r>
         <w:rPr>
@@ -2160,6 +2606,7 @@
     </w:p>
     <w:p>
       <w:pPr>
+        <w:spacing w:after="0"/>
         <w:rPr>
           <w:rFonts w:ascii="Consolas" w:hAnsi="Consolas" w:cs="Consolas"/>
           <w:color w:val="008000"/>
@@ -2167,9 +2614,182 @@
           <w:szCs w:val="19"/>
         </w:rPr>
       </w:pPr>
+      <w:r>
+        <w:rPr>
+          <w:rFonts w:ascii="Consolas" w:hAnsi="Consolas" w:cs="Consolas"/>
+          <w:i/>
+          <w:iCs/>
+          <w:color w:val="0000FF"/>
+          <w:highlight w:val="white"/>
+        </w:rPr>
+        <w:t>(</w:t>
+      </w:r>
+      <w:proofErr w:type="spellStart"/>
+      <w:r>
+        <w:rPr>
+          <w:rFonts w:ascii="Consolas" w:hAnsi="Consolas" w:cs="Consolas"/>
+          <w:i/>
+          <w:iCs/>
+          <w:color w:val="0000FF"/>
+          <w:highlight w:val="white"/>
+        </w:rPr>
+        <w:t>void</w:t>
+      </w:r>
+      <w:proofErr w:type="spellEnd"/>
+      <w:r>
+        <w:rPr>
+          <w:rFonts w:ascii="Consolas" w:hAnsi="Consolas" w:cs="Consolas"/>
+          <w:i/>
+          <w:iCs/>
+          <w:color w:val="0000FF"/>
+          <w:highlight w:val="white"/>
+        </w:rPr>
+        <w:t>*)</w:t>
+      </w:r>
+      <w:r>
+        <w:rPr>
+          <w:rFonts w:ascii="Consolas" w:hAnsi="Consolas" w:cs="Consolas"/>
+          <w:color w:val="A31515"/>
+          <w:highlight w:val="white"/>
+        </w:rPr>
+        <w:t xml:space="preserve"> </w:t>
+      </w:r>
+      <w:r>
+        <w:rPr>
+          <w:rFonts w:ascii="Consolas" w:hAnsi="Consolas" w:cs="Consolas"/>
+          <w:color w:val="A31515"/>
+          <w:highlight w:val="white"/>
+        </w:rPr>
+        <w:t>(</w:t>
+      </w:r>
+      <w:proofErr w:type="spellStart"/>
+      <w:r>
+        <w:rPr>
+          <w:rFonts w:ascii="Consolas" w:hAnsi="Consolas" w:cs="Consolas"/>
+          <w:color w:val="000080"/>
+        </w:rPr>
+        <w:t>Convert</w:t>
+      </w:r>
+      <w:proofErr w:type="spellEnd"/>
+      <w:r>
+        <w:rPr>
+          <w:rFonts w:ascii="Consolas" w:hAnsi="Consolas" w:cs="Consolas"/>
+          <w:color w:val="000080"/>
+        </w:rPr>
+        <w:t>)</w:t>
+      </w:r>
+      <w:r>
+        <w:rPr>
+          <w:rFonts w:ascii="Consolas" w:hAnsi="Consolas" w:cs="Consolas"/>
+          <w:i/>
+          <w:iCs/>
+          <w:color w:val="0000FF"/>
+          <w:highlight w:val="white"/>
+        </w:rPr>
+        <w:t xml:space="preserve"> </w:t>
+      </w:r>
+      <w:r>
+        <w:rPr>
+          <w:rFonts w:ascii="Consolas" w:hAnsi="Consolas" w:cs="Consolas"/>
+          <w:i/>
+          <w:iCs/>
+          <w:color w:val="0000FF"/>
+          <w:highlight w:val="white"/>
+        </w:rPr>
+        <w:t>(</w:t>
+      </w:r>
+      <w:r>
+        <w:rPr>
+          <w:rFonts w:ascii="Consolas" w:hAnsi="Consolas" w:cs="Consolas"/>
+          <w:i/>
+          <w:iCs/>
+          <w:color w:val="0000FF"/>
+          <w:highlight w:val="white"/>
+        </w:rPr>
+        <w:t xml:space="preserve">uint8_t, </w:t>
+      </w:r>
+      <w:proofErr w:type="spellStart"/>
+      <w:r>
+        <w:rPr>
+          <w:rFonts w:ascii="Consolas" w:hAnsi="Consolas" w:cs="Consolas"/>
+          <w:i/>
+          <w:iCs/>
+          <w:color w:val="0000FF"/>
+          <w:highlight w:val="white"/>
+        </w:rPr>
+        <w:t>void</w:t>
+      </w:r>
+      <w:proofErr w:type="spellEnd"/>
+      <w:r>
+        <w:rPr>
+          <w:rFonts w:ascii="Consolas" w:hAnsi="Consolas" w:cs="Consolas"/>
+          <w:i/>
+          <w:iCs/>
+          <w:color w:val="0000FF"/>
+          <w:highlight w:val="white"/>
+        </w:rPr>
+        <w:t>*</w:t>
+      </w:r>
+      <w:r>
+        <w:rPr>
+          <w:rFonts w:ascii="Consolas" w:hAnsi="Consolas" w:cs="Consolas"/>
+          <w:i/>
+          <w:iCs/>
+          <w:color w:val="0000FF"/>
+          <w:highlight w:val="white"/>
+        </w:rPr>
+        <w:t>)</w:t>
+      </w:r>
+      <w:r>
+        <w:rPr>
+          <w:rFonts w:ascii="Consolas" w:hAnsi="Consolas" w:cs="Consolas"/>
+          <w:i/>
+          <w:iCs/>
+          <w:color w:val="0000FF"/>
+        </w:rPr>
+        <w:tab/>
+      </w:r>
+      <w:r>
+        <w:rPr>
+          <w:rFonts w:ascii="Consolas" w:hAnsi="Consolas" w:cs="Consolas"/>
+          <w:color w:val="008000"/>
+          <w:highlight w:val="white"/>
+        </w:rPr>
+        <w:t xml:space="preserve">/* </w:t>
+      </w:r>
+      <w:r>
+        <w:rPr>
+          <w:rFonts w:ascii="Consolas" w:hAnsi="Consolas" w:cs="Consolas"/>
+          <w:color w:val="008000"/>
+          <w:highlight w:val="white"/>
+        </w:rPr>
+        <w:t xml:space="preserve">wskaźnik na funkcję </w:t>
+      </w:r>
+      <w:proofErr w:type="spellStart"/>
+      <w:r>
+        <w:rPr>
+          <w:rFonts w:ascii="Consolas" w:hAnsi="Consolas" w:cs="Consolas"/>
+          <w:color w:val="008000"/>
+          <w:highlight w:val="white"/>
+        </w:rPr>
+        <w:t>convert</w:t>
+      </w:r>
+      <w:proofErr w:type="spellEnd"/>
+      <w:r>
+        <w:rPr>
+          <w:rFonts w:ascii="Consolas" w:hAnsi="Consolas" w:cs="Consolas"/>
+          <w:color w:val="008000"/>
+          <w:sz w:val="19"/>
+          <w:szCs w:val="19"/>
+          <w:highlight w:val="white"/>
+        </w:rPr>
+        <w:tab/>
+        <w:t>*/</w:t>
+      </w:r>
     </w:p>
     <w:p>
       <w:pPr>
+        <w:spacing w:after="0"/>
         <w:rPr>
           <w:rFonts w:ascii="Consolas" w:hAnsi="Consolas" w:cs="Consolas"/>
           <w:color w:val="008000"/>
@@ -2181,14 +2801,62 @@
     <w:p>
       <w:pPr>
         <w:rPr>
-          <w:rFonts w:ascii="Consolas" w:hAnsi="Consolas"/>
-        </w:rPr>
-      </w:pPr>
-      <w:r>
-        <w:rPr>
-          <w:rFonts w:ascii="Consolas" w:hAnsi="Consolas"/>
-        </w:rPr>
-        <w:t>Struktura programowego sterownika servosilnika (servo_driver_t):</w:t>
+          <w:rFonts w:ascii="Consolas" w:hAnsi="Consolas" w:cs="Consolas"/>
+          <w:color w:val="008000"/>
+          <w:sz w:val="19"/>
+          <w:szCs w:val="19"/>
+        </w:rPr>
+      </w:pPr>
+    </w:p>
+    <w:p>
+      <w:pPr>
+        <w:rPr>
+          <w:rFonts w:ascii="Consolas" w:hAnsi="Consolas" w:cs="Consolas"/>
+          <w:color w:val="008000"/>
+          <w:sz w:val="19"/>
+          <w:szCs w:val="19"/>
+        </w:rPr>
+      </w:pPr>
+    </w:p>
+    <w:p>
+      <w:pPr>
+        <w:rPr>
+          <w:rFonts w:ascii="Consolas" w:hAnsi="Consolas"/>
+        </w:rPr>
+      </w:pPr>
+      <w:r>
+        <w:rPr>
+          <w:rFonts w:ascii="Consolas" w:hAnsi="Consolas"/>
+        </w:rPr>
+        <w:t xml:space="preserve">Struktura programowego sterownika </w:t>
+      </w:r>
+      <w:proofErr w:type="spellStart"/>
+      <w:r>
+        <w:rPr>
+          <w:rFonts w:ascii="Consolas" w:hAnsi="Consolas"/>
+        </w:rPr>
+        <w:t>servosilnika</w:t>
+      </w:r>
+      <w:proofErr w:type="spellEnd"/>
+      <w:r>
+        <w:rPr>
+          <w:rFonts w:ascii="Consolas" w:hAnsi="Consolas"/>
+        </w:rPr>
+        <w:t xml:space="preserve"> (</w:t>
+      </w:r>
+      <w:proofErr w:type="spellStart"/>
+      <w:r>
+        <w:rPr>
+          <w:rFonts w:ascii="Consolas" w:hAnsi="Consolas"/>
+        </w:rPr>
+        <w:t>servo_driver_t</w:t>
+      </w:r>
+      <w:proofErr w:type="spellEnd"/>
+      <w:r>
+        <w:rPr>
+          <w:rFonts w:ascii="Consolas" w:hAnsi="Consolas"/>
+        </w:rPr>
+        <w:t>):</w:t>
       </w:r>
     </w:p>
     <w:p>
@@ -2221,6 +2889,7 @@
         </w:rPr>
         <w:t xml:space="preserve"> </w:t>
       </w:r>
+      <w:proofErr w:type="spellStart"/>
       <w:r>
         <w:rPr>
           <w:rFonts w:ascii="Consolas" w:hAnsi="Consolas" w:cs="Consolas"/>
@@ -2229,6 +2898,7 @@
         </w:rPr>
         <w:t>SetpointPosition</w:t>
       </w:r>
+      <w:proofErr w:type="spellEnd"/>
       <w:r>
         <w:rPr>
           <w:rFonts w:ascii="Consolas" w:hAnsi="Consolas" w:cs="Consolas"/>
@@ -2332,6 +3002,7 @@
         </w:rPr>
         <w:t xml:space="preserve"> </w:t>
       </w:r>
+      <w:proofErr w:type="spellStart"/>
       <w:r>
         <w:rPr>
           <w:rFonts w:ascii="Consolas" w:hAnsi="Consolas" w:cs="Consolas"/>
@@ -2340,6 +3011,7 @@
         </w:rPr>
         <w:t>MaximumPosition</w:t>
       </w:r>
+      <w:proofErr w:type="spellEnd"/>
       <w:r>
         <w:rPr>
           <w:rFonts w:ascii="Consolas" w:hAnsi="Consolas" w:cs="Consolas"/>
@@ -2427,6 +3099,7 @@
         </w:rPr>
         <w:t xml:space="preserve"> </w:t>
       </w:r>
+      <w:proofErr w:type="spellStart"/>
       <w:r>
         <w:rPr>
           <w:rFonts w:ascii="Consolas" w:hAnsi="Consolas" w:cs="Consolas"/>
@@ -2435,6 +3108,7 @@
         </w:rPr>
         <w:t>MinimumPosition</w:t>
       </w:r>
+      <w:proofErr w:type="spellEnd"/>
       <w:r>
         <w:rPr>
           <w:rFonts w:ascii="Consolas" w:hAnsi="Consolas" w:cs="Consolas"/>
@@ -2543,6 +3217,7 @@
         </w:rPr>
         <w:t>*</w:t>
       </w:r>
+      <w:proofErr w:type="spellStart"/>
       <w:r>
         <w:rPr>
           <w:rFonts w:ascii="Consolas" w:hAnsi="Consolas" w:cs="Consolas"/>
@@ -2552,6 +3227,7 @@
         </w:rPr>
         <w:t>DriverTimer</w:t>
       </w:r>
+      <w:proofErr w:type="spellEnd"/>
       <w:r>
         <w:rPr>
           <w:rFonts w:ascii="Consolas" w:hAnsi="Consolas" w:cs="Consolas"/>
@@ -2639,6 +3315,7 @@
           <w:lang w:val="en-US"/>
         </w:rPr>
       </w:pPr>
+      <w:proofErr w:type="spellStart"/>
       <w:r>
         <w:rPr>
           <w:rFonts w:ascii="Consolas" w:hAnsi="Consolas" w:cs="Consolas"/>
@@ -2648,6 +3325,7 @@
         </w:rPr>
         <w:t>PORT_t</w:t>
       </w:r>
+      <w:proofErr w:type="spellEnd"/>
       <w:r>
         <w:rPr>
           <w:rFonts w:ascii="Consolas" w:hAnsi="Consolas" w:cs="Consolas"/>
@@ -2666,6 +3344,7 @@
         </w:rPr>
         <w:t>*</w:t>
       </w:r>
+      <w:proofErr w:type="spellStart"/>
       <w:r>
         <w:rPr>
           <w:rFonts w:ascii="Consolas" w:hAnsi="Consolas" w:cs="Consolas"/>
@@ -2675,6 +3354,7 @@
         </w:rPr>
         <w:t>DriverPort</w:t>
       </w:r>
+      <w:proofErr w:type="spellEnd"/>
       <w:r>
         <w:rPr>
           <w:rFonts w:ascii="Consolas" w:hAnsi="Consolas" w:cs="Consolas"/>
@@ -2761,6 +3441,7 @@
           <w:color w:val="0000FF"/>
           <w:highlight w:val="white"/>
         </w:rPr>
+        <w:lastRenderedPageBreak/>
         <w:t>uint8_t</w:t>
       </w:r>
       <w:r>
@@ -2846,7 +3527,29 @@
           <w:color w:val="0000FF"/>
           <w:highlight w:val="white"/>
         </w:rPr>
-        <w:t>(void*)</w:t>
+        <w:t>(</w:t>
+      </w:r>
+      <w:proofErr w:type="spellStart"/>
+      <w:r>
+        <w:rPr>
+          <w:rFonts w:ascii="Consolas" w:hAnsi="Consolas" w:cs="Consolas"/>
+          <w:i/>
+          <w:iCs/>
+          <w:color w:val="0000FF"/>
+          <w:highlight w:val="white"/>
+        </w:rPr>
+        <w:t>void</w:t>
+      </w:r>
+      <w:proofErr w:type="spellEnd"/>
+      <w:r>
+        <w:rPr>
+          <w:rFonts w:ascii="Consolas" w:hAnsi="Consolas" w:cs="Consolas"/>
+          <w:i/>
+          <w:iCs/>
+          <w:color w:val="0000FF"/>
+          <w:highlight w:val="white"/>
+        </w:rPr>
+        <w:t>*)</w:t>
       </w:r>
       <w:r>
         <w:rPr>
@@ -2897,7 +3600,29 @@
           <w:color w:val="0000FF"/>
           <w:highlight w:val="white"/>
         </w:rPr>
-        <w:t>(void)</w:t>
+        <w:t>(</w:t>
+      </w:r>
+      <w:proofErr w:type="spellStart"/>
+      <w:r>
+        <w:rPr>
+          <w:rFonts w:ascii="Consolas" w:hAnsi="Consolas" w:cs="Consolas"/>
+          <w:i/>
+          <w:iCs/>
+          <w:color w:val="0000FF"/>
+          <w:highlight w:val="white"/>
+        </w:rPr>
+        <w:t>void</w:t>
+      </w:r>
+      <w:proofErr w:type="spellEnd"/>
+      <w:r>
+        <w:rPr>
+          <w:rFonts w:ascii="Consolas" w:hAnsi="Consolas" w:cs="Consolas"/>
+          <w:i/>
+          <w:iCs/>
+          <w:color w:val="0000FF"/>
+          <w:highlight w:val="white"/>
+        </w:rPr>
+        <w:t>)</w:t>
       </w:r>
       <w:r>
         <w:rPr>
@@ -2982,8 +3707,29 @@
           <w:color w:val="0000FF"/>
           <w:highlight w:val="white"/>
         </w:rPr>
-        <w:lastRenderedPageBreak/>
-        <w:t>(void*)</w:t>
+        <w:t>(</w:t>
+      </w:r>
+      <w:proofErr w:type="spellStart"/>
+      <w:r>
+        <w:rPr>
+          <w:rFonts w:ascii="Consolas" w:hAnsi="Consolas" w:cs="Consolas"/>
+          <w:i/>
+          <w:iCs/>
+          <w:color w:val="0000FF"/>
+          <w:highlight w:val="white"/>
+        </w:rPr>
+        <w:t>void</w:t>
+      </w:r>
+      <w:proofErr w:type="spellEnd"/>
+      <w:r>
+        <w:rPr>
+          <w:rFonts w:ascii="Consolas" w:hAnsi="Consolas" w:cs="Consolas"/>
+          <w:i/>
+          <w:iCs/>
+          <w:color w:val="0000FF"/>
+          <w:highlight w:val="white"/>
+        </w:rPr>
+        <w:t>*)</w:t>
       </w:r>
       <w:r>
         <w:rPr>
@@ -3034,7 +3780,29 @@
           <w:color w:val="0000FF"/>
           <w:highlight w:val="white"/>
         </w:rPr>
-        <w:t>(void)</w:t>
+        <w:t>(</w:t>
+      </w:r>
+      <w:proofErr w:type="spellStart"/>
+      <w:r>
+        <w:rPr>
+          <w:rFonts w:ascii="Consolas" w:hAnsi="Consolas" w:cs="Consolas"/>
+          <w:i/>
+          <w:iCs/>
+          <w:color w:val="0000FF"/>
+          <w:highlight w:val="white"/>
+        </w:rPr>
+        <w:t>void</w:t>
+      </w:r>
+      <w:proofErr w:type="spellEnd"/>
+      <w:r>
+        <w:rPr>
+          <w:rFonts w:ascii="Consolas" w:hAnsi="Consolas" w:cs="Consolas"/>
+          <w:i/>
+          <w:iCs/>
+          <w:color w:val="0000FF"/>
+          <w:highlight w:val="white"/>
+        </w:rPr>
+        <w:t>)</w:t>
       </w:r>
       <w:r>
         <w:rPr>
@@ -3089,6 +3857,169 @@
         </w:rPr>
         <w:tab/>
       </w:r>
+      <w:r>
+        <w:rPr>
+          <w:rFonts w:ascii="Consolas" w:hAnsi="Consolas" w:cs="Consolas"/>
+          <w:color w:val="008000"/>
+          <w:sz w:val="19"/>
+          <w:szCs w:val="19"/>
+          <w:highlight w:val="white"/>
+        </w:rPr>
+        <w:tab/>
+        <w:t>*/</w:t>
+      </w:r>
+    </w:p>
+    <w:p>
+      <w:pPr>
+        <w:spacing w:after="0"/>
+        <w:rPr>
+          <w:rFonts w:ascii="Consolas" w:hAnsi="Consolas" w:cs="Consolas"/>
+          <w:color w:val="008000"/>
+          <w:sz w:val="19"/>
+          <w:szCs w:val="19"/>
+        </w:rPr>
+      </w:pPr>
+      <w:r>
+        <w:rPr>
+          <w:rFonts w:ascii="Consolas" w:hAnsi="Consolas" w:cs="Consolas"/>
+          <w:i/>
+          <w:iCs/>
+          <w:color w:val="0000FF"/>
+          <w:highlight w:val="white"/>
+        </w:rPr>
+        <w:t>(</w:t>
+      </w:r>
+      <w:proofErr w:type="spellStart"/>
+      <w:r>
+        <w:rPr>
+          <w:rFonts w:ascii="Consolas" w:hAnsi="Consolas" w:cs="Consolas"/>
+          <w:i/>
+          <w:iCs/>
+          <w:color w:val="0000FF"/>
+          <w:highlight w:val="white"/>
+        </w:rPr>
+        <w:t>void</w:t>
+      </w:r>
+      <w:proofErr w:type="spellEnd"/>
+      <w:r>
+        <w:rPr>
+          <w:rFonts w:ascii="Consolas" w:hAnsi="Consolas" w:cs="Consolas"/>
+          <w:i/>
+          <w:iCs/>
+          <w:color w:val="0000FF"/>
+          <w:highlight w:val="white"/>
+        </w:rPr>
+        <w:t>*)</w:t>
+      </w:r>
+      <w:r>
+        <w:rPr>
+          <w:rFonts w:ascii="Consolas" w:hAnsi="Consolas" w:cs="Consolas"/>
+          <w:color w:val="A31515"/>
+          <w:highlight w:val="white"/>
+        </w:rPr>
+        <w:t xml:space="preserve"> </w:t>
+      </w:r>
+      <w:r>
+        <w:rPr>
+          <w:rFonts w:ascii="Consolas" w:hAnsi="Consolas" w:cs="Consolas"/>
+          <w:color w:val="A31515"/>
+          <w:highlight w:val="white"/>
+        </w:rPr>
+        <w:t>(</w:t>
+      </w:r>
+      <w:proofErr w:type="spellStart"/>
+      <w:r>
+        <w:rPr>
+          <w:rFonts w:ascii="Consolas" w:hAnsi="Consolas" w:cs="Consolas"/>
+          <w:color w:val="000080"/>
+        </w:rPr>
+        <w:t>Convert</w:t>
+      </w:r>
+      <w:proofErr w:type="spellEnd"/>
+      <w:r>
+        <w:rPr>
+          <w:rFonts w:ascii="Consolas" w:hAnsi="Consolas" w:cs="Consolas"/>
+          <w:color w:val="000080"/>
+        </w:rPr>
+        <w:t>)</w:t>
+      </w:r>
+      <w:r>
+        <w:rPr>
+          <w:rFonts w:ascii="Consolas" w:hAnsi="Consolas" w:cs="Consolas"/>
+          <w:i/>
+          <w:iCs/>
+          <w:color w:val="0000FF"/>
+          <w:highlight w:val="white"/>
+        </w:rPr>
+        <w:t xml:space="preserve"> </w:t>
+      </w:r>
+      <w:r>
+        <w:rPr>
+          <w:rFonts w:ascii="Consolas" w:hAnsi="Consolas" w:cs="Consolas"/>
+          <w:i/>
+          <w:iCs/>
+          <w:color w:val="0000FF"/>
+          <w:highlight w:val="white"/>
+        </w:rPr>
+        <w:t xml:space="preserve">(uint8_t, </w:t>
+      </w:r>
+      <w:proofErr w:type="spellStart"/>
+      <w:r>
+        <w:rPr>
+          <w:rFonts w:ascii="Consolas" w:hAnsi="Consolas" w:cs="Consolas"/>
+          <w:i/>
+          <w:iCs/>
+          <w:color w:val="0000FF"/>
+          <w:highlight w:val="white"/>
+        </w:rPr>
+        <w:t>void</w:t>
+      </w:r>
+      <w:proofErr w:type="spellEnd"/>
+      <w:r>
+        <w:rPr>
+          <w:rFonts w:ascii="Consolas" w:hAnsi="Consolas" w:cs="Consolas"/>
+          <w:i/>
+          <w:iCs/>
+          <w:color w:val="0000FF"/>
+          <w:highlight w:val="white"/>
+        </w:rPr>
+        <w:t>*)</w:t>
+      </w:r>
+      <w:r>
+        <w:rPr>
+          <w:rFonts w:ascii="Consolas" w:hAnsi="Consolas" w:cs="Consolas"/>
+          <w:i/>
+          <w:iCs/>
+          <w:color w:val="0000FF"/>
+        </w:rPr>
+        <w:tab/>
+      </w:r>
+      <w:r>
+        <w:rPr>
+          <w:rFonts w:ascii="Consolas" w:hAnsi="Consolas" w:cs="Consolas"/>
+          <w:color w:val="008000"/>
+          <w:highlight w:val="white"/>
+        </w:rPr>
+        <w:t xml:space="preserve">/* </w:t>
+      </w:r>
+      <w:r>
+        <w:rPr>
+          <w:rFonts w:ascii="Consolas" w:hAnsi="Consolas" w:cs="Consolas"/>
+          <w:color w:val="008000"/>
+          <w:highlight w:val="white"/>
+        </w:rPr>
+        <w:t xml:space="preserve">wskaźnik na funkcję </w:t>
+      </w:r>
+      <w:proofErr w:type="spellStart"/>
+      <w:r>
+        <w:rPr>
+          <w:rFonts w:ascii="Consolas" w:hAnsi="Consolas" w:cs="Consolas"/>
+          <w:color w:val="008000"/>
+          <w:highlight w:val="white"/>
+        </w:rPr>
+        <w:t>convert</w:t>
+      </w:r>
+      <w:proofErr w:type="spellEnd"/>
       <w:r>
         <w:rPr>
           <w:rFonts w:ascii="Consolas" w:hAnsi="Consolas" w:cs="Consolas"/>
@@ -3150,11 +4081,33 @@
           <w:rFonts w:ascii="Consolas" w:hAnsi="Consolas"/>
         </w:rPr>
       </w:pPr>
-      <w:r>
-        <w:rPr>
-          <w:rFonts w:ascii="Consolas" w:hAnsi="Consolas"/>
-        </w:rPr>
-        <w:t>AxesInit – incjalizacja sterowników wszystkich osi.</w:t>
+      <w:proofErr w:type="spellStart"/>
+      <w:r>
+        <w:rPr>
+          <w:rFonts w:ascii="Consolas" w:hAnsi="Consolas"/>
+        </w:rPr>
+        <w:t>AxesInit</w:t>
+      </w:r>
+      <w:proofErr w:type="spellEnd"/>
+      <w:r>
+        <w:rPr>
+          <w:rFonts w:ascii="Consolas" w:hAnsi="Consolas"/>
+        </w:rPr>
+        <w:t xml:space="preserve"> – </w:t>
+      </w:r>
+      <w:proofErr w:type="spellStart"/>
+      <w:r>
+        <w:rPr>
+          <w:rFonts w:ascii="Consolas" w:hAnsi="Consolas"/>
+        </w:rPr>
+        <w:t>incjalizacja</w:t>
+      </w:r>
+      <w:proofErr w:type="spellEnd"/>
+      <w:r>
+        <w:rPr>
+          <w:rFonts w:ascii="Consolas" w:hAnsi="Consolas"/>
+        </w:rPr>
+        <w:t xml:space="preserve"> sterowników wszystkich osi.</w:t>
       </w:r>
     </w:p>
     <w:p>
@@ -3168,6 +4121,7 @@
           <w:rFonts w:ascii="Consolas" w:hAnsi="Consolas"/>
         </w:rPr>
       </w:pPr>
+      <w:proofErr w:type="spellStart"/>
       <w:r>
         <w:rPr>
           <w:rFonts w:ascii="Consolas" w:hAnsi="Consolas"/>
@@ -3178,7 +4132,14 @@
         <w:rPr>
           <w:rFonts w:ascii="Consolas" w:hAnsi="Consolas"/>
         </w:rPr>
-        <w:t>DriverInit – inicjalizacja</w:t>
+        <w:t>DriverInit</w:t>
+      </w:r>
+      <w:proofErr w:type="spellEnd"/>
+      <w:r>
+        <w:rPr>
+          <w:rFonts w:ascii="Consolas" w:hAnsi="Consolas"/>
+        </w:rPr>
+        <w:t xml:space="preserve"> – inicjalizacja</w:t>
       </w:r>
       <w:r>
         <w:rPr>
@@ -3216,11 +4177,33 @@
           <w:rFonts w:ascii="Consolas" w:hAnsi="Consolas"/>
         </w:rPr>
       </w:pPr>
-      <w:r>
-        <w:rPr>
-          <w:rFonts w:ascii="Consolas" w:hAnsi="Consolas"/>
-        </w:rPr>
-        <w:t>ServoDriverInit – inicjalizacja programowego sterownika servosilnika.</w:t>
+      <w:proofErr w:type="spellStart"/>
+      <w:r>
+        <w:rPr>
+          <w:rFonts w:ascii="Consolas" w:hAnsi="Consolas"/>
+        </w:rPr>
+        <w:t>ServoDriverInit</w:t>
+      </w:r>
+      <w:proofErr w:type="spellEnd"/>
+      <w:r>
+        <w:rPr>
+          <w:rFonts w:ascii="Consolas" w:hAnsi="Consolas"/>
+        </w:rPr>
+        <w:t xml:space="preserve"> – inicjalizacja programowego sterownika </w:t>
+      </w:r>
+      <w:proofErr w:type="spellStart"/>
+      <w:r>
+        <w:rPr>
+          <w:rFonts w:ascii="Consolas" w:hAnsi="Consolas"/>
+        </w:rPr>
+        <w:t>servosilnika</w:t>
+      </w:r>
+      <w:proofErr w:type="spellEnd"/>
+      <w:r>
+        <w:rPr>
+          <w:rFonts w:ascii="Consolas" w:hAnsi="Consolas"/>
+        </w:rPr>
+        <w:t>.</w:t>
       </w:r>
     </w:p>
     <w:p>
@@ -3234,11 +4217,19 @@
           <w:rFonts w:ascii="Consolas" w:hAnsi="Consolas"/>
         </w:rPr>
       </w:pPr>
-      <w:r>
-        <w:rPr>
-          <w:rFonts w:ascii="Consolas" w:hAnsi="Consolas"/>
-        </w:rPr>
-        <w:t>RunDriver – uruchomienie sterownika.</w:t>
+      <w:proofErr w:type="spellStart"/>
+      <w:r>
+        <w:rPr>
+          <w:rFonts w:ascii="Consolas" w:hAnsi="Consolas"/>
+        </w:rPr>
+        <w:t>RunDriver</w:t>
+      </w:r>
+      <w:proofErr w:type="spellEnd"/>
+      <w:r>
+        <w:rPr>
+          <w:rFonts w:ascii="Consolas" w:hAnsi="Consolas"/>
+        </w:rPr>
+        <w:t xml:space="preserve"> – uruchomienie sterownika.</w:t>
       </w:r>
     </w:p>
     <w:p>
@@ -3252,11 +4243,19 @@
           <w:rFonts w:ascii="Consolas" w:hAnsi="Consolas"/>
         </w:rPr>
       </w:pPr>
-      <w:r>
-        <w:rPr>
-          <w:rFonts w:ascii="Consolas" w:hAnsi="Consolas"/>
-        </w:rPr>
-        <w:t>StopDriver – zatrzymanie sterownika.</w:t>
+      <w:proofErr w:type="spellStart"/>
+      <w:r>
+        <w:rPr>
+          <w:rFonts w:ascii="Consolas" w:hAnsi="Consolas"/>
+        </w:rPr>
+        <w:t>StopDriver</w:t>
+      </w:r>
+      <w:proofErr w:type="spellEnd"/>
+      <w:r>
+        <w:rPr>
+          <w:rFonts w:ascii="Consolas" w:hAnsi="Consolas"/>
+        </w:rPr>
+        <w:t xml:space="preserve"> – zatrzymanie sterownika.</w:t>
       </w:r>
     </w:p>
     <w:p>
@@ -3270,11 +4269,19 @@
           <w:rFonts w:ascii="Consolas" w:hAnsi="Consolas"/>
         </w:rPr>
       </w:pPr>
-      <w:r>
-        <w:rPr>
-          <w:rFonts w:ascii="Consolas" w:hAnsi="Consolas"/>
-        </w:rPr>
-        <w:t>SetParameters – ustawienie parametrów ruchu.</w:t>
+      <w:proofErr w:type="spellStart"/>
+      <w:r>
+        <w:rPr>
+          <w:rFonts w:ascii="Consolas" w:hAnsi="Consolas"/>
+        </w:rPr>
+        <w:t>SetParameters</w:t>
+      </w:r>
+      <w:proofErr w:type="spellEnd"/>
+      <w:r>
+        <w:rPr>
+          <w:rFonts w:ascii="Consolas" w:hAnsi="Consolas"/>
+        </w:rPr>
+        <w:t xml:space="preserve"> – ustawienie parametrów ruchu.</w:t>
       </w:r>
     </w:p>
     <w:p>
@@ -3288,11 +4295,19 @@
           <w:rFonts w:ascii="Consolas" w:hAnsi="Consolas"/>
         </w:rPr>
       </w:pPr>
-      <w:r>
-        <w:rPr>
-          <w:rFonts w:ascii="Consolas" w:hAnsi="Consolas"/>
-        </w:rPr>
-        <w:t>ConvertAngleToStep – konwersja kąta na kroki silnika.</w:t>
+      <w:proofErr w:type="spellStart"/>
+      <w:r>
+        <w:rPr>
+          <w:rFonts w:ascii="Consolas" w:hAnsi="Consolas"/>
+        </w:rPr>
+        <w:t>ConvertAngleToStep</w:t>
+      </w:r>
+      <w:proofErr w:type="spellEnd"/>
+      <w:r>
+        <w:rPr>
+          <w:rFonts w:ascii="Consolas" w:hAnsi="Consolas"/>
+        </w:rPr>
+        <w:t xml:space="preserve"> – konwersja kąta na kroki silnika.</w:t>
       </w:r>
     </w:p>
     <w:sectPr>

</xml_diff>

<commit_message>
Modyfikacja listy funkcji w projekcie modułu DRIVER
</commit_message>
<xml_diff>
--- a/Projekt/Moduł DRIVERS.docx
+++ b/Projekt/Moduł DRIVERS.docx
@@ -2262,9 +2262,47 @@
           <w:color w:val="0000FF"/>
           <w:highlight w:val="white"/>
         </w:rPr>
+        <w:t>(void)</w:t>
+      </w:r>
+      <w:r>
+        <w:rPr>
+          <w:rFonts w:ascii="Consolas" w:hAnsi="Consolas" w:cs="Consolas"/>
+          <w:color w:val="A31515"/>
+          <w:highlight w:val="white"/>
+        </w:rPr>
+        <w:t xml:space="preserve"> </w:t>
+      </w:r>
+      <w:r>
+        <w:rPr>
+          <w:rFonts w:ascii="Consolas" w:hAnsi="Consolas" w:cs="Consolas"/>
+          <w:color w:val="A31515"/>
+          <w:highlight w:val="white"/>
+        </w:rPr>
         <w:t>(</w:t>
       </w:r>
-      <w:proofErr w:type="spellStart"/>
+      <w:r>
+        <w:rPr>
+          <w:rFonts w:ascii="Consolas" w:hAnsi="Consolas" w:cs="Consolas"/>
+          <w:color w:val="A31515"/>
+          <w:highlight w:val="white"/>
+        </w:rPr>
+        <w:t>*</w:t>
+      </w:r>
+      <w:r>
+        <w:rPr>
+          <w:rFonts w:ascii="Consolas" w:hAnsi="Consolas" w:cs="Consolas"/>
+          <w:color w:val="000080"/>
+          <w:highlight w:val="white"/>
+        </w:rPr>
+        <w:t>S</w:t>
+      </w:r>
+      <w:r>
+        <w:rPr>
+          <w:rFonts w:ascii="Consolas" w:hAnsi="Consolas" w:cs="Consolas"/>
+          <w:color w:val="000080"/>
+        </w:rPr>
+        <w:t>tart)</w:t>
+      </w:r>
       <w:r>
         <w:rPr>
           <w:rFonts w:ascii="Consolas" w:hAnsi="Consolas" w:cs="Consolas"/>
@@ -2273,9 +2311,8 @@
           <w:color w:val="0000FF"/>
           <w:highlight w:val="white"/>
         </w:rPr>
-        <w:t>void</w:t>
-      </w:r>
-      <w:proofErr w:type="spellEnd"/>
+        <w:t xml:space="preserve"> </w:t>
+      </w:r>
       <w:r>
         <w:rPr>
           <w:rFonts w:ascii="Consolas" w:hAnsi="Consolas" w:cs="Consolas"/>
@@ -2284,38 +2321,7 @@
           <w:color w:val="0000FF"/>
           <w:highlight w:val="white"/>
         </w:rPr>
-        <w:t>*)</w:t>
-      </w:r>
-      <w:r>
-        <w:rPr>
-          <w:rFonts w:ascii="Consolas" w:hAnsi="Consolas" w:cs="Consolas"/>
-          <w:color w:val="A31515"/>
-          <w:highlight w:val="white"/>
-        </w:rPr>
-        <w:t xml:space="preserve"> </w:t>
-      </w:r>
-      <w:r>
-        <w:rPr>
-          <w:rFonts w:ascii="Consolas" w:hAnsi="Consolas" w:cs="Consolas"/>
-          <w:color w:val="A31515"/>
-          <w:highlight w:val="white"/>
-        </w:rPr>
-        <w:t>(</w:t>
-      </w:r>
-      <w:r>
-        <w:rPr>
-          <w:rFonts w:ascii="Consolas" w:hAnsi="Consolas" w:cs="Consolas"/>
-          <w:color w:val="000080"/>
-          <w:highlight w:val="white"/>
-        </w:rPr>
-        <w:t>S</w:t>
-      </w:r>
-      <w:r>
-        <w:rPr>
-          <w:rFonts w:ascii="Consolas" w:hAnsi="Consolas" w:cs="Consolas"/>
-          <w:color w:val="000080"/>
-        </w:rPr>
-        <w:t>tart)</w:t>
+        <w:t>(void)</w:t>
       </w:r>
       <w:r>
         <w:rPr>
@@ -2323,9 +2329,8 @@
           <w:i/>
           <w:iCs/>
           <w:color w:val="0000FF"/>
-          <w:highlight w:val="white"/>
-        </w:rPr>
-        <w:t xml:space="preserve"> </w:t>
+        </w:rPr>
+        <w:tab/>
       </w:r>
       <w:r>
         <w:rPr>
@@ -2333,22 +2338,66 @@
           <w:i/>
           <w:iCs/>
           <w:color w:val="0000FF"/>
-          <w:highlight w:val="white"/>
-        </w:rPr>
-        <w:t>(</w:t>
-      </w:r>
-      <w:proofErr w:type="spellStart"/>
+        </w:rPr>
+        <w:tab/>
+      </w:r>
       <w:r>
         <w:rPr>
           <w:rFonts w:ascii="Consolas" w:hAnsi="Consolas" w:cs="Consolas"/>
           <w:i/>
           <w:iCs/>
           <w:color w:val="0000FF"/>
-          <w:highlight w:val="white"/>
-        </w:rPr>
-        <w:t>void</w:t>
-      </w:r>
-      <w:proofErr w:type="spellEnd"/>
+        </w:rPr>
+        <w:tab/>
+      </w:r>
+      <w:r>
+        <w:rPr>
+          <w:rFonts w:ascii="Consolas" w:hAnsi="Consolas" w:cs="Consolas"/>
+          <w:color w:val="008000"/>
+          <w:highlight w:val="white"/>
+        </w:rPr>
+        <w:t xml:space="preserve">/* </w:t>
+      </w:r>
+      <w:r>
+        <w:rPr>
+          <w:rFonts w:ascii="Consolas" w:hAnsi="Consolas" w:cs="Consolas"/>
+          <w:color w:val="008000"/>
+          <w:highlight w:val="white"/>
+        </w:rPr>
+        <w:t>wskaźnik na funkcję start</w:t>
+      </w:r>
+      <w:r>
+        <w:rPr>
+          <w:rFonts w:ascii="Consolas" w:hAnsi="Consolas" w:cs="Consolas"/>
+          <w:color w:val="008000"/>
+          <w:sz w:val="19"/>
+          <w:szCs w:val="19"/>
+          <w:highlight w:val="white"/>
+        </w:rPr>
+        <w:tab/>
+      </w:r>
+      <w:r>
+        <w:rPr>
+          <w:rFonts w:ascii="Consolas" w:hAnsi="Consolas" w:cs="Consolas"/>
+          <w:color w:val="008000"/>
+          <w:sz w:val="19"/>
+          <w:szCs w:val="19"/>
+          <w:highlight w:val="white"/>
+        </w:rPr>
+        <w:tab/>
+        <w:t>*/</w:t>
+      </w:r>
+    </w:p>
+    <w:p>
+      <w:pPr>
+        <w:spacing w:after="0"/>
+        <w:rPr>
+          <w:rFonts w:ascii="Consolas" w:hAnsi="Consolas" w:cs="Consolas"/>
+          <w:color w:val="008000"/>
+          <w:sz w:val="19"/>
+          <w:szCs w:val="19"/>
+        </w:rPr>
+      </w:pPr>
       <w:r>
         <w:rPr>
           <w:rFonts w:ascii="Consolas" w:hAnsi="Consolas" w:cs="Consolas"/>
@@ -2357,7 +2406,46 @@
           <w:color w:val="0000FF"/>
           <w:highlight w:val="white"/>
         </w:rPr>
-        <w:t>)</w:t>
+        <w:t>(void)</w:t>
+      </w:r>
+      <w:r>
+        <w:rPr>
+          <w:rFonts w:ascii="Consolas" w:hAnsi="Consolas" w:cs="Consolas"/>
+          <w:color w:val="A31515"/>
+          <w:highlight w:val="white"/>
+        </w:rPr>
+        <w:t xml:space="preserve"> </w:t>
+      </w:r>
+      <w:r>
+        <w:rPr>
+          <w:rFonts w:ascii="Consolas" w:hAnsi="Consolas" w:cs="Consolas"/>
+          <w:color w:val="A31515"/>
+          <w:highlight w:val="white"/>
+        </w:rPr>
+        <w:t>(</w:t>
+      </w:r>
+      <w:r>
+        <w:rPr>
+          <w:rFonts w:ascii="Consolas" w:hAnsi="Consolas" w:cs="Consolas"/>
+          <w:color w:val="A31515"/>
+          <w:highlight w:val="white"/>
+        </w:rPr>
+        <w:t>*</w:t>
+      </w:r>
+      <w:r>
+        <w:rPr>
+          <w:rFonts w:ascii="Consolas" w:hAnsi="Consolas" w:cs="Consolas"/>
+          <w:color w:val="000080"/>
+          <w:highlight w:val="white"/>
+        </w:rPr>
+        <w:t>S</w:t>
+      </w:r>
+      <w:r>
+        <w:rPr>
+          <w:rFonts w:ascii="Consolas" w:hAnsi="Consolas" w:cs="Consolas"/>
+          <w:color w:val="000080"/>
+        </w:rPr>
+        <w:t>top)</w:t>
       </w:r>
       <w:r>
         <w:rPr>
@@ -2365,8 +2453,9 @@
           <w:i/>
           <w:iCs/>
           <w:color w:val="0000FF"/>
-        </w:rPr>
-        <w:tab/>
+          <w:highlight w:val="white"/>
+        </w:rPr>
+        <w:t xml:space="preserve"> </w:t>
       </w:r>
       <w:r>
         <w:rPr>
@@ -2374,8 +2463,9 @@
           <w:i/>
           <w:iCs/>
           <w:color w:val="0000FF"/>
-        </w:rPr>
-        <w:tab/>
+          <w:highlight w:val="white"/>
+        </w:rPr>
+        <w:t>(void)</w:t>
       </w:r>
       <w:r>
         <w:rPr>
@@ -2389,6 +2479,24 @@
       <w:r>
         <w:rPr>
           <w:rFonts w:ascii="Consolas" w:hAnsi="Consolas" w:cs="Consolas"/>
+          <w:i/>
+          <w:iCs/>
+          <w:color w:val="0000FF"/>
+        </w:rPr>
+        <w:tab/>
+      </w:r>
+      <w:r>
+        <w:rPr>
+          <w:rFonts w:ascii="Consolas" w:hAnsi="Consolas" w:cs="Consolas"/>
+          <w:i/>
+          <w:iCs/>
+          <w:color w:val="0000FF"/>
+        </w:rPr>
+        <w:tab/>
+      </w:r>
+      <w:r>
+        <w:rPr>
+          <w:rFonts w:ascii="Consolas" w:hAnsi="Consolas" w:cs="Consolas"/>
           <w:color w:val="008000"/>
           <w:highlight w:val="white"/>
         </w:rPr>
@@ -2400,7 +2508,7 @@
           <w:color w:val="008000"/>
           <w:highlight w:val="white"/>
         </w:rPr>
-        <w:t>wskaźnik na funkcję start</w:t>
+        <w:t>wskaźnik na funkcję stop</w:t>
       </w:r>
       <w:r>
         <w:rPr>
@@ -2442,9 +2550,38 @@
           <w:color w:val="0000FF"/>
           <w:highlight w:val="white"/>
         </w:rPr>
+        <w:t>(void)</w:t>
+      </w:r>
+      <w:r>
+        <w:rPr>
+          <w:rFonts w:ascii="Consolas" w:hAnsi="Consolas" w:cs="Consolas"/>
+          <w:color w:val="A31515"/>
+          <w:highlight w:val="white"/>
+        </w:rPr>
+        <w:t xml:space="preserve"> </w:t>
+      </w:r>
+      <w:r>
+        <w:rPr>
+          <w:rFonts w:ascii="Consolas" w:hAnsi="Consolas" w:cs="Consolas"/>
+          <w:color w:val="A31515"/>
+          <w:highlight w:val="white"/>
+        </w:rPr>
         <w:t>(</w:t>
       </w:r>
-      <w:proofErr w:type="spellStart"/>
+      <w:r>
+        <w:rPr>
+          <w:rFonts w:ascii="Consolas" w:hAnsi="Consolas" w:cs="Consolas"/>
+          <w:color w:val="A31515"/>
+        </w:rPr>
+        <w:t>*</w:t>
+      </w:r>
+      <w:r>
+        <w:rPr>
+          <w:rFonts w:ascii="Consolas" w:hAnsi="Consolas" w:cs="Consolas"/>
+          <w:color w:val="000080"/>
+        </w:rPr>
+        <w:t>Convert)</w:t>
+      </w:r>
       <w:r>
         <w:rPr>
           <w:rFonts w:ascii="Consolas" w:hAnsi="Consolas" w:cs="Consolas"/>
@@ -2453,9 +2590,8 @@
           <w:color w:val="0000FF"/>
           <w:highlight w:val="white"/>
         </w:rPr>
-        <w:t>void</w:t>
-      </w:r>
-      <w:proofErr w:type="spellEnd"/>
+        <w:t xml:space="preserve"> </w:t>
+      </w:r>
       <w:r>
         <w:rPr>
           <w:rFonts w:ascii="Consolas" w:hAnsi="Consolas" w:cs="Consolas"/>
@@ -2464,38 +2600,7 @@
           <w:color w:val="0000FF"/>
           <w:highlight w:val="white"/>
         </w:rPr>
-        <w:t>*)</w:t>
-      </w:r>
-      <w:r>
-        <w:rPr>
-          <w:rFonts w:ascii="Consolas" w:hAnsi="Consolas" w:cs="Consolas"/>
-          <w:color w:val="A31515"/>
-          <w:highlight w:val="white"/>
-        </w:rPr>
-        <w:t xml:space="preserve"> </w:t>
-      </w:r>
-      <w:r>
-        <w:rPr>
-          <w:rFonts w:ascii="Consolas" w:hAnsi="Consolas" w:cs="Consolas"/>
-          <w:color w:val="A31515"/>
-          <w:highlight w:val="white"/>
-        </w:rPr>
-        <w:t>(</w:t>
-      </w:r>
-      <w:r>
-        <w:rPr>
-          <w:rFonts w:ascii="Consolas" w:hAnsi="Consolas" w:cs="Consolas"/>
-          <w:color w:val="000080"/>
-          <w:highlight w:val="white"/>
-        </w:rPr>
-        <w:t>S</w:t>
-      </w:r>
-      <w:r>
-        <w:rPr>
-          <w:rFonts w:ascii="Consolas" w:hAnsi="Consolas" w:cs="Consolas"/>
-          <w:color w:val="000080"/>
-        </w:rPr>
-        <w:t>top)</w:t>
+        <w:t>(uint8_t, void*)</w:t>
       </w:r>
       <w:r>
         <w:rPr>
@@ -2503,10 +2608,57 @@
           <w:i/>
           <w:iCs/>
           <w:color w:val="0000FF"/>
-          <w:highlight w:val="white"/>
-        </w:rPr>
-        <w:t xml:space="preserve"> </w:t>
-      </w:r>
+        </w:rPr>
+        <w:tab/>
+      </w:r>
+      <w:r>
+        <w:rPr>
+          <w:rFonts w:ascii="Consolas" w:hAnsi="Consolas" w:cs="Consolas"/>
+          <w:color w:val="008000"/>
+          <w:highlight w:val="white"/>
+        </w:rPr>
+        <w:t xml:space="preserve">/* </w:t>
+      </w:r>
+      <w:r>
+        <w:rPr>
+          <w:rFonts w:ascii="Consolas" w:hAnsi="Consolas" w:cs="Consolas"/>
+          <w:color w:val="008000"/>
+          <w:highlight w:val="white"/>
+        </w:rPr>
+        <w:t xml:space="preserve">wskaźnik na funkcję </w:t>
+      </w:r>
+      <w:proofErr w:type="spellStart"/>
+      <w:r>
+        <w:rPr>
+          <w:rFonts w:ascii="Consolas" w:hAnsi="Consolas" w:cs="Consolas"/>
+          <w:color w:val="008000"/>
+          <w:highlight w:val="white"/>
+        </w:rPr>
+        <w:t>convert</w:t>
+      </w:r>
+      <w:proofErr w:type="spellEnd"/>
+      <w:r>
+        <w:rPr>
+          <w:rFonts w:ascii="Consolas" w:hAnsi="Consolas" w:cs="Consolas"/>
+          <w:color w:val="008000"/>
+          <w:sz w:val="19"/>
+          <w:szCs w:val="19"/>
+          <w:highlight w:val="white"/>
+        </w:rPr>
+        <w:tab/>
+        <w:t>*/</w:t>
+      </w:r>
+    </w:p>
+    <w:p>
+      <w:pPr>
+        <w:spacing w:after="0"/>
+        <w:rPr>
+          <w:rFonts w:ascii="Consolas" w:hAnsi="Consolas" w:cs="Consolas"/>
+          <w:color w:val="008000"/>
+          <w:sz w:val="19"/>
+          <w:szCs w:val="19"/>
+        </w:rPr>
+      </w:pPr>
       <w:r>
         <w:rPr>
           <w:rFonts w:ascii="Consolas" w:hAnsi="Consolas" w:cs="Consolas"/>
@@ -2515,9 +2667,47 @@
           <w:color w:val="0000FF"/>
           <w:highlight w:val="white"/>
         </w:rPr>
+        <w:t>(void)</w:t>
+      </w:r>
+      <w:r>
+        <w:rPr>
+          <w:rFonts w:ascii="Consolas" w:hAnsi="Consolas" w:cs="Consolas"/>
+          <w:color w:val="A31515"/>
+          <w:highlight w:val="white"/>
+        </w:rPr>
+        <w:t xml:space="preserve"> </w:t>
+      </w:r>
+      <w:r>
+        <w:rPr>
+          <w:rFonts w:ascii="Consolas" w:hAnsi="Consolas" w:cs="Consolas"/>
+          <w:color w:val="A31515"/>
+          <w:highlight w:val="white"/>
+        </w:rPr>
         <w:t>(</w:t>
       </w:r>
+      <w:r>
+        <w:rPr>
+          <w:rFonts w:ascii="Consolas" w:hAnsi="Consolas" w:cs="Consolas"/>
+          <w:color w:val="A31515"/>
+        </w:rPr>
+        <w:t>*</w:t>
+      </w:r>
       <w:proofErr w:type="spellStart"/>
+      <w:r>
+        <w:rPr>
+          <w:rFonts w:ascii="Consolas" w:hAnsi="Consolas" w:cs="Consolas"/>
+          <w:color w:val="000080"/>
+        </w:rPr>
+        <w:t>SetParams</w:t>
+      </w:r>
+      <w:proofErr w:type="spellEnd"/>
+      <w:r>
+        <w:rPr>
+          <w:rFonts w:ascii="Consolas" w:hAnsi="Consolas" w:cs="Consolas"/>
+          <w:color w:val="000080"/>
+        </w:rPr>
+        <w:t>)</w:t>
+      </w:r>
       <w:r>
         <w:rPr>
           <w:rFonts w:ascii="Consolas" w:hAnsi="Consolas" w:cs="Consolas"/>
@@ -2526,9 +2716,8 @@
           <w:color w:val="0000FF"/>
           <w:highlight w:val="white"/>
         </w:rPr>
-        <w:t>void</w:t>
-      </w:r>
-      <w:proofErr w:type="spellEnd"/>
+        <w:t xml:space="preserve"> </w:t>
+      </w:r>
       <w:r>
         <w:rPr>
           <w:rFonts w:ascii="Consolas" w:hAnsi="Consolas" w:cs="Consolas"/>
@@ -2537,16 +2726,18 @@
           <w:color w:val="0000FF"/>
           <w:highlight w:val="white"/>
         </w:rPr>
-        <w:t>)</w:t>
-      </w:r>
+        <w:t>(</w:t>
+      </w:r>
+      <w:proofErr w:type="spellStart"/>
       <w:r>
         <w:rPr>
           <w:rFonts w:ascii="Consolas" w:hAnsi="Consolas" w:cs="Consolas"/>
           <w:i/>
           <w:iCs/>
           <w:color w:val="0000FF"/>
-        </w:rPr>
-        <w:tab/>
+          <w:highlight w:val="white"/>
+        </w:rPr>
+        <w:t>move</w:t>
       </w:r>
       <w:r>
         <w:rPr>
@@ -2554,17 +2745,30 @@
           <w:i/>
           <w:iCs/>
           <w:color w:val="0000FF"/>
-        </w:rPr>
-        <w:tab/>
-      </w:r>
+          <w:highlight w:val="white"/>
+        </w:rPr>
+        <w:t>_t</w:t>
+      </w:r>
+      <w:proofErr w:type="spellEnd"/>
       <w:r>
         <w:rPr>
           <w:rFonts w:ascii="Consolas" w:hAnsi="Consolas" w:cs="Consolas"/>
           <w:i/>
           <w:iCs/>
           <w:color w:val="0000FF"/>
-        </w:rPr>
-        <w:tab/>
+          <w:highlight w:val="white"/>
+        </w:rPr>
+        <w:t>*</w:t>
+      </w:r>
+      <w:r>
+        <w:rPr>
+          <w:rFonts w:ascii="Consolas" w:hAnsi="Consolas" w:cs="Consolas"/>
+          <w:i/>
+          <w:iCs/>
+          <w:color w:val="0000FF"/>
+          <w:highlight w:val="white"/>
+        </w:rPr>
+        <w:t>, void*)</w:t>
       </w:r>
       <w:r>
         <w:rPr>
@@ -2580,8 +2784,18 @@
           <w:color w:val="008000"/>
           <w:highlight w:val="white"/>
         </w:rPr>
-        <w:t>wskaźnik na funkcję stop</w:t>
-      </w:r>
+        <w:t xml:space="preserve">wskaźnik na funkcję </w:t>
+      </w:r>
+      <w:proofErr w:type="spellStart"/>
+      <w:r>
+        <w:rPr>
+          <w:rFonts w:ascii="Consolas" w:hAnsi="Consolas" w:cs="Consolas"/>
+          <w:color w:val="008000"/>
+          <w:highlight w:val="white"/>
+        </w:rPr>
+        <w:t>setParameters</w:t>
+      </w:r>
+      <w:proofErr w:type="spellEnd"/>
       <w:r>
         <w:rPr>
           <w:rFonts w:ascii="Consolas" w:hAnsi="Consolas" w:cs="Consolas"/>
@@ -2590,202 +2804,19 @@
           <w:szCs w:val="19"/>
           <w:highlight w:val="white"/>
         </w:rPr>
-        <w:tab/>
-      </w:r>
-      <w:r>
+        <w:t>*/</w:t>
+      </w:r>
+    </w:p>
+    <w:p>
+      <w:pPr>
+        <w:spacing w:after="0"/>
         <w:rPr>
           <w:rFonts w:ascii="Consolas" w:hAnsi="Consolas" w:cs="Consolas"/>
           <w:color w:val="008000"/>
           <w:sz w:val="19"/>
           <w:szCs w:val="19"/>
-          <w:highlight w:val="white"/>
-        </w:rPr>
-        <w:tab/>
-        <w:t>*/</w:t>
-      </w:r>
-    </w:p>
-    <w:p>
-      <w:pPr>
-        <w:spacing w:after="0"/>
-        <w:rPr>
-          <w:rFonts w:ascii="Consolas" w:hAnsi="Consolas" w:cs="Consolas"/>
-          <w:color w:val="008000"/>
-          <w:sz w:val="19"/>
-          <w:szCs w:val="19"/>
-        </w:rPr>
-      </w:pPr>
-      <w:r>
-        <w:rPr>
-          <w:rFonts w:ascii="Consolas" w:hAnsi="Consolas" w:cs="Consolas"/>
-          <w:i/>
-          <w:iCs/>
-          <w:color w:val="0000FF"/>
-          <w:highlight w:val="white"/>
-        </w:rPr>
-        <w:t>(</w:t>
-      </w:r>
-      <w:proofErr w:type="spellStart"/>
-      <w:r>
-        <w:rPr>
-          <w:rFonts w:ascii="Consolas" w:hAnsi="Consolas" w:cs="Consolas"/>
-          <w:i/>
-          <w:iCs/>
-          <w:color w:val="0000FF"/>
-          <w:highlight w:val="white"/>
-        </w:rPr>
-        <w:t>void</w:t>
-      </w:r>
-      <w:proofErr w:type="spellEnd"/>
-      <w:r>
-        <w:rPr>
-          <w:rFonts w:ascii="Consolas" w:hAnsi="Consolas" w:cs="Consolas"/>
-          <w:i/>
-          <w:iCs/>
-          <w:color w:val="0000FF"/>
-          <w:highlight w:val="white"/>
-        </w:rPr>
-        <w:t>*)</w:t>
-      </w:r>
-      <w:r>
-        <w:rPr>
-          <w:rFonts w:ascii="Consolas" w:hAnsi="Consolas" w:cs="Consolas"/>
-          <w:color w:val="A31515"/>
-          <w:highlight w:val="white"/>
-        </w:rPr>
-        <w:t xml:space="preserve"> </w:t>
-      </w:r>
-      <w:r>
-        <w:rPr>
-          <w:rFonts w:ascii="Consolas" w:hAnsi="Consolas" w:cs="Consolas"/>
-          <w:color w:val="A31515"/>
-          <w:highlight w:val="white"/>
-        </w:rPr>
-        <w:t>(</w:t>
-      </w:r>
-      <w:proofErr w:type="spellStart"/>
-      <w:r>
-        <w:rPr>
-          <w:rFonts w:ascii="Consolas" w:hAnsi="Consolas" w:cs="Consolas"/>
-          <w:color w:val="000080"/>
-        </w:rPr>
-        <w:t>Convert</w:t>
-      </w:r>
-      <w:proofErr w:type="spellEnd"/>
-      <w:r>
-        <w:rPr>
-          <w:rFonts w:ascii="Consolas" w:hAnsi="Consolas" w:cs="Consolas"/>
-          <w:color w:val="000080"/>
-        </w:rPr>
-        <w:t>)</w:t>
-      </w:r>
-      <w:r>
-        <w:rPr>
-          <w:rFonts w:ascii="Consolas" w:hAnsi="Consolas" w:cs="Consolas"/>
-          <w:i/>
-          <w:iCs/>
-          <w:color w:val="0000FF"/>
-          <w:highlight w:val="white"/>
-        </w:rPr>
-        <w:t xml:space="preserve"> </w:t>
-      </w:r>
-      <w:r>
-        <w:rPr>
-          <w:rFonts w:ascii="Consolas" w:hAnsi="Consolas" w:cs="Consolas"/>
-          <w:i/>
-          <w:iCs/>
-          <w:color w:val="0000FF"/>
-          <w:highlight w:val="white"/>
-        </w:rPr>
-        <w:t>(</w:t>
-      </w:r>
-      <w:r>
-        <w:rPr>
-          <w:rFonts w:ascii="Consolas" w:hAnsi="Consolas" w:cs="Consolas"/>
-          <w:i/>
-          <w:iCs/>
-          <w:color w:val="0000FF"/>
-          <w:highlight w:val="white"/>
-        </w:rPr>
-        <w:t xml:space="preserve">uint8_t, </w:t>
-      </w:r>
-      <w:proofErr w:type="spellStart"/>
-      <w:r>
-        <w:rPr>
-          <w:rFonts w:ascii="Consolas" w:hAnsi="Consolas" w:cs="Consolas"/>
-          <w:i/>
-          <w:iCs/>
-          <w:color w:val="0000FF"/>
-          <w:highlight w:val="white"/>
-        </w:rPr>
-        <w:t>void</w:t>
-      </w:r>
-      <w:proofErr w:type="spellEnd"/>
-      <w:r>
-        <w:rPr>
-          <w:rFonts w:ascii="Consolas" w:hAnsi="Consolas" w:cs="Consolas"/>
-          <w:i/>
-          <w:iCs/>
-          <w:color w:val="0000FF"/>
-          <w:highlight w:val="white"/>
-        </w:rPr>
-        <w:t>*</w:t>
-      </w:r>
-      <w:r>
-        <w:rPr>
-          <w:rFonts w:ascii="Consolas" w:hAnsi="Consolas" w:cs="Consolas"/>
-          <w:i/>
-          <w:iCs/>
-          <w:color w:val="0000FF"/>
-          <w:highlight w:val="white"/>
-        </w:rPr>
-        <w:t>)</w:t>
-      </w:r>
-      <w:r>
-        <w:rPr>
-          <w:rFonts w:ascii="Consolas" w:hAnsi="Consolas" w:cs="Consolas"/>
-          <w:i/>
-          <w:iCs/>
-          <w:color w:val="0000FF"/>
-        </w:rPr>
-        <w:tab/>
-      </w:r>
-      <w:r>
-        <w:rPr>
-          <w:rFonts w:ascii="Consolas" w:hAnsi="Consolas" w:cs="Consolas"/>
-          <w:color w:val="008000"/>
-          <w:highlight w:val="white"/>
-        </w:rPr>
-        <w:t xml:space="preserve">/* </w:t>
-      </w:r>
-      <w:r>
-        <w:rPr>
-          <w:rFonts w:ascii="Consolas" w:hAnsi="Consolas" w:cs="Consolas"/>
-          <w:color w:val="008000"/>
-          <w:highlight w:val="white"/>
-        </w:rPr>
-        <w:t xml:space="preserve">wskaźnik na funkcję </w:t>
-      </w:r>
-      <w:proofErr w:type="spellStart"/>
-      <w:r>
-        <w:rPr>
-          <w:rFonts w:ascii="Consolas" w:hAnsi="Consolas" w:cs="Consolas"/>
-          <w:color w:val="008000"/>
-          <w:highlight w:val="white"/>
-        </w:rPr>
-        <w:t>convert</w:t>
-      </w:r>
-      <w:proofErr w:type="spellEnd"/>
-      <w:r>
-        <w:rPr>
-          <w:rFonts w:ascii="Consolas" w:hAnsi="Consolas" w:cs="Consolas"/>
-          <w:color w:val="008000"/>
-          <w:sz w:val="19"/>
-          <w:szCs w:val="19"/>
-          <w:highlight w:val="white"/>
-        </w:rPr>
-        <w:tab/>
-        <w:t>*/</w:t>
-      </w:r>
+        </w:rPr>
+      </w:pPr>
     </w:p>
     <w:p>
       <w:pPr>
@@ -3179,6 +3210,7 @@
           <w:highlight w:val="white"/>
           <w:lang w:val="en-US"/>
         </w:rPr>
+        <w:lastRenderedPageBreak/>
         <w:t>TC</w:t>
       </w:r>
       <w:r>
@@ -3441,7 +3473,6 @@
           <w:color w:val="0000FF"/>
           <w:highlight w:val="white"/>
         </w:rPr>
-        <w:lastRenderedPageBreak/>
         <w:t>uint8_t</w:t>
       </w:r>
       <w:r>
@@ -3527,9 +3558,47 @@
           <w:color w:val="0000FF"/>
           <w:highlight w:val="white"/>
         </w:rPr>
+        <w:t>(void)</w:t>
+      </w:r>
+      <w:r>
+        <w:rPr>
+          <w:rFonts w:ascii="Consolas" w:hAnsi="Consolas" w:cs="Consolas"/>
+          <w:color w:val="A31515"/>
+          <w:highlight w:val="white"/>
+        </w:rPr>
+        <w:t xml:space="preserve"> </w:t>
+      </w:r>
+      <w:r>
+        <w:rPr>
+          <w:rFonts w:ascii="Consolas" w:hAnsi="Consolas" w:cs="Consolas"/>
+          <w:color w:val="A31515"/>
+          <w:highlight w:val="white"/>
+        </w:rPr>
         <w:t>(</w:t>
       </w:r>
-      <w:proofErr w:type="spellStart"/>
+      <w:r>
+        <w:rPr>
+          <w:rFonts w:ascii="Consolas" w:hAnsi="Consolas" w:cs="Consolas"/>
+          <w:color w:val="A31515"/>
+          <w:highlight w:val="white"/>
+        </w:rPr>
+        <w:t>*</w:t>
+      </w:r>
+      <w:r>
+        <w:rPr>
+          <w:rFonts w:ascii="Consolas" w:hAnsi="Consolas" w:cs="Consolas"/>
+          <w:color w:val="000080"/>
+          <w:highlight w:val="white"/>
+        </w:rPr>
+        <w:t>S</w:t>
+      </w:r>
+      <w:r>
+        <w:rPr>
+          <w:rFonts w:ascii="Consolas" w:hAnsi="Consolas" w:cs="Consolas"/>
+          <w:color w:val="000080"/>
+        </w:rPr>
+        <w:t>tart)</w:t>
+      </w:r>
       <w:r>
         <w:rPr>
           <w:rFonts w:ascii="Consolas" w:hAnsi="Consolas" w:cs="Consolas"/>
@@ -3538,9 +3607,8 @@
           <w:color w:val="0000FF"/>
           <w:highlight w:val="white"/>
         </w:rPr>
-        <w:t>void</w:t>
-      </w:r>
-      <w:proofErr w:type="spellEnd"/>
+        <w:t xml:space="preserve"> </w:t>
+      </w:r>
       <w:r>
         <w:rPr>
           <w:rFonts w:ascii="Consolas" w:hAnsi="Consolas" w:cs="Consolas"/>
@@ -3549,38 +3617,7 @@
           <w:color w:val="0000FF"/>
           <w:highlight w:val="white"/>
         </w:rPr>
-        <w:t>*)</w:t>
-      </w:r>
-      <w:r>
-        <w:rPr>
-          <w:rFonts w:ascii="Consolas" w:hAnsi="Consolas" w:cs="Consolas"/>
-          <w:color w:val="A31515"/>
-          <w:highlight w:val="white"/>
-        </w:rPr>
-        <w:t xml:space="preserve"> </w:t>
-      </w:r>
-      <w:r>
-        <w:rPr>
-          <w:rFonts w:ascii="Consolas" w:hAnsi="Consolas" w:cs="Consolas"/>
-          <w:color w:val="A31515"/>
-          <w:highlight w:val="white"/>
-        </w:rPr>
-        <w:t>(</w:t>
-      </w:r>
-      <w:r>
-        <w:rPr>
-          <w:rFonts w:ascii="Consolas" w:hAnsi="Consolas" w:cs="Consolas"/>
-          <w:color w:val="000080"/>
-          <w:highlight w:val="white"/>
-        </w:rPr>
-        <w:t>S</w:t>
-      </w:r>
-      <w:r>
-        <w:rPr>
-          <w:rFonts w:ascii="Consolas" w:hAnsi="Consolas" w:cs="Consolas"/>
-          <w:color w:val="000080"/>
-        </w:rPr>
-        <w:t>tart)</w:t>
+        <w:t>(void)</w:t>
       </w:r>
       <w:r>
         <w:rPr>
@@ -3588,9 +3625,8 @@
           <w:i/>
           <w:iCs/>
           <w:color w:val="0000FF"/>
-          <w:highlight w:val="white"/>
-        </w:rPr>
-        <w:t xml:space="preserve"> </w:t>
+        </w:rPr>
+        <w:tab/>
       </w:r>
       <w:r>
         <w:rPr>
@@ -3598,22 +3634,66 @@
           <w:i/>
           <w:iCs/>
           <w:color w:val="0000FF"/>
-          <w:highlight w:val="white"/>
-        </w:rPr>
-        <w:t>(</w:t>
-      </w:r>
-      <w:proofErr w:type="spellStart"/>
+        </w:rPr>
+        <w:tab/>
+      </w:r>
       <w:r>
         <w:rPr>
           <w:rFonts w:ascii="Consolas" w:hAnsi="Consolas" w:cs="Consolas"/>
           <w:i/>
           <w:iCs/>
           <w:color w:val="0000FF"/>
-          <w:highlight w:val="white"/>
-        </w:rPr>
-        <w:t>void</w:t>
-      </w:r>
-      <w:proofErr w:type="spellEnd"/>
+        </w:rPr>
+        <w:tab/>
+      </w:r>
+      <w:r>
+        <w:rPr>
+          <w:rFonts w:ascii="Consolas" w:hAnsi="Consolas" w:cs="Consolas"/>
+          <w:color w:val="008000"/>
+          <w:highlight w:val="white"/>
+        </w:rPr>
+        <w:t xml:space="preserve">/* </w:t>
+      </w:r>
+      <w:r>
+        <w:rPr>
+          <w:rFonts w:ascii="Consolas" w:hAnsi="Consolas" w:cs="Consolas"/>
+          <w:color w:val="008000"/>
+          <w:highlight w:val="white"/>
+        </w:rPr>
+        <w:t>wskaźnik na funkcję start</w:t>
+      </w:r>
+      <w:r>
+        <w:rPr>
+          <w:rFonts w:ascii="Consolas" w:hAnsi="Consolas" w:cs="Consolas"/>
+          <w:color w:val="008000"/>
+          <w:sz w:val="19"/>
+          <w:szCs w:val="19"/>
+          <w:highlight w:val="white"/>
+        </w:rPr>
+        <w:tab/>
+      </w:r>
+      <w:r>
+        <w:rPr>
+          <w:rFonts w:ascii="Consolas" w:hAnsi="Consolas" w:cs="Consolas"/>
+          <w:color w:val="008000"/>
+          <w:sz w:val="19"/>
+          <w:szCs w:val="19"/>
+          <w:highlight w:val="white"/>
+        </w:rPr>
+        <w:tab/>
+        <w:t>*/</w:t>
+      </w:r>
+    </w:p>
+    <w:p>
+      <w:pPr>
+        <w:spacing w:after="0"/>
+        <w:rPr>
+          <w:rFonts w:ascii="Consolas" w:hAnsi="Consolas" w:cs="Consolas"/>
+          <w:color w:val="008000"/>
+          <w:sz w:val="19"/>
+          <w:szCs w:val="19"/>
+        </w:rPr>
+      </w:pPr>
       <w:r>
         <w:rPr>
           <w:rFonts w:ascii="Consolas" w:hAnsi="Consolas" w:cs="Consolas"/>
@@ -3622,7 +3702,46 @@
           <w:color w:val="0000FF"/>
           <w:highlight w:val="white"/>
         </w:rPr>
-        <w:t>)</w:t>
+        <w:t>(void)</w:t>
+      </w:r>
+      <w:r>
+        <w:rPr>
+          <w:rFonts w:ascii="Consolas" w:hAnsi="Consolas" w:cs="Consolas"/>
+          <w:color w:val="A31515"/>
+          <w:highlight w:val="white"/>
+        </w:rPr>
+        <w:t xml:space="preserve"> </w:t>
+      </w:r>
+      <w:r>
+        <w:rPr>
+          <w:rFonts w:ascii="Consolas" w:hAnsi="Consolas" w:cs="Consolas"/>
+          <w:color w:val="A31515"/>
+          <w:highlight w:val="white"/>
+        </w:rPr>
+        <w:t>(</w:t>
+      </w:r>
+      <w:r>
+        <w:rPr>
+          <w:rFonts w:ascii="Consolas" w:hAnsi="Consolas" w:cs="Consolas"/>
+          <w:color w:val="A31515"/>
+          <w:highlight w:val="white"/>
+        </w:rPr>
+        <w:t>*</w:t>
+      </w:r>
+      <w:r>
+        <w:rPr>
+          <w:rFonts w:ascii="Consolas" w:hAnsi="Consolas" w:cs="Consolas"/>
+          <w:color w:val="000080"/>
+          <w:highlight w:val="white"/>
+        </w:rPr>
+        <w:t>S</w:t>
+      </w:r>
+      <w:r>
+        <w:rPr>
+          <w:rFonts w:ascii="Consolas" w:hAnsi="Consolas" w:cs="Consolas"/>
+          <w:color w:val="000080"/>
+        </w:rPr>
+        <w:t>top)</w:t>
       </w:r>
       <w:r>
         <w:rPr>
@@ -3630,8 +3749,9 @@
           <w:i/>
           <w:iCs/>
           <w:color w:val="0000FF"/>
-        </w:rPr>
-        <w:tab/>
+          <w:highlight w:val="white"/>
+        </w:rPr>
+        <w:t xml:space="preserve"> </w:t>
       </w:r>
       <w:r>
         <w:rPr>
@@ -3639,8 +3759,9 @@
           <w:i/>
           <w:iCs/>
           <w:color w:val="0000FF"/>
-        </w:rPr>
-        <w:tab/>
+          <w:highlight w:val="white"/>
+        </w:rPr>
+        <w:t>(void)</w:t>
       </w:r>
       <w:r>
         <w:rPr>
@@ -3654,6 +3775,24 @@
       <w:r>
         <w:rPr>
           <w:rFonts w:ascii="Consolas" w:hAnsi="Consolas" w:cs="Consolas"/>
+          <w:i/>
+          <w:iCs/>
+          <w:color w:val="0000FF"/>
+        </w:rPr>
+        <w:tab/>
+      </w:r>
+      <w:r>
+        <w:rPr>
+          <w:rFonts w:ascii="Consolas" w:hAnsi="Consolas" w:cs="Consolas"/>
+          <w:i/>
+          <w:iCs/>
+          <w:color w:val="0000FF"/>
+        </w:rPr>
+        <w:tab/>
+      </w:r>
+      <w:r>
+        <w:rPr>
+          <w:rFonts w:ascii="Consolas" w:hAnsi="Consolas" w:cs="Consolas"/>
           <w:color w:val="008000"/>
           <w:highlight w:val="white"/>
         </w:rPr>
@@ -3665,7 +3804,7 @@
           <w:color w:val="008000"/>
           <w:highlight w:val="white"/>
         </w:rPr>
-        <w:t>wskaźnik na funkcję start</w:t>
+        <w:t>wskaźnik na funkcję stop</w:t>
       </w:r>
       <w:r>
         <w:rPr>
@@ -3707,9 +3846,38 @@
           <w:color w:val="0000FF"/>
           <w:highlight w:val="white"/>
         </w:rPr>
+        <w:t>(void)</w:t>
+      </w:r>
+      <w:r>
+        <w:rPr>
+          <w:rFonts w:ascii="Consolas" w:hAnsi="Consolas" w:cs="Consolas"/>
+          <w:color w:val="A31515"/>
+          <w:highlight w:val="white"/>
+        </w:rPr>
+        <w:t xml:space="preserve"> </w:t>
+      </w:r>
+      <w:r>
+        <w:rPr>
+          <w:rFonts w:ascii="Consolas" w:hAnsi="Consolas" w:cs="Consolas"/>
+          <w:color w:val="A31515"/>
+          <w:highlight w:val="white"/>
+        </w:rPr>
         <w:t>(</w:t>
       </w:r>
-      <w:proofErr w:type="spellStart"/>
+      <w:r>
+        <w:rPr>
+          <w:rFonts w:ascii="Consolas" w:hAnsi="Consolas" w:cs="Consolas"/>
+          <w:color w:val="A31515"/>
+        </w:rPr>
+        <w:t>*</w:t>
+      </w:r>
+      <w:r>
+        <w:rPr>
+          <w:rFonts w:ascii="Consolas" w:hAnsi="Consolas" w:cs="Consolas"/>
+          <w:color w:val="000080"/>
+        </w:rPr>
+        <w:t>Convert)</w:t>
+      </w:r>
       <w:r>
         <w:rPr>
           <w:rFonts w:ascii="Consolas" w:hAnsi="Consolas" w:cs="Consolas"/>
@@ -3718,9 +3886,8 @@
           <w:color w:val="0000FF"/>
           <w:highlight w:val="white"/>
         </w:rPr>
-        <w:t>void</w:t>
-      </w:r>
-      <w:proofErr w:type="spellEnd"/>
+        <w:t xml:space="preserve"> </w:t>
+      </w:r>
       <w:r>
         <w:rPr>
           <w:rFonts w:ascii="Consolas" w:hAnsi="Consolas" w:cs="Consolas"/>
@@ -3729,38 +3896,7 @@
           <w:color w:val="0000FF"/>
           <w:highlight w:val="white"/>
         </w:rPr>
-        <w:t>*)</w:t>
-      </w:r>
-      <w:r>
-        <w:rPr>
-          <w:rFonts w:ascii="Consolas" w:hAnsi="Consolas" w:cs="Consolas"/>
-          <w:color w:val="A31515"/>
-          <w:highlight w:val="white"/>
-        </w:rPr>
-        <w:t xml:space="preserve"> </w:t>
-      </w:r>
-      <w:r>
-        <w:rPr>
-          <w:rFonts w:ascii="Consolas" w:hAnsi="Consolas" w:cs="Consolas"/>
-          <w:color w:val="A31515"/>
-          <w:highlight w:val="white"/>
-        </w:rPr>
-        <w:t>(</w:t>
-      </w:r>
-      <w:r>
-        <w:rPr>
-          <w:rFonts w:ascii="Consolas" w:hAnsi="Consolas" w:cs="Consolas"/>
-          <w:color w:val="000080"/>
-          <w:highlight w:val="white"/>
-        </w:rPr>
-        <w:t>S</w:t>
-      </w:r>
-      <w:r>
-        <w:rPr>
-          <w:rFonts w:ascii="Consolas" w:hAnsi="Consolas" w:cs="Consolas"/>
-          <w:color w:val="000080"/>
-        </w:rPr>
-        <w:t>top)</w:t>
+        <w:t>(uint8_t, void*)</w:t>
       </w:r>
       <w:r>
         <w:rPr>
@@ -3768,10 +3904,57 @@
           <w:i/>
           <w:iCs/>
           <w:color w:val="0000FF"/>
-          <w:highlight w:val="white"/>
-        </w:rPr>
-        <w:t xml:space="preserve"> </w:t>
-      </w:r>
+        </w:rPr>
+        <w:tab/>
+      </w:r>
+      <w:r>
+        <w:rPr>
+          <w:rFonts w:ascii="Consolas" w:hAnsi="Consolas" w:cs="Consolas"/>
+          <w:color w:val="008000"/>
+          <w:highlight w:val="white"/>
+        </w:rPr>
+        <w:t xml:space="preserve">/* </w:t>
+      </w:r>
+      <w:r>
+        <w:rPr>
+          <w:rFonts w:ascii="Consolas" w:hAnsi="Consolas" w:cs="Consolas"/>
+          <w:color w:val="008000"/>
+          <w:highlight w:val="white"/>
+        </w:rPr>
+        <w:t xml:space="preserve">wskaźnik na funkcję </w:t>
+      </w:r>
+      <w:proofErr w:type="spellStart"/>
+      <w:r>
+        <w:rPr>
+          <w:rFonts w:ascii="Consolas" w:hAnsi="Consolas" w:cs="Consolas"/>
+          <w:color w:val="008000"/>
+          <w:highlight w:val="white"/>
+        </w:rPr>
+        <w:t>convert</w:t>
+      </w:r>
+      <w:proofErr w:type="spellEnd"/>
+      <w:r>
+        <w:rPr>
+          <w:rFonts w:ascii="Consolas" w:hAnsi="Consolas" w:cs="Consolas"/>
+          <w:color w:val="008000"/>
+          <w:sz w:val="19"/>
+          <w:szCs w:val="19"/>
+          <w:highlight w:val="white"/>
+        </w:rPr>
+        <w:tab/>
+        <w:t>*/</w:t>
+      </w:r>
+    </w:p>
+    <w:p>
+      <w:pPr>
+        <w:spacing w:after="0"/>
+        <w:rPr>
+          <w:rFonts w:ascii="Consolas" w:hAnsi="Consolas" w:cs="Consolas"/>
+          <w:color w:val="008000"/>
+          <w:sz w:val="19"/>
+          <w:szCs w:val="19"/>
+        </w:rPr>
+      </w:pPr>
       <w:r>
         <w:rPr>
           <w:rFonts w:ascii="Consolas" w:hAnsi="Consolas" w:cs="Consolas"/>
@@ -3780,9 +3963,47 @@
           <w:color w:val="0000FF"/>
           <w:highlight w:val="white"/>
         </w:rPr>
+        <w:t>(void)</w:t>
+      </w:r>
+      <w:r>
+        <w:rPr>
+          <w:rFonts w:ascii="Consolas" w:hAnsi="Consolas" w:cs="Consolas"/>
+          <w:color w:val="A31515"/>
+          <w:highlight w:val="white"/>
+        </w:rPr>
+        <w:t xml:space="preserve"> </w:t>
+      </w:r>
+      <w:r>
+        <w:rPr>
+          <w:rFonts w:ascii="Consolas" w:hAnsi="Consolas" w:cs="Consolas"/>
+          <w:color w:val="A31515"/>
+          <w:highlight w:val="white"/>
+        </w:rPr>
         <w:t>(</w:t>
       </w:r>
+      <w:r>
+        <w:rPr>
+          <w:rFonts w:ascii="Consolas" w:hAnsi="Consolas" w:cs="Consolas"/>
+          <w:color w:val="A31515"/>
+        </w:rPr>
+        <w:t>*</w:t>
+      </w:r>
       <w:proofErr w:type="spellStart"/>
+      <w:r>
+        <w:rPr>
+          <w:rFonts w:ascii="Consolas" w:hAnsi="Consolas" w:cs="Consolas"/>
+          <w:color w:val="000080"/>
+        </w:rPr>
+        <w:t>SetParams</w:t>
+      </w:r>
+      <w:proofErr w:type="spellEnd"/>
+      <w:r>
+        <w:rPr>
+          <w:rFonts w:ascii="Consolas" w:hAnsi="Consolas" w:cs="Consolas"/>
+          <w:color w:val="000080"/>
+        </w:rPr>
+        <w:t>)</w:t>
+      </w:r>
       <w:r>
         <w:rPr>
           <w:rFonts w:ascii="Consolas" w:hAnsi="Consolas" w:cs="Consolas"/>
@@ -3791,9 +4012,8 @@
           <w:color w:val="0000FF"/>
           <w:highlight w:val="white"/>
         </w:rPr>
-        <w:t>void</w:t>
-      </w:r>
-      <w:proofErr w:type="spellEnd"/>
+        <w:t xml:space="preserve"> </w:t>
+      </w:r>
       <w:r>
         <w:rPr>
           <w:rFonts w:ascii="Consolas" w:hAnsi="Consolas" w:cs="Consolas"/>
@@ -3802,34 +4022,29 @@
           <w:color w:val="0000FF"/>
           <w:highlight w:val="white"/>
         </w:rPr>
-        <w:t>)</w:t>
-      </w:r>
+        <w:t>(</w:t>
+      </w:r>
+      <w:proofErr w:type="spellStart"/>
       <w:r>
         <w:rPr>
           <w:rFonts w:ascii="Consolas" w:hAnsi="Consolas" w:cs="Consolas"/>
           <w:i/>
           <w:iCs/>
           <w:color w:val="0000FF"/>
-        </w:rPr>
-        <w:tab/>
-      </w:r>
+          <w:highlight w:val="white"/>
+        </w:rPr>
+        <w:t>move_t</w:t>
+      </w:r>
+      <w:proofErr w:type="spellEnd"/>
       <w:r>
         <w:rPr>
           <w:rFonts w:ascii="Consolas" w:hAnsi="Consolas" w:cs="Consolas"/>
           <w:i/>
           <w:iCs/>
           <w:color w:val="0000FF"/>
-        </w:rPr>
-        <w:tab/>
-      </w:r>
-      <w:r>
-        <w:rPr>
-          <w:rFonts w:ascii="Consolas" w:hAnsi="Consolas" w:cs="Consolas"/>
-          <w:i/>
-          <w:iCs/>
-          <w:color w:val="0000FF"/>
-        </w:rPr>
-        <w:tab/>
+          <w:highlight w:val="white"/>
+        </w:rPr>
+        <w:t>*, void*)</w:t>
       </w:r>
       <w:r>
         <w:rPr>
@@ -3845,8 +4060,18 @@
           <w:color w:val="008000"/>
           <w:highlight w:val="white"/>
         </w:rPr>
-        <w:t>wskaźnik na funkcję stop</w:t>
-      </w:r>
+        <w:t xml:space="preserve">wskaźnik na funkcję </w:t>
+      </w:r>
+      <w:proofErr w:type="spellStart"/>
+      <w:r>
+        <w:rPr>
+          <w:rFonts w:ascii="Consolas" w:hAnsi="Consolas" w:cs="Consolas"/>
+          <w:color w:val="008000"/>
+          <w:highlight w:val="white"/>
+        </w:rPr>
+        <w:t>setParameters</w:t>
+      </w:r>
+      <w:proofErr w:type="spellEnd"/>
       <w:r>
         <w:rPr>
           <w:rFonts w:ascii="Consolas" w:hAnsi="Consolas" w:cs="Consolas"/>
@@ -3855,180 +4080,6 @@
           <w:szCs w:val="19"/>
           <w:highlight w:val="white"/>
         </w:rPr>
-        <w:tab/>
-      </w:r>
-      <w:r>
-        <w:rPr>
-          <w:rFonts w:ascii="Consolas" w:hAnsi="Consolas" w:cs="Consolas"/>
-          <w:color w:val="008000"/>
-          <w:sz w:val="19"/>
-          <w:szCs w:val="19"/>
-          <w:highlight w:val="white"/>
-        </w:rPr>
-        <w:tab/>
-        <w:t>*/</w:t>
-      </w:r>
-    </w:p>
-    <w:p>
-      <w:pPr>
-        <w:spacing w:after="0"/>
-        <w:rPr>
-          <w:rFonts w:ascii="Consolas" w:hAnsi="Consolas" w:cs="Consolas"/>
-          <w:color w:val="008000"/>
-          <w:sz w:val="19"/>
-          <w:szCs w:val="19"/>
-        </w:rPr>
-      </w:pPr>
-      <w:r>
-        <w:rPr>
-          <w:rFonts w:ascii="Consolas" w:hAnsi="Consolas" w:cs="Consolas"/>
-          <w:i/>
-          <w:iCs/>
-          <w:color w:val="0000FF"/>
-          <w:highlight w:val="white"/>
-        </w:rPr>
-        <w:t>(</w:t>
-      </w:r>
-      <w:proofErr w:type="spellStart"/>
-      <w:r>
-        <w:rPr>
-          <w:rFonts w:ascii="Consolas" w:hAnsi="Consolas" w:cs="Consolas"/>
-          <w:i/>
-          <w:iCs/>
-          <w:color w:val="0000FF"/>
-          <w:highlight w:val="white"/>
-        </w:rPr>
-        <w:t>void</w:t>
-      </w:r>
-      <w:proofErr w:type="spellEnd"/>
-      <w:r>
-        <w:rPr>
-          <w:rFonts w:ascii="Consolas" w:hAnsi="Consolas" w:cs="Consolas"/>
-          <w:i/>
-          <w:iCs/>
-          <w:color w:val="0000FF"/>
-          <w:highlight w:val="white"/>
-        </w:rPr>
-        <w:t>*)</w:t>
-      </w:r>
-      <w:r>
-        <w:rPr>
-          <w:rFonts w:ascii="Consolas" w:hAnsi="Consolas" w:cs="Consolas"/>
-          <w:color w:val="A31515"/>
-          <w:highlight w:val="white"/>
-        </w:rPr>
-        <w:t xml:space="preserve"> </w:t>
-      </w:r>
-      <w:r>
-        <w:rPr>
-          <w:rFonts w:ascii="Consolas" w:hAnsi="Consolas" w:cs="Consolas"/>
-          <w:color w:val="A31515"/>
-          <w:highlight w:val="white"/>
-        </w:rPr>
-        <w:t>(</w:t>
-      </w:r>
-      <w:proofErr w:type="spellStart"/>
-      <w:r>
-        <w:rPr>
-          <w:rFonts w:ascii="Consolas" w:hAnsi="Consolas" w:cs="Consolas"/>
-          <w:color w:val="000080"/>
-        </w:rPr>
-        <w:t>Convert</w:t>
-      </w:r>
-      <w:proofErr w:type="spellEnd"/>
-      <w:r>
-        <w:rPr>
-          <w:rFonts w:ascii="Consolas" w:hAnsi="Consolas" w:cs="Consolas"/>
-          <w:color w:val="000080"/>
-        </w:rPr>
-        <w:t>)</w:t>
-      </w:r>
-      <w:r>
-        <w:rPr>
-          <w:rFonts w:ascii="Consolas" w:hAnsi="Consolas" w:cs="Consolas"/>
-          <w:i/>
-          <w:iCs/>
-          <w:color w:val="0000FF"/>
-          <w:highlight w:val="white"/>
-        </w:rPr>
-        <w:t xml:space="preserve"> </w:t>
-      </w:r>
-      <w:r>
-        <w:rPr>
-          <w:rFonts w:ascii="Consolas" w:hAnsi="Consolas" w:cs="Consolas"/>
-          <w:i/>
-          <w:iCs/>
-          <w:color w:val="0000FF"/>
-          <w:highlight w:val="white"/>
-        </w:rPr>
-        <w:t xml:space="preserve">(uint8_t, </w:t>
-      </w:r>
-      <w:proofErr w:type="spellStart"/>
-      <w:r>
-        <w:rPr>
-          <w:rFonts w:ascii="Consolas" w:hAnsi="Consolas" w:cs="Consolas"/>
-          <w:i/>
-          <w:iCs/>
-          <w:color w:val="0000FF"/>
-          <w:highlight w:val="white"/>
-        </w:rPr>
-        <w:t>void</w:t>
-      </w:r>
-      <w:proofErr w:type="spellEnd"/>
-      <w:r>
-        <w:rPr>
-          <w:rFonts w:ascii="Consolas" w:hAnsi="Consolas" w:cs="Consolas"/>
-          <w:i/>
-          <w:iCs/>
-          <w:color w:val="0000FF"/>
-          <w:highlight w:val="white"/>
-        </w:rPr>
-        <w:t>*)</w:t>
-      </w:r>
-      <w:r>
-        <w:rPr>
-          <w:rFonts w:ascii="Consolas" w:hAnsi="Consolas" w:cs="Consolas"/>
-          <w:i/>
-          <w:iCs/>
-          <w:color w:val="0000FF"/>
-        </w:rPr>
-        <w:tab/>
-      </w:r>
-      <w:r>
-        <w:rPr>
-          <w:rFonts w:ascii="Consolas" w:hAnsi="Consolas" w:cs="Consolas"/>
-          <w:color w:val="008000"/>
-          <w:highlight w:val="white"/>
-        </w:rPr>
-        <w:t xml:space="preserve">/* </w:t>
-      </w:r>
-      <w:r>
-        <w:rPr>
-          <w:rFonts w:ascii="Consolas" w:hAnsi="Consolas" w:cs="Consolas"/>
-          <w:color w:val="008000"/>
-          <w:highlight w:val="white"/>
-        </w:rPr>
-        <w:t xml:space="preserve">wskaźnik na funkcję </w:t>
-      </w:r>
-      <w:proofErr w:type="spellStart"/>
-      <w:r>
-        <w:rPr>
-          <w:rFonts w:ascii="Consolas" w:hAnsi="Consolas" w:cs="Consolas"/>
-          <w:color w:val="008000"/>
-          <w:highlight w:val="white"/>
-        </w:rPr>
-        <w:t>convert</w:t>
-      </w:r>
-      <w:proofErr w:type="spellEnd"/>
-      <w:r>
-        <w:rPr>
-          <w:rFonts w:ascii="Consolas" w:hAnsi="Consolas" w:cs="Consolas"/>
-          <w:color w:val="008000"/>
-          <w:sz w:val="19"/>
-          <w:szCs w:val="19"/>
-          <w:highlight w:val="white"/>
-        </w:rPr>
-        <w:tab/>
         <w:t>*/</w:t>
       </w:r>
     </w:p>
@@ -4075,239 +4126,939 @@
         <w:pStyle w:val="Akapitzlist"/>
         <w:numPr>
           <w:ilvl w:val="0"/>
-          <w:numId w:val="1"/>
+          <w:numId w:val="3"/>
         </w:numPr>
-        <w:rPr>
-          <w:rFonts w:ascii="Consolas" w:hAnsi="Consolas"/>
+        <w:autoSpaceDE w:val="0"/>
+        <w:autoSpaceDN w:val="0"/>
+        <w:adjustRightInd w:val="0"/>
+        <w:spacing w:after="0" w:line="240" w:lineRule="auto"/>
+        <w:rPr>
+          <w:rFonts w:ascii="Consolas" w:hAnsi="Consolas" w:cs="Consolas"/>
+          <w:sz w:val="20"/>
+          <w:szCs w:val="20"/>
+          <w:highlight w:val="white"/>
         </w:rPr>
       </w:pPr>
       <w:proofErr w:type="spellStart"/>
       <w:r>
         <w:rPr>
-          <w:rFonts w:ascii="Consolas" w:hAnsi="Consolas"/>
-        </w:rPr>
-        <w:t>AxesInit</w:t>
+          <w:rFonts w:ascii="Consolas" w:hAnsi="Consolas" w:cs="Consolas"/>
+          <w:color w:val="000000" w:themeColor="text1"/>
+          <w:sz w:val="20"/>
+          <w:szCs w:val="20"/>
+          <w:highlight w:val="white"/>
+        </w:rPr>
+        <w:t>Driver</w:t>
+      </w:r>
+      <w:r>
+        <w:rPr>
+          <w:rFonts w:ascii="Consolas" w:hAnsi="Consolas" w:cs="Consolas"/>
+          <w:sz w:val="20"/>
+          <w:szCs w:val="20"/>
+          <w:highlight w:val="white"/>
+        </w:rPr>
+        <w:t>_StepperDriverInit</w:t>
       </w:r>
       <w:proofErr w:type="spellEnd"/>
       <w:r>
         <w:rPr>
-          <w:rFonts w:ascii="Consolas" w:hAnsi="Consolas"/>
-        </w:rPr>
-        <w:t xml:space="preserve"> – </w:t>
-      </w:r>
-      <w:proofErr w:type="spellStart"/>
-      <w:r>
-        <w:rPr>
-          <w:rFonts w:ascii="Consolas" w:hAnsi="Consolas"/>
-        </w:rPr>
-        <w:t>incjalizacja</w:t>
-      </w:r>
-      <w:proofErr w:type="spellEnd"/>
-      <w:r>
-        <w:rPr>
-          <w:rFonts w:ascii="Consolas" w:hAnsi="Consolas"/>
-        </w:rPr>
-        <w:t xml:space="preserve"> sterowników wszystkich osi.</w:t>
-      </w:r>
+          <w:rFonts w:ascii="Consolas" w:hAnsi="Consolas" w:cs="Consolas"/>
+          <w:sz w:val="20"/>
+          <w:szCs w:val="20"/>
+          <w:highlight w:val="white"/>
+        </w:rPr>
+        <w:t xml:space="preserve"> – funkcja inicjalizuje sterownik silni</w:t>
+      </w:r>
+      <w:r>
+        <w:rPr>
+          <w:rFonts w:ascii="Consolas" w:hAnsi="Consolas" w:cs="Consolas"/>
+          <w:sz w:val="20"/>
+          <w:szCs w:val="20"/>
+          <w:highlight w:val="white"/>
+        </w:rPr>
+        <w:t>ka krokowego</w:t>
+      </w:r>
+    </w:p>
+    <w:p>
+      <w:pPr>
+        <w:autoSpaceDE w:val="0"/>
+        <w:autoSpaceDN w:val="0"/>
+        <w:adjustRightInd w:val="0"/>
+        <w:spacing w:after="0" w:line="240" w:lineRule="auto"/>
+        <w:rPr>
+          <w:rFonts w:ascii="Consolas" w:hAnsi="Consolas" w:cs="Consolas"/>
+          <w:sz w:val="20"/>
+          <w:szCs w:val="20"/>
+          <w:highlight w:val="white"/>
+        </w:rPr>
+      </w:pPr>
     </w:p>
     <w:p>
       <w:pPr>
         <w:pStyle w:val="Akapitzlist"/>
         <w:numPr>
           <w:ilvl w:val="0"/>
-          <w:numId w:val="1"/>
+          <w:numId w:val="3"/>
         </w:numPr>
-        <w:rPr>
-          <w:rFonts w:ascii="Consolas" w:hAnsi="Consolas"/>
+        <w:autoSpaceDE w:val="0"/>
+        <w:autoSpaceDN w:val="0"/>
+        <w:adjustRightInd w:val="0"/>
+        <w:spacing w:after="0" w:line="240" w:lineRule="auto"/>
+        <w:rPr>
+          <w:rFonts w:ascii="Consolas" w:hAnsi="Consolas" w:cs="Consolas"/>
+          <w:sz w:val="20"/>
+          <w:szCs w:val="20"/>
+          <w:highlight w:val="white"/>
         </w:rPr>
       </w:pPr>
       <w:proofErr w:type="spellStart"/>
       <w:r>
         <w:rPr>
-          <w:rFonts w:ascii="Consolas" w:hAnsi="Consolas"/>
-        </w:rPr>
-        <w:t>Stepper</w:t>
-      </w:r>
-      <w:r>
-        <w:rPr>
-          <w:rFonts w:ascii="Consolas" w:hAnsi="Consolas"/>
-        </w:rPr>
-        <w:t>DriverInit</w:t>
+          <w:rFonts w:ascii="Consolas" w:hAnsi="Consolas" w:cs="Consolas"/>
+          <w:color w:val="000000" w:themeColor="text1"/>
+          <w:sz w:val="20"/>
+          <w:szCs w:val="20"/>
+          <w:highlight w:val="white"/>
+        </w:rPr>
+        <w:t>Driver</w:t>
+      </w:r>
+      <w:r>
+        <w:rPr>
+          <w:rFonts w:ascii="Consolas" w:hAnsi="Consolas" w:cs="Consolas"/>
+          <w:sz w:val="20"/>
+          <w:szCs w:val="20"/>
+          <w:highlight w:val="white"/>
+        </w:rPr>
+        <w:t>_ServoDriverInit</w:t>
       </w:r>
       <w:proofErr w:type="spellEnd"/>
       <w:r>
         <w:rPr>
-          <w:rFonts w:ascii="Consolas" w:hAnsi="Consolas"/>
-        </w:rPr>
-        <w:t xml:space="preserve"> – inicjalizacja</w:t>
-      </w:r>
-      <w:r>
-        <w:rPr>
-          <w:rFonts w:ascii="Consolas" w:hAnsi="Consolas"/>
-        </w:rPr>
-        <w:t xml:space="preserve"> programowego</w:t>
-      </w:r>
-      <w:r>
-        <w:rPr>
-          <w:rFonts w:ascii="Consolas" w:hAnsi="Consolas"/>
-        </w:rPr>
-        <w:t xml:space="preserve"> sterownika</w:t>
-      </w:r>
-      <w:r>
-        <w:rPr>
-          <w:rFonts w:ascii="Consolas" w:hAnsi="Consolas"/>
-        </w:rPr>
-        <w:t xml:space="preserve"> krokówki</w:t>
-      </w:r>
-      <w:r>
-        <w:rPr>
-          <w:rFonts w:ascii="Consolas" w:hAnsi="Consolas"/>
-        </w:rPr>
-        <w:t>.</w:t>
-      </w:r>
+          <w:rFonts w:ascii="Consolas" w:hAnsi="Consolas" w:cs="Consolas"/>
+          <w:sz w:val="20"/>
+          <w:szCs w:val="20"/>
+          <w:highlight w:val="white"/>
+        </w:rPr>
+        <w:t xml:space="preserve"> – inicjalizacja sterownika silnik</w:t>
+      </w:r>
+      <w:r>
+        <w:rPr>
+          <w:rFonts w:ascii="Consolas" w:hAnsi="Consolas" w:cs="Consolas"/>
+          <w:sz w:val="20"/>
+          <w:szCs w:val="20"/>
+          <w:highlight w:val="white"/>
+        </w:rPr>
+        <w:t>a servo</w:t>
+      </w:r>
+    </w:p>
+    <w:p>
+      <w:pPr>
+        <w:pStyle w:val="Akapitzlist"/>
+        <w:rPr>
+          <w:rFonts w:ascii="Consolas" w:hAnsi="Consolas" w:cs="Consolas"/>
+          <w:sz w:val="20"/>
+          <w:szCs w:val="20"/>
+          <w:highlight w:val="white"/>
+        </w:rPr>
+      </w:pPr>
     </w:p>
     <w:p>
       <w:pPr>
         <w:pStyle w:val="Akapitzlist"/>
         <w:numPr>
           <w:ilvl w:val="0"/>
-          <w:numId w:val="1"/>
+          <w:numId w:val="3"/>
         </w:numPr>
-        <w:rPr>
-          <w:rFonts w:ascii="Consolas" w:hAnsi="Consolas"/>
-        </w:rPr>
-      </w:pPr>
-      <w:proofErr w:type="spellStart"/>
-      <w:r>
-        <w:rPr>
-          <w:rFonts w:ascii="Consolas" w:hAnsi="Consolas"/>
-        </w:rPr>
-        <w:t>ServoDriverInit</w:t>
-      </w:r>
-      <w:proofErr w:type="spellEnd"/>
-      <w:r>
-        <w:rPr>
-          <w:rFonts w:ascii="Consolas" w:hAnsi="Consolas"/>
-        </w:rPr>
-        <w:t xml:space="preserve"> – inicjalizacja programowego sterownika </w:t>
-      </w:r>
-      <w:proofErr w:type="spellStart"/>
-      <w:r>
-        <w:rPr>
-          <w:rFonts w:ascii="Consolas" w:hAnsi="Consolas"/>
-        </w:rPr>
-        <w:t>servosilnika</w:t>
-      </w:r>
-      <w:proofErr w:type="spellEnd"/>
-      <w:r>
-        <w:rPr>
-          <w:rFonts w:ascii="Consolas" w:hAnsi="Consolas"/>
-        </w:rPr>
-        <w:t>.</w:t>
-      </w:r>
+        <w:autoSpaceDE w:val="0"/>
+        <w:autoSpaceDN w:val="0"/>
+        <w:adjustRightInd w:val="0"/>
+        <w:spacing w:after="0" w:line="240" w:lineRule="auto"/>
+        <w:rPr>
+          <w:rFonts w:ascii="Consolas" w:hAnsi="Consolas" w:cs="Consolas"/>
+          <w:sz w:val="20"/>
+          <w:szCs w:val="20"/>
+          <w:highlight w:val="white"/>
+        </w:rPr>
+      </w:pPr>
+      <w:r>
+        <w:rPr>
+          <w:rFonts w:ascii="Consolas" w:hAnsi="Consolas" w:cs="Consolas"/>
+          <w:color w:val="000000" w:themeColor="text1"/>
+          <w:sz w:val="20"/>
+          <w:szCs w:val="20"/>
+          <w:highlight w:val="white"/>
+        </w:rPr>
+        <w:t>Driver</w:t>
+      </w:r>
+      <w:r>
+        <w:rPr>
+          <w:rFonts w:ascii="Consolas" w:hAnsi="Consolas" w:cs="Consolas"/>
+          <w:sz w:val="20"/>
+          <w:szCs w:val="20"/>
+          <w:highlight w:val="white"/>
+        </w:rPr>
+        <w:t>_AxisInit – inicjalizacja wszystkich wymaganych osi</w:t>
+      </w:r>
+    </w:p>
+    <w:p>
+      <w:pPr>
+        <w:autoSpaceDE w:val="0"/>
+        <w:autoSpaceDN w:val="0"/>
+        <w:adjustRightInd w:val="0"/>
+        <w:spacing w:after="0" w:line="240" w:lineRule="auto"/>
+        <w:rPr>
+          <w:rFonts w:ascii="Consolas" w:hAnsi="Consolas" w:cs="Consolas"/>
+          <w:sz w:val="20"/>
+          <w:szCs w:val="20"/>
+          <w:highlight w:val="white"/>
+        </w:rPr>
+      </w:pPr>
     </w:p>
     <w:p>
       <w:pPr>
         <w:pStyle w:val="Akapitzlist"/>
         <w:numPr>
           <w:ilvl w:val="0"/>
-          <w:numId w:val="1"/>
+          <w:numId w:val="3"/>
         </w:numPr>
-        <w:rPr>
-          <w:rFonts w:ascii="Consolas" w:hAnsi="Consolas"/>
-        </w:rPr>
-      </w:pPr>
-      <w:proofErr w:type="spellStart"/>
-      <w:r>
-        <w:rPr>
-          <w:rFonts w:ascii="Consolas" w:hAnsi="Consolas"/>
-        </w:rPr>
-        <w:t>RunDriver</w:t>
-      </w:r>
-      <w:proofErr w:type="spellEnd"/>
-      <w:r>
-        <w:rPr>
-          <w:rFonts w:ascii="Consolas" w:hAnsi="Consolas"/>
-        </w:rPr>
-        <w:t xml:space="preserve"> – uruchomienie sterownika.</w:t>
-      </w:r>
+        <w:autoSpaceDE w:val="0"/>
+        <w:autoSpaceDN w:val="0"/>
+        <w:adjustRightInd w:val="0"/>
+        <w:spacing w:after="0" w:line="240" w:lineRule="auto"/>
+        <w:rPr>
+          <w:rFonts w:ascii="Consolas" w:hAnsi="Consolas" w:cs="Consolas"/>
+          <w:sz w:val="20"/>
+          <w:szCs w:val="20"/>
+          <w:highlight w:val="white"/>
+        </w:rPr>
+      </w:pPr>
+      <w:r>
+        <w:rPr>
+          <w:rFonts w:ascii="Consolas" w:hAnsi="Consolas" w:cs="Consolas"/>
+          <w:color w:val="000000" w:themeColor="text1"/>
+          <w:sz w:val="20"/>
+          <w:szCs w:val="20"/>
+          <w:highlight w:val="white"/>
+        </w:rPr>
+        <w:t>Driver</w:t>
+      </w:r>
+      <w:r>
+        <w:rPr>
+          <w:rFonts w:ascii="Consolas" w:hAnsi="Consolas" w:cs="Consolas"/>
+          <w:sz w:val="20"/>
+          <w:szCs w:val="20"/>
+          <w:highlight w:val="white"/>
+        </w:rPr>
+        <w:t>_ConvertAngleToStep</w:t>
+      </w:r>
+      <w:r>
+        <w:rPr>
+          <w:rFonts w:ascii="Consolas" w:hAnsi="Consolas" w:cs="Consolas"/>
+          <w:sz w:val="20"/>
+          <w:szCs w:val="20"/>
+          <w:highlight w:val="white"/>
+        </w:rPr>
+        <w:t xml:space="preserve"> – konwersja kata na liczbę krok</w:t>
+      </w:r>
+      <w:r>
+        <w:rPr>
+          <w:rFonts w:ascii="Consolas" w:hAnsi="Consolas" w:cs="Consolas"/>
+          <w:sz w:val="20"/>
+          <w:szCs w:val="20"/>
+          <w:highlight w:val="white"/>
+        </w:rPr>
+        <w:t>ów do wykonania przez silnik</w:t>
+      </w:r>
+    </w:p>
+    <w:p>
+      <w:pPr>
+        <w:autoSpaceDE w:val="0"/>
+        <w:autoSpaceDN w:val="0"/>
+        <w:adjustRightInd w:val="0"/>
+        <w:spacing w:after="0" w:line="240" w:lineRule="auto"/>
+        <w:rPr>
+          <w:rFonts w:ascii="Consolas" w:hAnsi="Consolas" w:cs="Consolas"/>
+          <w:sz w:val="20"/>
+          <w:szCs w:val="20"/>
+          <w:highlight w:val="white"/>
+        </w:rPr>
+      </w:pPr>
     </w:p>
     <w:p>
       <w:pPr>
         <w:pStyle w:val="Akapitzlist"/>
         <w:numPr>
           <w:ilvl w:val="0"/>
-          <w:numId w:val="1"/>
+          <w:numId w:val="3"/>
         </w:numPr>
-        <w:rPr>
-          <w:rFonts w:ascii="Consolas" w:hAnsi="Consolas"/>
-        </w:rPr>
-      </w:pPr>
+        <w:autoSpaceDE w:val="0"/>
+        <w:autoSpaceDN w:val="0"/>
+        <w:adjustRightInd w:val="0"/>
+        <w:spacing w:after="0" w:line="240" w:lineRule="auto"/>
+        <w:rPr>
+          <w:rFonts w:ascii="Consolas" w:hAnsi="Consolas" w:cs="Consolas"/>
+          <w:sz w:val="20"/>
+          <w:szCs w:val="20"/>
+          <w:highlight w:val="white"/>
+        </w:rPr>
+      </w:pPr>
+      <w:r>
+        <w:rPr>
+          <w:rFonts w:ascii="Consolas" w:hAnsi="Consolas" w:cs="Consolas"/>
+          <w:color w:val="000000" w:themeColor="text1"/>
+          <w:sz w:val="20"/>
+          <w:szCs w:val="20"/>
+          <w:highlight w:val="white"/>
+        </w:rPr>
+        <w:t>Driver</w:t>
+      </w:r>
+      <w:r>
+        <w:rPr>
+          <w:rFonts w:ascii="Consolas" w:hAnsi="Consolas" w:cs="Consolas"/>
+          <w:sz w:val="20"/>
+          <w:szCs w:val="20"/>
+          <w:highlight w:val="white"/>
+        </w:rPr>
+        <w:t>_ConvertAngleToPwm</w:t>
+      </w:r>
+      <w:r>
+        <w:rPr>
+          <w:rFonts w:ascii="Consolas" w:hAnsi="Consolas" w:cs="Consolas"/>
+          <w:sz w:val="20"/>
+          <w:szCs w:val="20"/>
+          <w:highlight w:val="white"/>
+        </w:rPr>
+        <w:t xml:space="preserve"> – konwersja kata na po</w:t>
+      </w:r>
+      <w:r>
+        <w:rPr>
+          <w:rFonts w:ascii="Consolas" w:hAnsi="Consolas" w:cs="Consolas"/>
+          <w:sz w:val="20"/>
+          <w:szCs w:val="20"/>
+          <w:highlight w:val="white"/>
+        </w:rPr>
+        <w:t xml:space="preserve">ziom wypełnienia sygnału </w:t>
+      </w:r>
       <w:proofErr w:type="spellStart"/>
       <w:r>
         <w:rPr>
-          <w:rFonts w:ascii="Consolas" w:hAnsi="Consolas"/>
-        </w:rPr>
-        <w:t>StopDriver</w:t>
+          <w:rFonts w:ascii="Consolas" w:hAnsi="Consolas" w:cs="Consolas"/>
+          <w:sz w:val="20"/>
+          <w:szCs w:val="20"/>
+          <w:highlight w:val="white"/>
+        </w:rPr>
+        <w:t>pwm</w:t>
       </w:r>
       <w:proofErr w:type="spellEnd"/>
       <w:r>
         <w:rPr>
-          <w:rFonts w:ascii="Consolas" w:hAnsi="Consolas"/>
-        </w:rPr>
-        <w:t xml:space="preserve"> – zatrzymanie sterownika.</w:t>
-      </w:r>
+          <w:rFonts w:ascii="Consolas" w:hAnsi="Consolas" w:cs="Consolas"/>
+          <w:sz w:val="20"/>
+          <w:szCs w:val="20"/>
+          <w:highlight w:val="white"/>
+        </w:rPr>
+        <w:t xml:space="preserve"> sterującego silnikiem servo</w:t>
+      </w:r>
+    </w:p>
+    <w:p>
+      <w:pPr>
+        <w:autoSpaceDE w:val="0"/>
+        <w:autoSpaceDN w:val="0"/>
+        <w:adjustRightInd w:val="0"/>
+        <w:spacing w:after="0" w:line="240" w:lineRule="auto"/>
+        <w:rPr>
+          <w:rFonts w:ascii="Consolas" w:hAnsi="Consolas" w:cs="Consolas"/>
+          <w:sz w:val="20"/>
+          <w:szCs w:val="20"/>
+          <w:highlight w:val="white"/>
+        </w:rPr>
+      </w:pPr>
     </w:p>
     <w:p>
       <w:pPr>
         <w:pStyle w:val="Akapitzlist"/>
         <w:numPr>
           <w:ilvl w:val="0"/>
-          <w:numId w:val="1"/>
+          <w:numId w:val="3"/>
         </w:numPr>
-        <w:rPr>
-          <w:rFonts w:ascii="Consolas" w:hAnsi="Consolas"/>
-        </w:rPr>
-      </w:pPr>
-      <w:proofErr w:type="spellStart"/>
-      <w:r>
-        <w:rPr>
-          <w:rFonts w:ascii="Consolas" w:hAnsi="Consolas"/>
-        </w:rPr>
-        <w:t>SetParameters</w:t>
-      </w:r>
-      <w:proofErr w:type="spellEnd"/>
-      <w:r>
-        <w:rPr>
-          <w:rFonts w:ascii="Consolas" w:hAnsi="Consolas"/>
-        </w:rPr>
-        <w:t xml:space="preserve"> – ustawienie parametrów ruchu.</w:t>
-      </w:r>
+        <w:autoSpaceDE w:val="0"/>
+        <w:autoSpaceDN w:val="0"/>
+        <w:adjustRightInd w:val="0"/>
+        <w:spacing w:after="0" w:line="240" w:lineRule="auto"/>
+        <w:rPr>
+          <w:rFonts w:ascii="Consolas" w:hAnsi="Consolas" w:cs="Consolas"/>
+          <w:sz w:val="20"/>
+          <w:szCs w:val="20"/>
+          <w:highlight w:val="white"/>
+        </w:rPr>
+      </w:pPr>
+      <w:r>
+        <w:rPr>
+          <w:rFonts w:ascii="Consolas" w:hAnsi="Consolas" w:cs="Consolas"/>
+          <w:color w:val="000000" w:themeColor="text1"/>
+          <w:sz w:val="20"/>
+          <w:szCs w:val="20"/>
+          <w:highlight w:val="white"/>
+        </w:rPr>
+        <w:t>Driver</w:t>
+      </w:r>
+      <w:r>
+        <w:rPr>
+          <w:rFonts w:ascii="Consolas" w:hAnsi="Consolas" w:cs="Consolas"/>
+          <w:sz w:val="20"/>
+          <w:szCs w:val="20"/>
+          <w:highlight w:val="white"/>
+        </w:rPr>
+        <w:t>_SetStepperSpeed</w:t>
+      </w:r>
+      <w:r>
+        <w:rPr>
+          <w:rFonts w:ascii="Consolas" w:hAnsi="Consolas" w:cs="Consolas"/>
+          <w:sz w:val="20"/>
+          <w:szCs w:val="20"/>
+          <w:highlight w:val="white"/>
+        </w:rPr>
+        <w:t xml:space="preserve"> – funkcja ustawia czę</w:t>
+      </w:r>
+      <w:r>
+        <w:rPr>
+          <w:rFonts w:ascii="Consolas" w:hAnsi="Consolas" w:cs="Consolas"/>
+          <w:sz w:val="20"/>
+          <w:szCs w:val="20"/>
+          <w:highlight w:val="white"/>
+        </w:rPr>
+        <w:t xml:space="preserve">stotliwość zegara </w:t>
+      </w:r>
+      <w:r>
+        <w:rPr>
+          <w:rFonts w:ascii="Consolas" w:hAnsi="Consolas" w:cs="Consolas"/>
+          <w:sz w:val="20"/>
+          <w:szCs w:val="20"/>
+          <w:highlight w:val="white"/>
+        </w:rPr>
+        <w:t>napędzanej</w:t>
+      </w:r>
+      <w:r>
+        <w:rPr>
+          <w:rFonts w:ascii="Consolas" w:hAnsi="Consolas" w:cs="Consolas"/>
+          <w:sz w:val="20"/>
+          <w:szCs w:val="20"/>
+          <w:highlight w:val="white"/>
+        </w:rPr>
+        <w:t xml:space="preserve"> silnikiem krokowym</w:t>
+      </w:r>
+    </w:p>
+    <w:p>
+      <w:pPr>
+        <w:autoSpaceDE w:val="0"/>
+        <w:autoSpaceDN w:val="0"/>
+        <w:adjustRightInd w:val="0"/>
+        <w:spacing w:after="0" w:line="240" w:lineRule="auto"/>
+        <w:rPr>
+          <w:rFonts w:ascii="Consolas" w:hAnsi="Consolas" w:cs="Consolas"/>
+          <w:sz w:val="20"/>
+          <w:szCs w:val="20"/>
+          <w:highlight w:val="white"/>
+        </w:rPr>
+      </w:pPr>
     </w:p>
     <w:p>
       <w:pPr>
         <w:pStyle w:val="Akapitzlist"/>
         <w:numPr>
           <w:ilvl w:val="0"/>
-          <w:numId w:val="1"/>
+          <w:numId w:val="3"/>
         </w:numPr>
+        <w:autoSpaceDE w:val="0"/>
+        <w:autoSpaceDN w:val="0"/>
+        <w:adjustRightInd w:val="0"/>
+        <w:spacing w:after="0" w:line="240" w:lineRule="auto"/>
+        <w:rPr>
+          <w:rFonts w:ascii="Consolas" w:hAnsi="Consolas" w:cs="Consolas"/>
+          <w:sz w:val="20"/>
+          <w:szCs w:val="20"/>
+          <w:highlight w:val="white"/>
+        </w:rPr>
+      </w:pPr>
+      <w:r>
+        <w:rPr>
+          <w:rFonts w:ascii="Consolas" w:hAnsi="Consolas" w:cs="Consolas"/>
+          <w:color w:val="000000" w:themeColor="text1"/>
+          <w:sz w:val="20"/>
+          <w:szCs w:val="20"/>
+          <w:highlight w:val="white"/>
+        </w:rPr>
+        <w:t>Driver</w:t>
+      </w:r>
+      <w:r>
+        <w:rPr>
+          <w:rFonts w:ascii="Consolas" w:hAnsi="Consolas" w:cs="Consolas"/>
+          <w:sz w:val="20"/>
+          <w:szCs w:val="20"/>
+          <w:highlight w:val="white"/>
+        </w:rPr>
+        <w:t>_Set</w:t>
+      </w:r>
+      <w:r>
+        <w:rPr>
+          <w:rFonts w:ascii="Consolas" w:hAnsi="Consolas" w:cs="Consolas"/>
+          <w:sz w:val="20"/>
+          <w:szCs w:val="20"/>
+          <w:highlight w:val="white"/>
+        </w:rPr>
+        <w:t>Stepper</w:t>
+      </w:r>
+      <w:r>
+        <w:rPr>
+          <w:rFonts w:ascii="Consolas" w:hAnsi="Consolas" w:cs="Consolas"/>
+          <w:sz w:val="20"/>
+          <w:szCs w:val="20"/>
+          <w:highlight w:val="white"/>
+        </w:rPr>
+        <w:t>Parameters</w:t>
+      </w:r>
+      <w:r>
+        <w:rPr>
+          <w:rFonts w:ascii="Consolas" w:hAnsi="Consolas" w:cs="Consolas"/>
+          <w:sz w:val="20"/>
+          <w:szCs w:val="20"/>
+          <w:highlight w:val="white"/>
+        </w:rPr>
+        <w:t xml:space="preserve"> – ustawienie</w:t>
+      </w:r>
+      <w:r>
+        <w:rPr>
+          <w:rFonts w:ascii="Consolas" w:hAnsi="Consolas" w:cs="Consolas"/>
+          <w:sz w:val="20"/>
+          <w:szCs w:val="20"/>
+          <w:highlight w:val="white"/>
+        </w:rPr>
+        <w:t xml:space="preserve"> </w:t>
+      </w:r>
+      <w:r>
+        <w:rPr>
+          <w:rFonts w:ascii="Consolas" w:hAnsi="Consolas" w:cs="Consolas"/>
+          <w:sz w:val="20"/>
+          <w:szCs w:val="20"/>
+          <w:highlight w:val="white"/>
+        </w:rPr>
+        <w:t>parametrów osi sterowane</w:t>
+      </w:r>
+      <w:r>
+        <w:rPr>
+          <w:rFonts w:ascii="Consolas" w:hAnsi="Consolas" w:cs="Consolas"/>
+          <w:sz w:val="20"/>
+          <w:szCs w:val="20"/>
+          <w:highlight w:val="white"/>
+        </w:rPr>
+        <w:t>j silnikiem krokowym</w:t>
+      </w:r>
+    </w:p>
+    <w:p>
+      <w:pPr>
+        <w:pStyle w:val="Akapitzlist"/>
+        <w:rPr>
+          <w:rFonts w:ascii="Consolas" w:hAnsi="Consolas" w:cs="Consolas"/>
+          <w:sz w:val="20"/>
+          <w:szCs w:val="20"/>
+          <w:highlight w:val="white"/>
+        </w:rPr>
+      </w:pPr>
+    </w:p>
+    <w:p>
+      <w:pPr>
+        <w:pStyle w:val="Akapitzlist"/>
+        <w:numPr>
+          <w:ilvl w:val="0"/>
+          <w:numId w:val="3"/>
+        </w:numPr>
+        <w:autoSpaceDE w:val="0"/>
+        <w:autoSpaceDN w:val="0"/>
+        <w:adjustRightInd w:val="0"/>
+        <w:spacing w:after="0" w:line="240" w:lineRule="auto"/>
+        <w:rPr>
+          <w:rFonts w:ascii="Consolas" w:hAnsi="Consolas" w:cs="Consolas"/>
+          <w:sz w:val="20"/>
+          <w:szCs w:val="20"/>
+          <w:highlight w:val="white"/>
+        </w:rPr>
+      </w:pPr>
+      <w:r>
+        <w:rPr>
+          <w:rFonts w:ascii="Consolas" w:hAnsi="Consolas" w:cs="Consolas"/>
+          <w:color w:val="000000" w:themeColor="text1"/>
+          <w:sz w:val="20"/>
+          <w:szCs w:val="20"/>
+          <w:highlight w:val="white"/>
+        </w:rPr>
+        <w:t>Driver</w:t>
+      </w:r>
+      <w:r>
+        <w:rPr>
+          <w:rFonts w:ascii="Consolas" w:hAnsi="Consolas" w:cs="Consolas"/>
+          <w:sz w:val="20"/>
+          <w:szCs w:val="20"/>
+          <w:highlight w:val="white"/>
+        </w:rPr>
+        <w:t>_SetServoParameters – ustawienie parametrów osi na</w:t>
+      </w:r>
+      <w:r>
+        <w:rPr>
+          <w:rFonts w:ascii="Consolas" w:hAnsi="Consolas" w:cs="Consolas"/>
+          <w:sz w:val="20"/>
+          <w:szCs w:val="20"/>
+          <w:highlight w:val="white"/>
+        </w:rPr>
+        <w:t>pędzanej silnikiem servo</w:t>
+      </w:r>
+    </w:p>
+    <w:p>
+      <w:pPr>
+        <w:autoSpaceDE w:val="0"/>
+        <w:autoSpaceDN w:val="0"/>
+        <w:adjustRightInd w:val="0"/>
+        <w:spacing w:after="0" w:line="240" w:lineRule="auto"/>
+        <w:rPr>
+          <w:rFonts w:ascii="Consolas" w:hAnsi="Consolas" w:cs="Consolas"/>
+          <w:sz w:val="20"/>
+          <w:szCs w:val="20"/>
+          <w:highlight w:val="white"/>
+        </w:rPr>
+      </w:pPr>
+    </w:p>
+    <w:p>
+      <w:pPr>
+        <w:pStyle w:val="Akapitzlist"/>
+        <w:numPr>
+          <w:ilvl w:val="0"/>
+          <w:numId w:val="3"/>
+        </w:numPr>
+        <w:autoSpaceDE w:val="0"/>
+        <w:autoSpaceDN w:val="0"/>
+        <w:adjustRightInd w:val="0"/>
+        <w:spacing w:after="0" w:line="240" w:lineRule="auto"/>
+        <w:rPr>
+          <w:rFonts w:ascii="Consolas" w:hAnsi="Consolas" w:cs="Consolas"/>
+          <w:sz w:val="20"/>
+          <w:szCs w:val="20"/>
+          <w:highlight w:val="white"/>
+        </w:rPr>
+      </w:pPr>
+      <w:r>
+        <w:rPr>
+          <w:rFonts w:ascii="Consolas" w:hAnsi="Consolas" w:cs="Consolas"/>
+          <w:color w:val="000000" w:themeColor="text1"/>
+          <w:sz w:val="20"/>
+          <w:szCs w:val="20"/>
+          <w:highlight w:val="white"/>
+        </w:rPr>
+        <w:t>Driver</w:t>
+      </w:r>
+      <w:r>
+        <w:rPr>
+          <w:rFonts w:ascii="Consolas" w:hAnsi="Consolas" w:cs="Consolas"/>
+          <w:sz w:val="20"/>
+          <w:szCs w:val="20"/>
+          <w:highlight w:val="white"/>
+        </w:rPr>
+        <w:t>_StartStepperDriver</w:t>
+      </w:r>
+      <w:r>
+        <w:rPr>
+          <w:rFonts w:ascii="Consolas" w:hAnsi="Consolas" w:cs="Consolas"/>
+          <w:sz w:val="20"/>
+          <w:szCs w:val="20"/>
+          <w:highlight w:val="white"/>
+        </w:rPr>
+        <w:t xml:space="preserve"> – uruchomienie osi napędzanej</w:t>
+      </w:r>
+      <w:r>
+        <w:rPr>
+          <w:rFonts w:ascii="Consolas" w:hAnsi="Consolas" w:cs="Consolas"/>
+          <w:sz w:val="20"/>
+          <w:szCs w:val="20"/>
+          <w:highlight w:val="white"/>
+        </w:rPr>
+        <w:t xml:space="preserve"> silnikiem krokowym</w:t>
+      </w:r>
+    </w:p>
+    <w:p>
+      <w:pPr>
+        <w:autoSpaceDE w:val="0"/>
+        <w:autoSpaceDN w:val="0"/>
+        <w:adjustRightInd w:val="0"/>
+        <w:spacing w:after="0" w:line="240" w:lineRule="auto"/>
+        <w:rPr>
+          <w:rFonts w:ascii="Consolas" w:hAnsi="Consolas" w:cs="Consolas"/>
+          <w:sz w:val="20"/>
+          <w:szCs w:val="20"/>
+          <w:highlight w:val="white"/>
+        </w:rPr>
+      </w:pPr>
+    </w:p>
+    <w:p>
+      <w:pPr>
+        <w:pStyle w:val="Akapitzlist"/>
+        <w:numPr>
+          <w:ilvl w:val="0"/>
+          <w:numId w:val="3"/>
+        </w:numPr>
+        <w:autoSpaceDE w:val="0"/>
+        <w:autoSpaceDN w:val="0"/>
+        <w:adjustRightInd w:val="0"/>
+        <w:spacing w:after="0" w:line="240" w:lineRule="auto"/>
+        <w:rPr>
+          <w:rFonts w:ascii="Consolas" w:hAnsi="Consolas" w:cs="Consolas"/>
+          <w:sz w:val="20"/>
+          <w:szCs w:val="20"/>
+          <w:highlight w:val="white"/>
+        </w:rPr>
+      </w:pPr>
+      <w:r>
+        <w:rPr>
+          <w:rFonts w:ascii="Consolas" w:hAnsi="Consolas" w:cs="Consolas"/>
+          <w:color w:val="000000" w:themeColor="text1"/>
+          <w:sz w:val="20"/>
+          <w:szCs w:val="20"/>
+          <w:highlight w:val="white"/>
+        </w:rPr>
+        <w:t>Driver</w:t>
+      </w:r>
+      <w:r>
+        <w:rPr>
+          <w:rFonts w:ascii="Consolas" w:hAnsi="Consolas" w:cs="Consolas"/>
+          <w:sz w:val="20"/>
+          <w:szCs w:val="20"/>
+          <w:highlight w:val="white"/>
+        </w:rPr>
+        <w:t>_StopStepperDriver</w:t>
+      </w:r>
+      <w:r>
+        <w:rPr>
+          <w:rFonts w:ascii="Consolas" w:hAnsi="Consolas" w:cs="Consolas"/>
+          <w:sz w:val="20"/>
+          <w:szCs w:val="20"/>
+          <w:highlight w:val="white"/>
+        </w:rPr>
+        <w:t xml:space="preserve"> – zatrzymanie osi na</w:t>
+      </w:r>
+      <w:r>
+        <w:rPr>
+          <w:rFonts w:ascii="Consolas" w:hAnsi="Consolas" w:cs="Consolas"/>
+          <w:sz w:val="20"/>
+          <w:szCs w:val="20"/>
+          <w:highlight w:val="white"/>
+        </w:rPr>
+        <w:t>pędzanej silnikiem krokowym</w:t>
+      </w:r>
+    </w:p>
+    <w:p>
+      <w:pPr>
+        <w:autoSpaceDE w:val="0"/>
+        <w:autoSpaceDN w:val="0"/>
+        <w:adjustRightInd w:val="0"/>
+        <w:spacing w:after="0" w:line="240" w:lineRule="auto"/>
+        <w:rPr>
+          <w:rFonts w:ascii="Consolas" w:hAnsi="Consolas" w:cs="Consolas"/>
+          <w:sz w:val="20"/>
+          <w:szCs w:val="20"/>
+          <w:highlight w:val="white"/>
+        </w:rPr>
+      </w:pPr>
+    </w:p>
+    <w:p>
+      <w:pPr>
+        <w:pStyle w:val="Akapitzlist"/>
+        <w:numPr>
+          <w:ilvl w:val="0"/>
+          <w:numId w:val="3"/>
+        </w:numPr>
+        <w:autoSpaceDE w:val="0"/>
+        <w:autoSpaceDN w:val="0"/>
+        <w:adjustRightInd w:val="0"/>
+        <w:spacing w:after="0" w:line="240" w:lineRule="auto"/>
+        <w:rPr>
+          <w:rFonts w:ascii="Consolas" w:hAnsi="Consolas" w:cs="Consolas"/>
+          <w:sz w:val="20"/>
+          <w:szCs w:val="20"/>
+          <w:highlight w:val="white"/>
+        </w:rPr>
+      </w:pPr>
+      <w:r>
+        <w:rPr>
+          <w:rFonts w:ascii="Consolas" w:hAnsi="Consolas" w:cs="Consolas"/>
+          <w:color w:val="000000" w:themeColor="text1"/>
+          <w:sz w:val="20"/>
+          <w:szCs w:val="20"/>
+          <w:highlight w:val="white"/>
+        </w:rPr>
+        <w:t>Driver</w:t>
+      </w:r>
+      <w:r>
+        <w:rPr>
+          <w:rFonts w:ascii="Consolas" w:hAnsi="Consolas" w:cs="Consolas"/>
+          <w:sz w:val="20"/>
+          <w:szCs w:val="20"/>
+          <w:highlight w:val="white"/>
+        </w:rPr>
+        <w:t>_StartServoDriver</w:t>
+      </w:r>
+      <w:r>
+        <w:rPr>
+          <w:rFonts w:ascii="Consolas" w:hAnsi="Consolas" w:cs="Consolas"/>
+          <w:sz w:val="20"/>
+          <w:szCs w:val="20"/>
+          <w:highlight w:val="white"/>
+        </w:rPr>
+        <w:t xml:space="preserve"> - </w:t>
+      </w:r>
+      <w:r>
+        <w:rPr>
+          <w:rFonts w:ascii="Consolas" w:hAnsi="Consolas" w:cs="Consolas"/>
+          <w:sz w:val="20"/>
+          <w:szCs w:val="20"/>
+          <w:highlight w:val="white"/>
+        </w:rPr>
+        <w:t>uruchomienie osi napędzanej</w:t>
+      </w:r>
+      <w:r>
+        <w:rPr>
+          <w:rFonts w:ascii="Consolas" w:hAnsi="Consolas" w:cs="Consolas"/>
+          <w:sz w:val="20"/>
+          <w:szCs w:val="20"/>
+          <w:highlight w:val="white"/>
+        </w:rPr>
+        <w:t xml:space="preserve"> s</w:t>
+      </w:r>
+      <w:r>
+        <w:rPr>
+          <w:rFonts w:ascii="Consolas" w:hAnsi="Consolas" w:cs="Consolas"/>
+          <w:sz w:val="20"/>
+          <w:szCs w:val="20"/>
+          <w:highlight w:val="white"/>
+        </w:rPr>
+        <w:t>ervo silnikiem</w:t>
+      </w:r>
+    </w:p>
+    <w:p>
+      <w:pPr>
+        <w:autoSpaceDE w:val="0"/>
+        <w:autoSpaceDN w:val="0"/>
+        <w:adjustRightInd w:val="0"/>
+        <w:spacing w:after="0" w:line="240" w:lineRule="auto"/>
+        <w:rPr>
+          <w:rFonts w:ascii="Consolas" w:hAnsi="Consolas" w:cs="Consolas"/>
+          <w:sz w:val="20"/>
+          <w:szCs w:val="20"/>
+          <w:highlight w:val="white"/>
+        </w:rPr>
+      </w:pPr>
+    </w:p>
+    <w:p>
+      <w:pPr>
+        <w:pStyle w:val="Akapitzlist"/>
+        <w:numPr>
+          <w:ilvl w:val="0"/>
+          <w:numId w:val="3"/>
+        </w:numPr>
         <w:rPr>
           <w:rFonts w:ascii="Consolas" w:hAnsi="Consolas"/>
-        </w:rPr>
-      </w:pPr>
-      <w:proofErr w:type="spellStart"/>
-      <w:r>
+          <w:sz w:val="20"/>
+          <w:szCs w:val="20"/>
+        </w:rPr>
+      </w:pPr>
+      <w:r>
+        <w:rPr>
+          <w:rFonts w:ascii="Consolas" w:hAnsi="Consolas" w:cs="Consolas"/>
+          <w:color w:val="000000" w:themeColor="text1"/>
+          <w:sz w:val="20"/>
+          <w:szCs w:val="20"/>
+          <w:highlight w:val="white"/>
+        </w:rPr>
+        <w:t>Driver</w:t>
+      </w:r>
+      <w:r>
+        <w:rPr>
+          <w:rFonts w:ascii="Consolas" w:hAnsi="Consolas" w:cs="Consolas"/>
+          <w:sz w:val="20"/>
+          <w:szCs w:val="20"/>
+          <w:highlight w:val="white"/>
+        </w:rPr>
+        <w:t>_StopServoDriver</w:t>
+      </w:r>
+      <w:r>
+        <w:rPr>
+          <w:rFonts w:ascii="Consolas" w:hAnsi="Consolas" w:cs="Consolas"/>
+          <w:sz w:val="20"/>
+          <w:szCs w:val="20"/>
+        </w:rPr>
+        <w:t xml:space="preserve"> - </w:t>
+      </w:r>
+      <w:r>
+        <w:rPr>
+          <w:rFonts w:ascii="Consolas" w:hAnsi="Consolas" w:cs="Consolas"/>
+          <w:sz w:val="20"/>
+          <w:szCs w:val="20"/>
+          <w:highlight w:val="white"/>
+        </w:rPr>
+        <w:t>zatrzymanie osi na</w:t>
+      </w:r>
+      <w:r>
+        <w:rPr>
+          <w:rFonts w:ascii="Consolas" w:hAnsi="Consolas" w:cs="Consolas"/>
+          <w:sz w:val="20"/>
+          <w:szCs w:val="20"/>
+          <w:highlight w:val="white"/>
+        </w:rPr>
+        <w:t>pędzanej</w:t>
+      </w:r>
+      <w:r>
+        <w:rPr>
+          <w:rFonts w:ascii="Consolas" w:hAnsi="Consolas" w:cs="Consolas"/>
+          <w:sz w:val="20"/>
+          <w:szCs w:val="20"/>
+        </w:rPr>
+        <w:t xml:space="preserve"> servo silnikiem</w:t>
+      </w:r>
+    </w:p>
+    <w:p>
+      <w:pPr>
+        <w:pStyle w:val="Akapitzlist"/>
         <w:rPr>
           <w:rFonts w:ascii="Consolas" w:hAnsi="Consolas"/>
-        </w:rPr>
-        <w:t>ConvertAngleToStep</w:t>
-      </w:r>
-      <w:proofErr w:type="spellEnd"/>
-      <w:r>
+          <w:sz w:val="20"/>
+          <w:szCs w:val="20"/>
+        </w:rPr>
+      </w:pPr>
+    </w:p>
+    <w:p>
+      <w:pPr>
+        <w:pStyle w:val="Akapitzlist"/>
+        <w:numPr>
+          <w:ilvl w:val="0"/>
+          <w:numId w:val="3"/>
+        </w:numPr>
         <w:rPr>
           <w:rFonts w:ascii="Consolas" w:hAnsi="Consolas"/>
-        </w:rPr>
-        <w:t xml:space="preserve"> – konwersja kąta na kroki silnika.</w:t>
+          <w:sz w:val="20"/>
+          <w:szCs w:val="20"/>
+        </w:rPr>
+      </w:pPr>
+      <w:r>
+        <w:rPr>
+          <w:rFonts w:ascii="Consolas" w:hAnsi="Consolas"/>
+          <w:sz w:val="20"/>
+          <w:szCs w:val="20"/>
+        </w:rPr>
+        <w:t>Driver_RunTaskAxes</w:t>
+      </w:r>
+      <w:r>
+        <w:rPr>
+          <w:rFonts w:ascii="Consolas" w:hAnsi="Consolas"/>
+          <w:sz w:val="20"/>
+          <w:szCs w:val="20"/>
+        </w:rPr>
+        <w:t xml:space="preserve"> – funkcja uruchamia wszystkie wymagane osie.</w:t>
       </w:r>
     </w:p>
     <w:sectPr>
@@ -5086,11 +5837,104 @@
       </w:pPr>
     </w:lvl>
   </w:abstractNum>
+  <w:abstractNum w:abstractNumId="2" w15:restartNumberingAfterBreak="0">
+    <w:nsid w:val="75EB04E8"/>
+    <w:multiLevelType w:val="hybridMultilevel"/>
+    <w:tmpl w:val="075A4904"/>
+    <w:lvl w:ilvl="0" w:tplc="B0568774">
+      <w:start w:val="1"/>
+      <w:numFmt w:val="decimal"/>
+      <w:lvlText w:val="%1."/>
+      <w:lvlJc w:val="left"/>
+      <w:pPr>
+        <w:ind w:left="720" w:hanging="360"/>
+      </w:pPr>
+      <w:rPr>
+        <w:sz w:val="20"/>
+        <w:szCs w:val="20"/>
+      </w:rPr>
+    </w:lvl>
+    <w:lvl w:ilvl="1" w:tplc="04150019" w:tentative="1">
+      <w:start w:val="1"/>
+      <w:numFmt w:val="lowerLetter"/>
+      <w:lvlText w:val="%2."/>
+      <w:lvlJc w:val="left"/>
+      <w:pPr>
+        <w:ind w:left="1440" w:hanging="360"/>
+      </w:pPr>
+    </w:lvl>
+    <w:lvl w:ilvl="2" w:tplc="0415001B" w:tentative="1">
+      <w:start w:val="1"/>
+      <w:numFmt w:val="lowerRoman"/>
+      <w:lvlText w:val="%3."/>
+      <w:lvlJc w:val="right"/>
+      <w:pPr>
+        <w:ind w:left="2160" w:hanging="180"/>
+      </w:pPr>
+    </w:lvl>
+    <w:lvl w:ilvl="3" w:tplc="0415000F" w:tentative="1">
+      <w:start w:val="1"/>
+      <w:numFmt w:val="decimal"/>
+      <w:lvlText w:val="%4."/>
+      <w:lvlJc w:val="left"/>
+      <w:pPr>
+        <w:ind w:left="2880" w:hanging="360"/>
+      </w:pPr>
+    </w:lvl>
+    <w:lvl w:ilvl="4" w:tplc="04150019" w:tentative="1">
+      <w:start w:val="1"/>
+      <w:numFmt w:val="lowerLetter"/>
+      <w:lvlText w:val="%5."/>
+      <w:lvlJc w:val="left"/>
+      <w:pPr>
+        <w:ind w:left="3600" w:hanging="360"/>
+      </w:pPr>
+    </w:lvl>
+    <w:lvl w:ilvl="5" w:tplc="0415001B" w:tentative="1">
+      <w:start w:val="1"/>
+      <w:numFmt w:val="lowerRoman"/>
+      <w:lvlText w:val="%6."/>
+      <w:lvlJc w:val="right"/>
+      <w:pPr>
+        <w:ind w:left="4320" w:hanging="180"/>
+      </w:pPr>
+    </w:lvl>
+    <w:lvl w:ilvl="6" w:tplc="0415000F" w:tentative="1">
+      <w:start w:val="1"/>
+      <w:numFmt w:val="decimal"/>
+      <w:lvlText w:val="%7."/>
+      <w:lvlJc w:val="left"/>
+      <w:pPr>
+        <w:ind w:left="5040" w:hanging="360"/>
+      </w:pPr>
+    </w:lvl>
+    <w:lvl w:ilvl="7" w:tplc="04150019" w:tentative="1">
+      <w:start w:val="1"/>
+      <w:numFmt w:val="lowerLetter"/>
+      <w:lvlText w:val="%8."/>
+      <w:lvlJc w:val="left"/>
+      <w:pPr>
+        <w:ind w:left="5760" w:hanging="360"/>
+      </w:pPr>
+    </w:lvl>
+    <w:lvl w:ilvl="8" w:tplc="0415001B" w:tentative="1">
+      <w:start w:val="1"/>
+      <w:numFmt w:val="lowerRoman"/>
+      <w:lvlText w:val="%9."/>
+      <w:lvlJc w:val="right"/>
+      <w:pPr>
+        <w:ind w:left="6480" w:hanging="180"/>
+      </w:pPr>
+    </w:lvl>
+  </w:abstractNum>
   <w:num w:numId="1" w16cid:durableId="143202875">
     <w:abstractNumId w:val="0"/>
   </w:num>
   <w:num w:numId="2" w16cid:durableId="2137722244">
     <w:abstractNumId w:val="1"/>
+  </w:num>
+  <w:num w:numId="3" w16cid:durableId="336659338">
+    <w:abstractNumId w:val="2"/>
   </w:num>
 </w:numbering>
 </file>

</xml_diff>

<commit_message>
Dodano giagramy modułu drive i inne
</commit_message>
<xml_diff>
--- a/Projekt/Moduł DRIVERS.docx
+++ b/Projekt/Moduł DRIVERS.docx
@@ -2737,8 +2737,9 @@
           <w:color w:val="0000FF"/>
           <w:highlight w:val="white"/>
         </w:rPr>
-        <w:t>move</w:t>
-      </w:r>
+        <w:t>move_t</w:t>
+      </w:r>
+      <w:proofErr w:type="spellEnd"/>
       <w:r>
         <w:rPr>
           <w:rFonts w:ascii="Consolas" w:hAnsi="Consolas" w:cs="Consolas"/>
@@ -2747,28 +2748,7 @@
           <w:color w:val="0000FF"/>
           <w:highlight w:val="white"/>
         </w:rPr>
-        <w:t>_t</w:t>
-      </w:r>
-      <w:proofErr w:type="spellEnd"/>
-      <w:r>
-        <w:rPr>
-          <w:rFonts w:ascii="Consolas" w:hAnsi="Consolas" w:cs="Consolas"/>
-          <w:i/>
-          <w:iCs/>
-          <w:color w:val="0000FF"/>
-          <w:highlight w:val="white"/>
-        </w:rPr>
-        <w:t>*</w:t>
-      </w:r>
-      <w:r>
-        <w:rPr>
-          <w:rFonts w:ascii="Consolas" w:hAnsi="Consolas" w:cs="Consolas"/>
-          <w:i/>
-          <w:iCs/>
-          <w:color w:val="0000FF"/>
-          <w:highlight w:val="white"/>
-        </w:rPr>
-        <w:t>, void*)</w:t>
+        <w:t>*, void*)</w:t>
       </w:r>
       <w:r>
         <w:rPr>
@@ -4139,7 +4119,6 @@
           <w:highlight w:val="white"/>
         </w:rPr>
       </w:pPr>
-      <w:proofErr w:type="spellStart"/>
       <w:r>
         <w:rPr>
           <w:rFonts w:ascii="Consolas" w:hAnsi="Consolas" w:cs="Consolas"/>
@@ -4159,7 +4138,6 @@
         </w:rPr>
         <w:t>_StepperDriverInit</w:t>
       </w:r>
-      <w:proofErr w:type="spellEnd"/>
       <w:r>
         <w:rPr>
           <w:rFonts w:ascii="Consolas" w:hAnsi="Consolas" w:cs="Consolas"/>
@@ -4211,7 +4189,6 @@
           <w:highlight w:val="white"/>
         </w:rPr>
       </w:pPr>
-      <w:proofErr w:type="spellStart"/>
       <w:r>
         <w:rPr>
           <w:rFonts w:ascii="Consolas" w:hAnsi="Consolas" w:cs="Consolas"/>
@@ -4231,7 +4208,6 @@
         </w:rPr>
         <w:t>_ServoDriverInit</w:t>
       </w:r>
-      <w:proofErr w:type="spellEnd"/>
       <w:r>
         <w:rPr>
           <w:rFonts w:ascii="Consolas" w:hAnsi="Consolas" w:cs="Consolas"/>
@@ -4550,10 +4526,7 @@
     </w:p>
     <w:p>
       <w:pPr>
-        <w:autoSpaceDE w:val="0"/>
-        <w:autoSpaceDN w:val="0"/>
-        <w:adjustRightInd w:val="0"/>
-        <w:spacing w:after="0" w:line="240" w:lineRule="auto"/>
+        <w:pStyle w:val="Akapitzlist"/>
         <w:rPr>
           <w:rFonts w:ascii="Consolas" w:hAnsi="Consolas" w:cs="Consolas"/>
           <w:sz w:val="20"/>
@@ -4583,80 +4556,28 @@
       <w:r>
         <w:rPr>
           <w:rFonts w:ascii="Consolas" w:hAnsi="Consolas" w:cs="Consolas"/>
-          <w:color w:val="000000" w:themeColor="text1"/>
-          <w:sz w:val="20"/>
-          <w:szCs w:val="20"/>
-          <w:highlight w:val="white"/>
-        </w:rPr>
-        <w:t>Driver</w:t>
-      </w:r>
-      <w:r>
-        <w:rPr>
-          <w:rFonts w:ascii="Consolas" w:hAnsi="Consolas" w:cs="Consolas"/>
-          <w:sz w:val="20"/>
-          <w:szCs w:val="20"/>
-          <w:highlight w:val="white"/>
-        </w:rPr>
-        <w:t>_Set</w:t>
-      </w:r>
-      <w:r>
-        <w:rPr>
-          <w:rFonts w:ascii="Consolas" w:hAnsi="Consolas" w:cs="Consolas"/>
-          <w:sz w:val="20"/>
-          <w:szCs w:val="20"/>
-          <w:highlight w:val="white"/>
-        </w:rPr>
-        <w:t>Stepper</w:t>
-      </w:r>
-      <w:r>
-        <w:rPr>
-          <w:rFonts w:ascii="Consolas" w:hAnsi="Consolas" w:cs="Consolas"/>
-          <w:sz w:val="20"/>
-          <w:szCs w:val="20"/>
-          <w:highlight w:val="white"/>
-        </w:rPr>
-        <w:t>Parameters</w:t>
-      </w:r>
-      <w:r>
-        <w:rPr>
-          <w:rFonts w:ascii="Consolas" w:hAnsi="Consolas" w:cs="Consolas"/>
-          <w:sz w:val="20"/>
-          <w:szCs w:val="20"/>
-          <w:highlight w:val="white"/>
-        </w:rPr>
-        <w:t xml:space="preserve"> – ustawienie</w:t>
-      </w:r>
-      <w:r>
-        <w:rPr>
-          <w:rFonts w:ascii="Consolas" w:hAnsi="Consolas" w:cs="Consolas"/>
-          <w:sz w:val="20"/>
-          <w:szCs w:val="20"/>
-          <w:highlight w:val="white"/>
-        </w:rPr>
-        <w:t xml:space="preserve"> </w:t>
-      </w:r>
-      <w:r>
-        <w:rPr>
-          <w:rFonts w:ascii="Consolas" w:hAnsi="Consolas" w:cs="Consolas"/>
-          <w:sz w:val="20"/>
-          <w:szCs w:val="20"/>
-          <w:highlight w:val="white"/>
-        </w:rPr>
-        <w:t>parametrów osi sterowane</w:t>
-      </w:r>
-      <w:r>
-        <w:rPr>
-          <w:rFonts w:ascii="Consolas" w:hAnsi="Consolas" w:cs="Consolas"/>
-          <w:sz w:val="20"/>
-          <w:szCs w:val="20"/>
-          <w:highlight w:val="white"/>
-        </w:rPr>
-        <w:t>j silnikiem krokowym</w:t>
-      </w:r>
-    </w:p>
-    <w:p>
-      <w:pPr>
-        <w:pStyle w:val="Akapitzlist"/>
+          <w:sz w:val="20"/>
+          <w:szCs w:val="20"/>
+          <w:highlight w:val="white"/>
+        </w:rPr>
+        <w:t>Driver_SetDriversParameters – funkcja ustawia parametry sterownikowi do</w:t>
+      </w:r>
+      <w:r>
+        <w:rPr>
+          <w:rFonts w:ascii="Consolas" w:hAnsi="Consolas" w:cs="Consolas"/>
+          <w:sz w:val="20"/>
+          <w:szCs w:val="20"/>
+          <w:highlight w:val="white"/>
+        </w:rPr>
+        <w:t>wolnego typu</w:t>
+      </w:r>
+    </w:p>
+    <w:p>
+      <w:pPr>
+        <w:autoSpaceDE w:val="0"/>
+        <w:autoSpaceDN w:val="0"/>
+        <w:adjustRightInd w:val="0"/>
+        <w:spacing w:after="0" w:line="240" w:lineRule="auto"/>
         <w:rPr>
           <w:rFonts w:ascii="Consolas" w:hAnsi="Consolas" w:cs="Consolas"/>
           <w:sz w:val="20"/>
@@ -4700,24 +4621,66 @@
           <w:szCs w:val="20"/>
           <w:highlight w:val="white"/>
         </w:rPr>
-        <w:t>_SetServoParameters – ustawienie parametrów osi na</w:t>
-      </w:r>
-      <w:r>
-        <w:rPr>
-          <w:rFonts w:ascii="Consolas" w:hAnsi="Consolas" w:cs="Consolas"/>
-          <w:sz w:val="20"/>
-          <w:szCs w:val="20"/>
-          <w:highlight w:val="white"/>
-        </w:rPr>
-        <w:t>pędzanej silnikiem servo</w:t>
-      </w:r>
-    </w:p>
-    <w:p>
-      <w:pPr>
-        <w:autoSpaceDE w:val="0"/>
-        <w:autoSpaceDN w:val="0"/>
-        <w:adjustRightInd w:val="0"/>
-        <w:spacing w:after="0" w:line="240" w:lineRule="auto"/>
+        <w:t>_Set</w:t>
+      </w:r>
+      <w:r>
+        <w:rPr>
+          <w:rFonts w:ascii="Consolas" w:hAnsi="Consolas" w:cs="Consolas"/>
+          <w:sz w:val="20"/>
+          <w:szCs w:val="20"/>
+          <w:highlight w:val="white"/>
+        </w:rPr>
+        <w:t>Stepper</w:t>
+      </w:r>
+      <w:r>
+        <w:rPr>
+          <w:rFonts w:ascii="Consolas" w:hAnsi="Consolas" w:cs="Consolas"/>
+          <w:sz w:val="20"/>
+          <w:szCs w:val="20"/>
+          <w:highlight w:val="white"/>
+        </w:rPr>
+        <w:t>Parameters</w:t>
+      </w:r>
+      <w:r>
+        <w:rPr>
+          <w:rFonts w:ascii="Consolas" w:hAnsi="Consolas" w:cs="Consolas"/>
+          <w:sz w:val="20"/>
+          <w:szCs w:val="20"/>
+          <w:highlight w:val="white"/>
+        </w:rPr>
+        <w:t xml:space="preserve"> – ustawienie</w:t>
+      </w:r>
+      <w:r>
+        <w:rPr>
+          <w:rFonts w:ascii="Consolas" w:hAnsi="Consolas" w:cs="Consolas"/>
+          <w:sz w:val="20"/>
+          <w:szCs w:val="20"/>
+          <w:highlight w:val="white"/>
+        </w:rPr>
+        <w:t xml:space="preserve"> </w:t>
+      </w:r>
+      <w:r>
+        <w:rPr>
+          <w:rFonts w:ascii="Consolas" w:hAnsi="Consolas" w:cs="Consolas"/>
+          <w:sz w:val="20"/>
+          <w:szCs w:val="20"/>
+          <w:highlight w:val="white"/>
+        </w:rPr>
+        <w:t>parametrów osi sterowane</w:t>
+      </w:r>
+      <w:r>
+        <w:rPr>
+          <w:rFonts w:ascii="Consolas" w:hAnsi="Consolas" w:cs="Consolas"/>
+          <w:sz w:val="20"/>
+          <w:szCs w:val="20"/>
+          <w:highlight w:val="white"/>
+        </w:rPr>
+        <w:t>j silnikiem krokowym</w:t>
+      </w:r>
+    </w:p>
+    <w:p>
+      <w:pPr>
+        <w:pStyle w:val="Akapitzlist"/>
         <w:rPr>
           <w:rFonts w:ascii="Consolas" w:hAnsi="Consolas" w:cs="Consolas"/>
           <w:sz w:val="20"/>
@@ -4761,25 +4724,16 @@
           <w:szCs w:val="20"/>
           <w:highlight w:val="white"/>
         </w:rPr>
-        <w:t>_StartStepperDriver</w:t>
-      </w:r>
-      <w:r>
-        <w:rPr>
-          <w:rFonts w:ascii="Consolas" w:hAnsi="Consolas" w:cs="Consolas"/>
-          <w:sz w:val="20"/>
-          <w:szCs w:val="20"/>
-          <w:highlight w:val="white"/>
-        </w:rPr>
-        <w:t xml:space="preserve"> – uruchomienie osi napędzanej</w:t>
-      </w:r>
-      <w:r>
-        <w:rPr>
-          <w:rFonts w:ascii="Consolas" w:hAnsi="Consolas" w:cs="Consolas"/>
-          <w:sz w:val="20"/>
-          <w:szCs w:val="20"/>
-          <w:highlight w:val="white"/>
-        </w:rPr>
-        <w:t xml:space="preserve"> silnikiem krokowym</w:t>
+        <w:t>_SetServoParameters – ustawienie parametrów osi na</w:t>
+      </w:r>
+      <w:r>
+        <w:rPr>
+          <w:rFonts w:ascii="Consolas" w:hAnsi="Consolas" w:cs="Consolas"/>
+          <w:sz w:val="20"/>
+          <w:szCs w:val="20"/>
+          <w:highlight w:val="white"/>
+        </w:rPr>
+        <w:t>pędzanej silnikiem servo</w:t>
       </w:r>
     </w:p>
     <w:p>
@@ -4831,25 +4785,25 @@
           <w:szCs w:val="20"/>
           <w:highlight w:val="white"/>
         </w:rPr>
-        <w:t>_StopStepperDriver</w:t>
-      </w:r>
-      <w:r>
-        <w:rPr>
-          <w:rFonts w:ascii="Consolas" w:hAnsi="Consolas" w:cs="Consolas"/>
-          <w:sz w:val="20"/>
-          <w:szCs w:val="20"/>
-          <w:highlight w:val="white"/>
-        </w:rPr>
-        <w:t xml:space="preserve"> – zatrzymanie osi na</w:t>
-      </w:r>
-      <w:r>
-        <w:rPr>
-          <w:rFonts w:ascii="Consolas" w:hAnsi="Consolas" w:cs="Consolas"/>
-          <w:sz w:val="20"/>
-          <w:szCs w:val="20"/>
-          <w:highlight w:val="white"/>
-        </w:rPr>
-        <w:t>pędzanej silnikiem krokowym</w:t>
+        <w:t>_StartStepperDriver</w:t>
+      </w:r>
+      <w:r>
+        <w:rPr>
+          <w:rFonts w:ascii="Consolas" w:hAnsi="Consolas" w:cs="Consolas"/>
+          <w:sz w:val="20"/>
+          <w:szCs w:val="20"/>
+          <w:highlight w:val="white"/>
+        </w:rPr>
+        <w:t xml:space="preserve"> – uruchomienie osi napędzanej</w:t>
+      </w:r>
+      <w:r>
+        <w:rPr>
+          <w:rFonts w:ascii="Consolas" w:hAnsi="Consolas" w:cs="Consolas"/>
+          <w:sz w:val="20"/>
+          <w:szCs w:val="20"/>
+          <w:highlight w:val="white"/>
+        </w:rPr>
+        <w:t xml:space="preserve"> silnikiem krokowym</w:t>
       </w:r>
     </w:p>
     <w:p>
@@ -4901,43 +4855,25 @@
           <w:szCs w:val="20"/>
           <w:highlight w:val="white"/>
         </w:rPr>
-        <w:t>_StartServoDriver</w:t>
-      </w:r>
-      <w:r>
-        <w:rPr>
-          <w:rFonts w:ascii="Consolas" w:hAnsi="Consolas" w:cs="Consolas"/>
-          <w:sz w:val="20"/>
-          <w:szCs w:val="20"/>
-          <w:highlight w:val="white"/>
-        </w:rPr>
-        <w:t xml:space="preserve"> - </w:t>
-      </w:r>
-      <w:r>
-        <w:rPr>
-          <w:rFonts w:ascii="Consolas" w:hAnsi="Consolas" w:cs="Consolas"/>
-          <w:sz w:val="20"/>
-          <w:szCs w:val="20"/>
-          <w:highlight w:val="white"/>
-        </w:rPr>
-        <w:t>uruchomienie osi napędzanej</w:t>
-      </w:r>
-      <w:r>
-        <w:rPr>
-          <w:rFonts w:ascii="Consolas" w:hAnsi="Consolas" w:cs="Consolas"/>
-          <w:sz w:val="20"/>
-          <w:szCs w:val="20"/>
-          <w:highlight w:val="white"/>
-        </w:rPr>
-        <w:t xml:space="preserve"> s</w:t>
-      </w:r>
-      <w:r>
-        <w:rPr>
-          <w:rFonts w:ascii="Consolas" w:hAnsi="Consolas" w:cs="Consolas"/>
-          <w:sz w:val="20"/>
-          <w:szCs w:val="20"/>
-          <w:highlight w:val="white"/>
-        </w:rPr>
-        <w:t>ervo silnikiem</w:t>
+        <w:t>_StopStepperDriver</w:t>
+      </w:r>
+      <w:r>
+        <w:rPr>
+          <w:rFonts w:ascii="Consolas" w:hAnsi="Consolas" w:cs="Consolas"/>
+          <w:sz w:val="20"/>
+          <w:szCs w:val="20"/>
+          <w:highlight w:val="white"/>
+        </w:rPr>
+        <w:t xml:space="preserve"> – zatrzymanie osi na</w:t>
+      </w:r>
+      <w:r>
+        <w:rPr>
+          <w:rFonts w:ascii="Consolas" w:hAnsi="Consolas" w:cs="Consolas"/>
+          <w:sz w:val="20"/>
+          <w:szCs w:val="20"/>
+          <w:highlight w:val="white"/>
+        </w:rPr>
+        <w:t>pędzanej silnikiem krokowym</w:t>
       </w:r>
     </w:p>
     <w:p>
@@ -4961,10 +4897,15 @@
           <w:ilvl w:val="0"/>
           <w:numId w:val="3"/>
         </w:numPr>
-        <w:rPr>
-          <w:rFonts w:ascii="Consolas" w:hAnsi="Consolas"/>
-          <w:sz w:val="20"/>
-          <w:szCs w:val="20"/>
+        <w:autoSpaceDE w:val="0"/>
+        <w:autoSpaceDN w:val="0"/>
+        <w:adjustRightInd w:val="0"/>
+        <w:spacing w:after="0" w:line="240" w:lineRule="auto"/>
+        <w:rPr>
+          <w:rFonts w:ascii="Consolas" w:hAnsi="Consolas" w:cs="Consolas"/>
+          <w:sz w:val="20"/>
+          <w:szCs w:val="20"/>
+          <w:highlight w:val="white"/>
         </w:rPr>
       </w:pPr>
       <w:r>
@@ -4984,13 +4925,14 @@
           <w:szCs w:val="20"/>
           <w:highlight w:val="white"/>
         </w:rPr>
-        <w:t>_StopServoDriver</w:t>
-      </w:r>
-      <w:r>
-        <w:rPr>
-          <w:rFonts w:ascii="Consolas" w:hAnsi="Consolas" w:cs="Consolas"/>
-          <w:sz w:val="20"/>
-          <w:szCs w:val="20"/>
+        <w:t>_StartServoDriver</w:t>
+      </w:r>
+      <w:r>
+        <w:rPr>
+          <w:rFonts w:ascii="Consolas" w:hAnsi="Consolas" w:cs="Consolas"/>
+          <w:sz w:val="20"/>
+          <w:szCs w:val="20"/>
+          <w:highlight w:val="white"/>
         </w:rPr>
         <w:t xml:space="preserve"> - </w:t>
       </w:r>
@@ -5001,33 +4943,29 @@
           <w:szCs w:val="20"/>
           <w:highlight w:val="white"/>
         </w:rPr>
-        <w:t>zatrzymanie osi na</w:t>
-      </w:r>
-      <w:r>
-        <w:rPr>
-          <w:rFonts w:ascii="Consolas" w:hAnsi="Consolas" w:cs="Consolas"/>
-          <w:sz w:val="20"/>
-          <w:szCs w:val="20"/>
-          <w:highlight w:val="white"/>
-        </w:rPr>
-        <w:t>pędzanej</w:t>
-      </w:r>
-      <w:r>
-        <w:rPr>
-          <w:rFonts w:ascii="Consolas" w:hAnsi="Consolas" w:cs="Consolas"/>
-          <w:sz w:val="20"/>
-          <w:szCs w:val="20"/>
+        <w:t>uruchomienie osi napędzanej</w:t>
+      </w:r>
+      <w:r>
+        <w:rPr>
+          <w:rFonts w:ascii="Consolas" w:hAnsi="Consolas" w:cs="Consolas"/>
+          <w:sz w:val="20"/>
+          <w:szCs w:val="20"/>
+          <w:highlight w:val="white"/>
         </w:rPr>
         <w:t xml:space="preserve"> servo silnikiem</w:t>
       </w:r>
     </w:p>
     <w:p>
       <w:pPr>
-        <w:pStyle w:val="Akapitzlist"/>
-        <w:rPr>
-          <w:rFonts w:ascii="Consolas" w:hAnsi="Consolas"/>
-          <w:sz w:val="20"/>
-          <w:szCs w:val="20"/>
+        <w:autoSpaceDE w:val="0"/>
+        <w:autoSpaceDN w:val="0"/>
+        <w:adjustRightInd w:val="0"/>
+        <w:spacing w:after="0" w:line="240" w:lineRule="auto"/>
+        <w:rPr>
+          <w:rFonts w:ascii="Consolas" w:hAnsi="Consolas" w:cs="Consolas"/>
+          <w:sz w:val="20"/>
+          <w:szCs w:val="20"/>
+          <w:highlight w:val="white"/>
         </w:rPr>
       </w:pPr>
     </w:p>
@@ -5046,10 +4984,87 @@
       </w:pPr>
       <w:r>
         <w:rPr>
+          <w:rFonts w:ascii="Consolas" w:hAnsi="Consolas" w:cs="Consolas"/>
+          <w:color w:val="000000" w:themeColor="text1"/>
+          <w:sz w:val="20"/>
+          <w:szCs w:val="20"/>
+          <w:highlight w:val="white"/>
+        </w:rPr>
+        <w:t>Driver</w:t>
+      </w:r>
+      <w:r>
+        <w:rPr>
+          <w:rFonts w:ascii="Consolas" w:hAnsi="Consolas" w:cs="Consolas"/>
+          <w:sz w:val="20"/>
+          <w:szCs w:val="20"/>
+          <w:highlight w:val="white"/>
+        </w:rPr>
+        <w:t>_StopServoDriver</w:t>
+      </w:r>
+      <w:r>
+        <w:rPr>
+          <w:rFonts w:ascii="Consolas" w:hAnsi="Consolas" w:cs="Consolas"/>
+          <w:sz w:val="20"/>
+          <w:szCs w:val="20"/>
+        </w:rPr>
+        <w:t xml:space="preserve"> - </w:t>
+      </w:r>
+      <w:r>
+        <w:rPr>
+          <w:rFonts w:ascii="Consolas" w:hAnsi="Consolas" w:cs="Consolas"/>
+          <w:sz w:val="20"/>
+          <w:szCs w:val="20"/>
+          <w:highlight w:val="white"/>
+        </w:rPr>
+        <w:t>zatrzymanie osi na</w:t>
+      </w:r>
+      <w:r>
+        <w:rPr>
+          <w:rFonts w:ascii="Consolas" w:hAnsi="Consolas" w:cs="Consolas"/>
+          <w:sz w:val="20"/>
+          <w:szCs w:val="20"/>
+          <w:highlight w:val="white"/>
+        </w:rPr>
+        <w:t>pędzanej</w:t>
+      </w:r>
+      <w:r>
+        <w:rPr>
+          <w:rFonts w:ascii="Consolas" w:hAnsi="Consolas" w:cs="Consolas"/>
+          <w:sz w:val="20"/>
+          <w:szCs w:val="20"/>
+        </w:rPr>
+        <w:t xml:space="preserve"> servo silnikiem</w:t>
+      </w:r>
+    </w:p>
+    <w:p>
+      <w:pPr>
+        <w:pStyle w:val="Akapitzlist"/>
+        <w:rPr>
           <w:rFonts w:ascii="Consolas" w:hAnsi="Consolas"/>
           <w:sz w:val="20"/>
           <w:szCs w:val="20"/>
         </w:rPr>
+      </w:pPr>
+    </w:p>
+    <w:p>
+      <w:pPr>
+        <w:pStyle w:val="Akapitzlist"/>
+        <w:numPr>
+          <w:ilvl w:val="0"/>
+          <w:numId w:val="3"/>
+        </w:numPr>
+        <w:rPr>
+          <w:rFonts w:ascii="Consolas" w:hAnsi="Consolas"/>
+          <w:sz w:val="20"/>
+          <w:szCs w:val="20"/>
+        </w:rPr>
+      </w:pPr>
+      <w:r>
+        <w:rPr>
+          <w:rFonts w:ascii="Consolas" w:hAnsi="Consolas"/>
+          <w:sz w:val="20"/>
+          <w:szCs w:val="20"/>
+        </w:rPr>
         <w:t>Driver_RunTaskAxes</w:t>
       </w:r>
       <w:r>
@@ -5060,6 +5075,30 @@
         </w:rPr>
         <w:t xml:space="preserve"> – funkcja uruchamia wszystkie wymagane osie.</w:t>
       </w:r>
+    </w:p>
+    <w:p>
+      <w:pPr>
+        <w:pStyle w:val="Akapitzlist"/>
+        <w:rPr>
+          <w:rFonts w:ascii="Consolas" w:hAnsi="Consolas"/>
+          <w:sz w:val="20"/>
+          <w:szCs w:val="20"/>
+        </w:rPr>
+      </w:pPr>
+    </w:p>
+    <w:p>
+      <w:pPr>
+        <w:pStyle w:val="Akapitzlist"/>
+        <w:numPr>
+          <w:ilvl w:val="0"/>
+          <w:numId w:val="3"/>
+        </w:numPr>
+        <w:rPr>
+          <w:rFonts w:ascii="Consolas" w:hAnsi="Consolas"/>
+          <w:sz w:val="20"/>
+          <w:szCs w:val="20"/>
+        </w:rPr>
+      </w:pPr>
     </w:p>
     <w:sectPr>
       <w:headerReference w:type="default" r:id="rId7"/>

</xml_diff>

<commit_message>
Aktualizacja projektu modułu DRIVE
</commit_message>
<xml_diff>
--- a/Projekt/Moduł DRIVERS.docx
+++ b/Projekt/Moduł DRIVERS.docx
@@ -5099,6 +5099,174 @@
           <w:szCs w:val="20"/>
         </w:rPr>
       </w:pPr>
+      <w:r>
+        <w:rPr>
+          <w:rFonts w:ascii="Consolas" w:hAnsi="Consolas"/>
+          <w:sz w:val="20"/>
+          <w:szCs w:val="20"/>
+        </w:rPr>
+        <w:t>Driver_ToRunListInit – inicjalizacja listy osi do uruchomienia</w:t>
+      </w:r>
+    </w:p>
+    <w:p>
+      <w:pPr>
+        <w:pStyle w:val="Akapitzlist"/>
+        <w:rPr>
+          <w:rFonts w:ascii="Consolas" w:hAnsi="Consolas"/>
+          <w:sz w:val="20"/>
+          <w:szCs w:val="20"/>
+        </w:rPr>
+      </w:pPr>
+    </w:p>
+    <w:p>
+      <w:pPr>
+        <w:pStyle w:val="Akapitzlist"/>
+        <w:numPr>
+          <w:ilvl w:val="0"/>
+          <w:numId w:val="3"/>
+        </w:numPr>
+        <w:rPr>
+          <w:rFonts w:ascii="Consolas" w:hAnsi="Consolas"/>
+          <w:sz w:val="20"/>
+          <w:szCs w:val="20"/>
+        </w:rPr>
+      </w:pPr>
+      <w:r>
+        <w:rPr>
+          <w:rFonts w:ascii="Consolas" w:hAnsi="Consolas"/>
+          <w:sz w:val="20"/>
+          <w:szCs w:val="20"/>
+        </w:rPr>
+        <w:t>Driver_ToRunItemInit – inicjalizacje elementu listy ToRunList</w:t>
+      </w:r>
+    </w:p>
+    <w:p>
+      <w:pPr>
+        <w:pStyle w:val="Akapitzlist"/>
+        <w:rPr>
+          <w:rFonts w:ascii="Consolas" w:hAnsi="Consolas"/>
+          <w:sz w:val="20"/>
+          <w:szCs w:val="20"/>
+        </w:rPr>
+      </w:pPr>
+    </w:p>
+    <w:p>
+      <w:pPr>
+        <w:pStyle w:val="Akapitzlist"/>
+        <w:numPr>
+          <w:ilvl w:val="0"/>
+          <w:numId w:val="3"/>
+        </w:numPr>
+        <w:rPr>
+          <w:rFonts w:ascii="Consolas" w:hAnsi="Consolas"/>
+          <w:sz w:val="20"/>
+          <w:szCs w:val="20"/>
+        </w:rPr>
+      </w:pPr>
+      <w:r>
+        <w:rPr>
+          <w:rFonts w:ascii="Consolas" w:hAnsi="Consolas"/>
+          <w:sz w:val="20"/>
+          <w:szCs w:val="20"/>
+        </w:rPr>
+        <w:t>Driver_</w:t>
+      </w:r>
+      <w:r>
+        <w:rPr>
+          <w:rFonts w:ascii="Consolas" w:hAnsi="Consolas"/>
+          <w:sz w:val="20"/>
+          <w:szCs w:val="20"/>
+        </w:rPr>
+        <w:t>ToRunDrvInit – inicjalizacja drivera osi do u</w:t>
+      </w:r>
+      <w:r>
+        <w:rPr>
+          <w:rFonts w:ascii="Consolas" w:hAnsi="Consolas"/>
+          <w:sz w:val="20"/>
+          <w:szCs w:val="20"/>
+        </w:rPr>
+        <w:t>ruchomienia</w:t>
+      </w:r>
+    </w:p>
+    <w:p>
+      <w:pPr>
+        <w:pStyle w:val="Akapitzlist"/>
+        <w:rPr>
+          <w:rFonts w:ascii="Consolas" w:hAnsi="Consolas"/>
+          <w:sz w:val="20"/>
+          <w:szCs w:val="20"/>
+        </w:rPr>
+      </w:pPr>
+    </w:p>
+    <w:p>
+      <w:pPr>
+        <w:pStyle w:val="Akapitzlist"/>
+        <w:numPr>
+          <w:ilvl w:val="0"/>
+          <w:numId w:val="3"/>
+        </w:numPr>
+        <w:rPr>
+          <w:rFonts w:ascii="Consolas" w:hAnsi="Consolas"/>
+          <w:sz w:val="20"/>
+          <w:szCs w:val="20"/>
+        </w:rPr>
+      </w:pPr>
+      <w:r>
+        <w:rPr>
+          <w:rFonts w:ascii="Consolas" w:hAnsi="Consolas"/>
+          <w:sz w:val="20"/>
+          <w:szCs w:val="20"/>
+        </w:rPr>
+        <w:t>Driver_</w:t>
+      </w:r>
+      <w:r>
+        <w:rPr>
+          <w:rFonts w:ascii="Consolas" w:hAnsi="Consolas"/>
+          <w:sz w:val="20"/>
+          <w:szCs w:val="20"/>
+        </w:rPr>
+        <w:t>ToRunListAdd – funkcja wstawia element do listy</w:t>
+      </w:r>
+    </w:p>
+    <w:p>
+      <w:pPr>
+        <w:pStyle w:val="Akapitzlist"/>
+        <w:rPr>
+          <w:rFonts w:ascii="Consolas" w:hAnsi="Consolas"/>
+          <w:sz w:val="20"/>
+          <w:szCs w:val="20"/>
+        </w:rPr>
+      </w:pPr>
+    </w:p>
+    <w:p>
+      <w:pPr>
+        <w:pStyle w:val="Akapitzlist"/>
+        <w:numPr>
+          <w:ilvl w:val="0"/>
+          <w:numId w:val="3"/>
+        </w:numPr>
+        <w:rPr>
+          <w:rFonts w:ascii="Consolas" w:hAnsi="Consolas"/>
+          <w:sz w:val="20"/>
+          <w:szCs w:val="20"/>
+        </w:rPr>
+      </w:pPr>
+      <w:r>
+        <w:rPr>
+          <w:rFonts w:ascii="Consolas" w:hAnsi="Consolas"/>
+          <w:sz w:val="20"/>
+          <w:szCs w:val="20"/>
+        </w:rPr>
+        <w:t>Driver_</w:t>
+      </w:r>
+      <w:r>
+        <w:rPr>
+          <w:rFonts w:ascii="Consolas" w:hAnsi="Consolas"/>
+          <w:sz w:val="20"/>
+          <w:szCs w:val="20"/>
+        </w:rPr>
+        <w:t>ToRunListGet – funkcja pobiera element z listy</w:t>
+      </w:r>
     </w:p>
     <w:sectPr>
       <w:headerReference w:type="default" r:id="rId7"/>

</xml_diff>

<commit_message>
Modyfikacja projektu modułu DRIVE
</commit_message>
<xml_diff>
--- a/Projekt/Moduł DRIVERS.docx
+++ b/Projekt/Moduł DRIVERS.docx
@@ -31,26 +31,54 @@
         <w:rPr>
           <w:rFonts w:ascii="Consolas" w:hAnsi="Consolas"/>
         </w:rPr>
-        <w:t xml:space="preserve"> Uruchomienie osi następuje jeśli pozycja zadana różni się od pozycji aktualnej.</w:t>
-      </w:r>
-    </w:p>
-    <w:p>
-      <w:pPr>
+        <w:t xml:space="preserve"> Uruchomienie osi </w:t>
+      </w:r>
+      <w:proofErr w:type="gramStart"/>
+      <w:r>
         <w:rPr>
           <w:rFonts w:ascii="Consolas" w:hAnsi="Consolas"/>
         </w:rPr>
-      </w:pPr>
+        <w:t>następuje</w:t>
+      </w:r>
+      <w:proofErr w:type="gramEnd"/>
       <w:r>
         <w:rPr>
           <w:rFonts w:ascii="Consolas" w:hAnsi="Consolas"/>
         </w:rPr>
+        <w:t xml:space="preserve"> jeśli pozycja zadana różni się od pozycji aktualnej.</w:t>
+      </w:r>
+    </w:p>
+    <w:p>
+      <w:pPr>
+        <w:rPr>
+          <w:rFonts w:ascii="Consolas" w:hAnsi="Consolas"/>
+        </w:rPr>
+      </w:pPr>
+      <w:r>
+        <w:rPr>
+          <w:rFonts w:ascii="Consolas" w:hAnsi="Consolas"/>
+        </w:rPr>
         <w:t xml:space="preserve">Parametry pozycji wyrażone są </w:t>
       </w:r>
       <w:r>
         <w:rPr>
           <w:rFonts w:ascii="Consolas" w:hAnsi="Consolas"/>
         </w:rPr>
-        <w:t xml:space="preserve">liczbie impulsów, i obliczane za pomocą funkcji </w:t>
+        <w:t xml:space="preserve">liczbie </w:t>
+      </w:r>
+      <w:proofErr w:type="gramStart"/>
+      <w:r>
+        <w:rPr>
+          <w:rFonts w:ascii="Consolas" w:hAnsi="Consolas"/>
+        </w:rPr>
+        <w:t>impulsów,</w:t>
+      </w:r>
+      <w:proofErr w:type="gramEnd"/>
+      <w:r>
+        <w:rPr>
+          <w:rFonts w:ascii="Consolas" w:hAnsi="Consolas"/>
+        </w:rPr>
+        <w:t xml:space="preserve"> i obliczane za pomocą funkcji </w:t>
       </w:r>
       <w:proofErr w:type="spellStart"/>
       <w:r>
@@ -2083,7 +2111,16 @@
           <w:color w:val="008000"/>
           <w:highlight w:val="white"/>
         </w:rPr>
-        <w:t>/* wartość przełożenia mechanicznego</w:t>
+        <w:t xml:space="preserve">/* wartość przełożenia </w:t>
+      </w:r>
+      <w:proofErr w:type="gramStart"/>
+      <w:r>
+        <w:rPr>
+          <w:rFonts w:ascii="Consolas" w:hAnsi="Consolas" w:cs="Consolas"/>
+          <w:color w:val="008000"/>
+          <w:highlight w:val="white"/>
+        </w:rPr>
+        <w:t>mechanicznego</w:t>
       </w:r>
       <w:r>
         <w:rPr>
@@ -2099,7 +2136,16 @@
           <w:color w:val="008000"/>
           <w:highlight w:val="white"/>
         </w:rPr>
-        <w:t xml:space="preserve"> obroty przekładni na obrót silnika</w:t>
+        <w:t xml:space="preserve"> obroty</w:t>
+      </w:r>
+      <w:proofErr w:type="gramEnd"/>
+      <w:r>
+        <w:rPr>
+          <w:rFonts w:ascii="Consolas" w:hAnsi="Consolas" w:cs="Consolas"/>
+          <w:color w:val="008000"/>
+          <w:highlight w:val="white"/>
+        </w:rPr>
+        <w:t xml:space="preserve"> przekładni na obrót silnika</w:t>
       </w:r>
       <w:r>
         <w:rPr>
@@ -2748,15 +2794,35 @@
           <w:color w:val="0000FF"/>
           <w:highlight w:val="white"/>
         </w:rPr>
-        <w:t>*, void*)</w:t>
-      </w:r>
-      <w:r>
-        <w:rPr>
-          <w:rFonts w:ascii="Consolas" w:hAnsi="Consolas" w:cs="Consolas"/>
-          <w:color w:val="008000"/>
-          <w:highlight w:val="white"/>
-        </w:rPr>
-        <w:t xml:space="preserve">/* </w:t>
+        <w:t>*, void</w:t>
+      </w:r>
+      <w:proofErr w:type="gramStart"/>
+      <w:r>
+        <w:rPr>
+          <w:rFonts w:ascii="Consolas" w:hAnsi="Consolas" w:cs="Consolas"/>
+          <w:i/>
+          <w:iCs/>
+          <w:color w:val="0000FF"/>
+          <w:highlight w:val="white"/>
+        </w:rPr>
+        <w:t>*)</w:t>
+      </w:r>
+      <w:r>
+        <w:rPr>
+          <w:rFonts w:ascii="Consolas" w:hAnsi="Consolas" w:cs="Consolas"/>
+          <w:color w:val="008000"/>
+          <w:highlight w:val="white"/>
+        </w:rPr>
+        <w:t>/</w:t>
+      </w:r>
+      <w:proofErr w:type="gramEnd"/>
+      <w:r>
+        <w:rPr>
+          <w:rFonts w:ascii="Consolas" w:hAnsi="Consolas" w:cs="Consolas"/>
+          <w:color w:val="008000"/>
+          <w:highlight w:val="white"/>
+        </w:rPr>
+        <w:t xml:space="preserve">* </w:t>
       </w:r>
       <w:r>
         <w:rPr>
@@ -4024,15 +4090,35 @@
           <w:color w:val="0000FF"/>
           <w:highlight w:val="white"/>
         </w:rPr>
-        <w:t>*, void*)</w:t>
-      </w:r>
-      <w:r>
-        <w:rPr>
-          <w:rFonts w:ascii="Consolas" w:hAnsi="Consolas" w:cs="Consolas"/>
-          <w:color w:val="008000"/>
-          <w:highlight w:val="white"/>
-        </w:rPr>
-        <w:t xml:space="preserve">/* </w:t>
+        <w:t>*, void</w:t>
+      </w:r>
+      <w:proofErr w:type="gramStart"/>
+      <w:r>
+        <w:rPr>
+          <w:rFonts w:ascii="Consolas" w:hAnsi="Consolas" w:cs="Consolas"/>
+          <w:i/>
+          <w:iCs/>
+          <w:color w:val="0000FF"/>
+          <w:highlight w:val="white"/>
+        </w:rPr>
+        <w:t>*)</w:t>
+      </w:r>
+      <w:r>
+        <w:rPr>
+          <w:rFonts w:ascii="Consolas" w:hAnsi="Consolas" w:cs="Consolas"/>
+          <w:color w:val="008000"/>
+          <w:highlight w:val="white"/>
+        </w:rPr>
+        <w:t>/</w:t>
+      </w:r>
+      <w:proofErr w:type="gramEnd"/>
+      <w:r>
+        <w:rPr>
+          <w:rFonts w:ascii="Consolas" w:hAnsi="Consolas" w:cs="Consolas"/>
+          <w:color w:val="008000"/>
+          <w:highlight w:val="white"/>
+        </w:rPr>
+        <w:t xml:space="preserve">* </w:t>
       </w:r>
       <w:r>
         <w:rPr>
@@ -5169,15 +5255,7 @@
           <w:sz w:val="20"/>
           <w:szCs w:val="20"/>
         </w:rPr>
-        <w:t>Driver_</w:t>
-      </w:r>
-      <w:r>
-        <w:rPr>
-          <w:rFonts w:ascii="Consolas" w:hAnsi="Consolas"/>
-          <w:sz w:val="20"/>
-          <w:szCs w:val="20"/>
-        </w:rPr>
-        <w:t>ToRunDrvInit – inicjalizacja drivera osi do u</w:t>
+        <w:t>Driver_ToRunDrvInit – inicjalizacja drivera osi do u</w:t>
       </w:r>
       <w:r>
         <w:rPr>
@@ -5217,15 +5295,7 @@
           <w:sz w:val="20"/>
           <w:szCs w:val="20"/>
         </w:rPr>
-        <w:t>Driver_</w:t>
-      </w:r>
-      <w:r>
-        <w:rPr>
-          <w:rFonts w:ascii="Consolas" w:hAnsi="Consolas"/>
-          <w:sz w:val="20"/>
-          <w:szCs w:val="20"/>
-        </w:rPr>
-        <w:t>ToRunListAdd – funkcja wstawia element do listy</w:t>
+        <w:t>Driver_ToRunListAdd – funkcja wstawia element do listy</w:t>
       </w:r>
     </w:p>
     <w:p>
@@ -5257,15 +5327,104 @@
           <w:sz w:val="20"/>
           <w:szCs w:val="20"/>
         </w:rPr>
-        <w:t>Driver_</w:t>
-      </w:r>
-      <w:r>
+        <w:t>Driver_ToRunListGet – funkcja pobiera element z listy</w:t>
+      </w:r>
+    </w:p>
+    <w:p>
+      <w:pPr>
+        <w:pStyle w:val="Akapitzlist"/>
         <w:rPr>
           <w:rFonts w:ascii="Consolas" w:hAnsi="Consolas"/>
           <w:sz w:val="20"/>
           <w:szCs w:val="20"/>
         </w:rPr>
-        <w:t>ToRunListGet – funkcja pobiera element z listy</w:t>
+      </w:pPr>
+    </w:p>
+    <w:p>
+      <w:pPr>
+        <w:pStyle w:val="Akapitzlist"/>
+        <w:numPr>
+          <w:ilvl w:val="0"/>
+          <w:numId w:val="3"/>
+        </w:numPr>
+        <w:rPr>
+          <w:rFonts w:ascii="Consolas" w:hAnsi="Consolas"/>
+          <w:sz w:val="20"/>
+          <w:szCs w:val="20"/>
+        </w:rPr>
+      </w:pPr>
+      <w:r>
+        <w:rPr>
+          <w:rFonts w:ascii="Consolas" w:hAnsi="Consolas"/>
+          <w:sz w:val="20"/>
+          <w:szCs w:val="20"/>
+        </w:rPr>
+        <w:lastRenderedPageBreak/>
+        <w:t>Driver_DelToRunDrv – dealokacja pamięci zajmowanej przez ToRunDrv</w:t>
+      </w:r>
+    </w:p>
+    <w:p>
+      <w:pPr>
+        <w:pStyle w:val="Akapitzlist"/>
+        <w:rPr>
+          <w:rFonts w:ascii="Consolas" w:hAnsi="Consolas"/>
+          <w:sz w:val="20"/>
+          <w:szCs w:val="20"/>
+        </w:rPr>
+      </w:pPr>
+    </w:p>
+    <w:p>
+      <w:pPr>
+        <w:pStyle w:val="Akapitzlist"/>
+        <w:numPr>
+          <w:ilvl w:val="0"/>
+          <w:numId w:val="3"/>
+        </w:numPr>
+        <w:rPr>
+          <w:rFonts w:ascii="Consolas" w:hAnsi="Consolas"/>
+          <w:sz w:val="20"/>
+          <w:szCs w:val="20"/>
+        </w:rPr>
+      </w:pPr>
+      <w:r>
+        <w:rPr>
+          <w:rFonts w:ascii="Consolas" w:hAnsi="Consolas"/>
+          <w:sz w:val="20"/>
+          <w:szCs w:val="20"/>
+        </w:rPr>
+        <w:t>Driver_DelToRunItem – dealokacja pamięci zajmowanej przez ToRunItem</w:t>
+      </w:r>
+    </w:p>
+    <w:p>
+      <w:pPr>
+        <w:pStyle w:val="Akapitzlist"/>
+        <w:rPr>
+          <w:rFonts w:ascii="Consolas" w:hAnsi="Consolas"/>
+          <w:sz w:val="20"/>
+          <w:szCs w:val="20"/>
+        </w:rPr>
+      </w:pPr>
+    </w:p>
+    <w:p>
+      <w:pPr>
+        <w:pStyle w:val="Akapitzlist"/>
+        <w:numPr>
+          <w:ilvl w:val="0"/>
+          <w:numId w:val="3"/>
+        </w:numPr>
+        <w:rPr>
+          <w:rFonts w:ascii="Consolas" w:hAnsi="Consolas"/>
+          <w:sz w:val="20"/>
+          <w:szCs w:val="20"/>
+        </w:rPr>
+      </w:pPr>
+      <w:r>
+        <w:rPr>
+          <w:rFonts w:ascii="Consolas" w:hAnsi="Consolas"/>
+          <w:sz w:val="20"/>
+          <w:szCs w:val="20"/>
+        </w:rPr>
+        <w:t>Driver_DelToRunList – dealokacja pamięci zajmowanej przez ToRunList</w:t>
       </w:r>
     </w:p>
     <w:sectPr>

</xml_diff>

<commit_message>
Zmiany w projekcie modułu DRIVER
</commit_message>
<xml_diff>
--- a/Projekt/Moduł DRIVERS.docx
+++ b/Projekt/Moduł DRIVERS.docx
@@ -31,54 +31,26 @@
         <w:rPr>
           <w:rFonts w:ascii="Consolas" w:hAnsi="Consolas"/>
         </w:rPr>
-        <w:t xml:space="preserve"> Uruchomienie osi </w:t>
-      </w:r>
-      <w:proofErr w:type="gramStart"/>
-      <w:r>
+        <w:t xml:space="preserve"> Uruchomienie osi następuje jeśli pozycja zadana różni się od pozycji aktualnej.</w:t>
+      </w:r>
+    </w:p>
+    <w:p>
+      <w:pPr>
         <w:rPr>
           <w:rFonts w:ascii="Consolas" w:hAnsi="Consolas"/>
         </w:rPr>
-        <w:t>następuje</w:t>
-      </w:r>
-      <w:proofErr w:type="gramEnd"/>
+      </w:pPr>
       <w:r>
         <w:rPr>
           <w:rFonts w:ascii="Consolas" w:hAnsi="Consolas"/>
         </w:rPr>
-        <w:t xml:space="preserve"> jeśli pozycja zadana różni się od pozycji aktualnej.</w:t>
-      </w:r>
-    </w:p>
-    <w:p>
-      <w:pPr>
+        <w:t xml:space="preserve">Parametry pozycji wyrażone są </w:t>
+      </w:r>
+      <w:r>
         <w:rPr>
           <w:rFonts w:ascii="Consolas" w:hAnsi="Consolas"/>
         </w:rPr>
-      </w:pPr>
-      <w:r>
-        <w:rPr>
-          <w:rFonts w:ascii="Consolas" w:hAnsi="Consolas"/>
-        </w:rPr>
-        <w:t xml:space="preserve">Parametry pozycji wyrażone są </w:t>
-      </w:r>
-      <w:r>
-        <w:rPr>
-          <w:rFonts w:ascii="Consolas" w:hAnsi="Consolas"/>
-        </w:rPr>
-        <w:t xml:space="preserve">liczbie </w:t>
-      </w:r>
-      <w:proofErr w:type="gramStart"/>
-      <w:r>
-        <w:rPr>
-          <w:rFonts w:ascii="Consolas" w:hAnsi="Consolas"/>
-        </w:rPr>
-        <w:t>impulsów,</w:t>
-      </w:r>
-      <w:proofErr w:type="gramEnd"/>
-      <w:r>
-        <w:rPr>
-          <w:rFonts w:ascii="Consolas" w:hAnsi="Consolas"/>
-        </w:rPr>
-        <w:t xml:space="preserve"> i obliczane za pomocą funkcji </w:t>
+        <w:t xml:space="preserve">liczbie impulsów, i obliczane za pomocą funkcji </w:t>
       </w:r>
       <w:proofErr w:type="spellStart"/>
       <w:r>
@@ -2111,16 +2083,7 @@
           <w:color w:val="008000"/>
           <w:highlight w:val="white"/>
         </w:rPr>
-        <w:t xml:space="preserve">/* wartość przełożenia </w:t>
-      </w:r>
-      <w:proofErr w:type="gramStart"/>
-      <w:r>
-        <w:rPr>
-          <w:rFonts w:ascii="Consolas" w:hAnsi="Consolas" w:cs="Consolas"/>
-          <w:color w:val="008000"/>
-          <w:highlight w:val="white"/>
-        </w:rPr>
-        <w:t>mechanicznego</w:t>
+        <w:t>/* wartość przełożenia mechanicznego</w:t>
       </w:r>
       <w:r>
         <w:rPr>
@@ -2136,16 +2099,7 @@
           <w:color w:val="008000"/>
           <w:highlight w:val="white"/>
         </w:rPr>
-        <w:t xml:space="preserve"> obroty</w:t>
-      </w:r>
-      <w:proofErr w:type="gramEnd"/>
-      <w:r>
-        <w:rPr>
-          <w:rFonts w:ascii="Consolas" w:hAnsi="Consolas" w:cs="Consolas"/>
-          <w:color w:val="008000"/>
-          <w:highlight w:val="white"/>
-        </w:rPr>
-        <w:t xml:space="preserve"> przekładni na obrót silnika</w:t>
+        <w:t xml:space="preserve"> obroty przekładni na obrót silnika</w:t>
       </w:r>
       <w:r>
         <w:rPr>
@@ -2794,35 +2748,15 @@
           <w:color w:val="0000FF"/>
           <w:highlight w:val="white"/>
         </w:rPr>
-        <w:t>*, void</w:t>
-      </w:r>
-      <w:proofErr w:type="gramStart"/>
-      <w:r>
-        <w:rPr>
-          <w:rFonts w:ascii="Consolas" w:hAnsi="Consolas" w:cs="Consolas"/>
-          <w:i/>
-          <w:iCs/>
-          <w:color w:val="0000FF"/>
-          <w:highlight w:val="white"/>
-        </w:rPr>
-        <w:t>*)</w:t>
-      </w:r>
-      <w:r>
-        <w:rPr>
-          <w:rFonts w:ascii="Consolas" w:hAnsi="Consolas" w:cs="Consolas"/>
-          <w:color w:val="008000"/>
-          <w:highlight w:val="white"/>
-        </w:rPr>
-        <w:t>/</w:t>
-      </w:r>
-      <w:proofErr w:type="gramEnd"/>
-      <w:r>
-        <w:rPr>
-          <w:rFonts w:ascii="Consolas" w:hAnsi="Consolas" w:cs="Consolas"/>
-          <w:color w:val="008000"/>
-          <w:highlight w:val="white"/>
-        </w:rPr>
-        <w:t xml:space="preserve">* </w:t>
+        <w:t>*, void*)</w:t>
+      </w:r>
+      <w:r>
+        <w:rPr>
+          <w:rFonts w:ascii="Consolas" w:hAnsi="Consolas" w:cs="Consolas"/>
+          <w:color w:val="008000"/>
+          <w:highlight w:val="white"/>
+        </w:rPr>
+        <w:t xml:space="preserve">/* </w:t>
       </w:r>
       <w:r>
         <w:rPr>
@@ -4090,35 +4024,15 @@
           <w:color w:val="0000FF"/>
           <w:highlight w:val="white"/>
         </w:rPr>
-        <w:t>*, void</w:t>
-      </w:r>
-      <w:proofErr w:type="gramStart"/>
-      <w:r>
-        <w:rPr>
-          <w:rFonts w:ascii="Consolas" w:hAnsi="Consolas" w:cs="Consolas"/>
-          <w:i/>
-          <w:iCs/>
-          <w:color w:val="0000FF"/>
-          <w:highlight w:val="white"/>
-        </w:rPr>
-        <w:t>*)</w:t>
-      </w:r>
-      <w:r>
-        <w:rPr>
-          <w:rFonts w:ascii="Consolas" w:hAnsi="Consolas" w:cs="Consolas"/>
-          <w:color w:val="008000"/>
-          <w:highlight w:val="white"/>
-        </w:rPr>
-        <w:t>/</w:t>
-      </w:r>
-      <w:proofErr w:type="gramEnd"/>
-      <w:r>
-        <w:rPr>
-          <w:rFonts w:ascii="Consolas" w:hAnsi="Consolas" w:cs="Consolas"/>
-          <w:color w:val="008000"/>
-          <w:highlight w:val="white"/>
-        </w:rPr>
-        <w:t xml:space="preserve">* </w:t>
+        <w:t>*, void*)</w:t>
+      </w:r>
+      <w:r>
+        <w:rPr>
+          <w:rFonts w:ascii="Consolas" w:hAnsi="Consolas" w:cs="Consolas"/>
+          <w:color w:val="008000"/>
+          <w:highlight w:val="white"/>
+        </w:rPr>
+        <w:t xml:space="preserve">/* </w:t>
       </w:r>
       <w:r>
         <w:rPr>
@@ -5328,103 +5242,6 @@
           <w:szCs w:val="20"/>
         </w:rPr>
         <w:t>Driver_ToRunListGet – funkcja pobiera element z listy</w:t>
-      </w:r>
-    </w:p>
-    <w:p>
-      <w:pPr>
-        <w:pStyle w:val="Akapitzlist"/>
-        <w:rPr>
-          <w:rFonts w:ascii="Consolas" w:hAnsi="Consolas"/>
-          <w:sz w:val="20"/>
-          <w:szCs w:val="20"/>
-        </w:rPr>
-      </w:pPr>
-    </w:p>
-    <w:p>
-      <w:pPr>
-        <w:pStyle w:val="Akapitzlist"/>
-        <w:numPr>
-          <w:ilvl w:val="0"/>
-          <w:numId w:val="3"/>
-        </w:numPr>
-        <w:rPr>
-          <w:rFonts w:ascii="Consolas" w:hAnsi="Consolas"/>
-          <w:sz w:val="20"/>
-          <w:szCs w:val="20"/>
-        </w:rPr>
-      </w:pPr>
-      <w:r>
-        <w:rPr>
-          <w:rFonts w:ascii="Consolas" w:hAnsi="Consolas"/>
-          <w:sz w:val="20"/>
-          <w:szCs w:val="20"/>
-        </w:rPr>
-        <w:lastRenderedPageBreak/>
-        <w:t>Driver_DelToRunDrv – dealokacja pamięci zajmowanej przez ToRunDrv</w:t>
-      </w:r>
-    </w:p>
-    <w:p>
-      <w:pPr>
-        <w:pStyle w:val="Akapitzlist"/>
-        <w:rPr>
-          <w:rFonts w:ascii="Consolas" w:hAnsi="Consolas"/>
-          <w:sz w:val="20"/>
-          <w:szCs w:val="20"/>
-        </w:rPr>
-      </w:pPr>
-    </w:p>
-    <w:p>
-      <w:pPr>
-        <w:pStyle w:val="Akapitzlist"/>
-        <w:numPr>
-          <w:ilvl w:val="0"/>
-          <w:numId w:val="3"/>
-        </w:numPr>
-        <w:rPr>
-          <w:rFonts w:ascii="Consolas" w:hAnsi="Consolas"/>
-          <w:sz w:val="20"/>
-          <w:szCs w:val="20"/>
-        </w:rPr>
-      </w:pPr>
-      <w:r>
-        <w:rPr>
-          <w:rFonts w:ascii="Consolas" w:hAnsi="Consolas"/>
-          <w:sz w:val="20"/>
-          <w:szCs w:val="20"/>
-        </w:rPr>
-        <w:t>Driver_DelToRunItem – dealokacja pamięci zajmowanej przez ToRunItem</w:t>
-      </w:r>
-    </w:p>
-    <w:p>
-      <w:pPr>
-        <w:pStyle w:val="Akapitzlist"/>
-        <w:rPr>
-          <w:rFonts w:ascii="Consolas" w:hAnsi="Consolas"/>
-          <w:sz w:val="20"/>
-          <w:szCs w:val="20"/>
-        </w:rPr>
-      </w:pPr>
-    </w:p>
-    <w:p>
-      <w:pPr>
-        <w:pStyle w:val="Akapitzlist"/>
-        <w:numPr>
-          <w:ilvl w:val="0"/>
-          <w:numId w:val="3"/>
-        </w:numPr>
-        <w:rPr>
-          <w:rFonts w:ascii="Consolas" w:hAnsi="Consolas"/>
-          <w:sz w:val="20"/>
-          <w:szCs w:val="20"/>
-        </w:rPr>
-      </w:pPr>
-      <w:r>
-        <w:rPr>
-          <w:rFonts w:ascii="Consolas" w:hAnsi="Consolas"/>
-          <w:sz w:val="20"/>
-          <w:szCs w:val="20"/>
-        </w:rPr>
-        <w:t>Driver_DelToRunList – dealokacja pamięci zajmowanej przez ToRunList</w:t>
       </w:r>
     </w:p>
     <w:sectPr>

</xml_diff>